<commit_message>
Change CakeT to CakeType in workbooks
</commit_message>
<xml_diff>
--- a/courses/reactive/resources/workbook/StudentWorkbook.docx
+++ b/courses/reactive/resources/workbook/StudentWorkbook.docx
@@ -11459,7 +11459,6 @@
         </w:rPr>
         <w:t>T</w:t>
       </w:r>
-      <w:proofErr w:type="spellEnd"/>
       <w:r>
         <w:rPr>
           <w:rFonts w:ascii="Century Gothic" w:hAnsi="Century Gothic" w:cs="Courier New"/>
@@ -11467,6 +11466,16 @@
           <w:sz w:val="32"/>
           <w:szCs w:val="32"/>
         </w:rPr>
+        <w:t>ype</w:t>
+      </w:r>
+      <w:proofErr w:type="spellEnd"/>
+      <w:r>
+        <w:rPr>
+          <w:rFonts w:ascii="Century Gothic" w:hAnsi="Century Gothic" w:cs="Courier New"/>
+          <w:color w:val="000000"/>
+          <w:sz w:val="32"/>
+          <w:szCs w:val="32"/>
+        </w:rPr>
         <w:t xml:space="preserve"> is a </w:t>
       </w:r>
       <w:r>
@@ -11552,16 +11561,28 @@
         </w:rPr>
         <w:t>T</w:t>
       </w:r>
-      <w:proofErr w:type="spellEnd"/>
       <w:r>
         <w:rPr>
           <w:rFonts w:ascii="Courier" w:hAnsi="Courier" w:cs="Trebuchet MS"/>
+          <w:b/>
           <w:color w:val="000000"/>
           <w:sz w:val="32"/>
           <w:szCs w:val="32"/>
         </w:rPr>
+        <w:t>ype</w:t>
+      </w:r>
+      <w:proofErr w:type="spellEnd"/>
+      <w:r>
+        <w:rPr>
+          <w:rFonts w:ascii="Courier" w:hAnsi="Courier" w:cs="Trebuchet MS"/>
+          <w:color w:val="000000"/>
+          <w:sz w:val="32"/>
+          <w:szCs w:val="32"/>
+        </w:rPr>
         <w:t xml:space="preserve">:  </w:t>
       </w:r>
+      <w:bookmarkStart w:id="0" w:name="_GoBack"/>
+      <w:bookmarkEnd w:id="0"/>
     </w:p>
     <w:p>
       <w:pPr>
@@ -12139,7 +12160,23 @@
           <w:sz w:val="28"/>
           <w:szCs w:val="28"/>
         </w:rPr>
-        <w:t>Ts</w:t>
+        <w:t>T</w:t>
+      </w:r>
+      <w:r>
+        <w:rPr>
+          <w:rFonts w:ascii="Century Gothic" w:hAnsi="Century Gothic" w:cs="Trebuchet MS"/>
+          <w:sz w:val="28"/>
+          <w:szCs w:val="28"/>
+        </w:rPr>
+        <w:t>ype</w:t>
+      </w:r>
+      <w:r>
+        <w:rPr>
+          <w:rFonts w:ascii="Century Gothic" w:hAnsi="Century Gothic" w:cs="Trebuchet MS"/>
+          <w:sz w:val="28"/>
+          <w:szCs w:val="28"/>
+        </w:rPr>
+        <w:t>s</w:t>
       </w:r>
       <w:proofErr w:type="spellEnd"/>
       <w:r>
@@ -12158,6 +12195,14 @@
           <w:szCs w:val="28"/>
         </w:rPr>
         <w:t>CakeT</w:t>
+      </w:r>
+      <w:r>
+        <w:rPr>
+          <w:rFonts w:ascii="Century Gothic" w:hAnsi="Century Gothic" w:cs="Trebuchet MS"/>
+          <w:sz w:val="28"/>
+          <w:szCs w:val="28"/>
+        </w:rPr>
+        <w:t>ype</w:t>
       </w:r>
       <w:proofErr w:type="spellEnd"/>
       <w:r>
@@ -12871,6 +12916,14 @@
         </w:rPr>
         <w:t>CakeT</w:t>
       </w:r>
+      <w:r>
+        <w:rPr>
+          <w:rFonts w:ascii="Century Gothic" w:hAnsi="Century Gothic" w:cs="Trebuchet MS"/>
+          <w:sz w:val="28"/>
+          <w:szCs w:val="28"/>
+        </w:rPr>
+        <w:t>ype</w:t>
+      </w:r>
       <w:proofErr w:type="spellEnd"/>
       <w:r>
         <w:rPr>
@@ -12888,6 +12941,14 @@
           <w:szCs w:val="28"/>
         </w:rPr>
         <w:t>CakeT</w:t>
+      </w:r>
+      <w:r>
+        <w:rPr>
+          <w:rFonts w:ascii="Century Gothic" w:hAnsi="Century Gothic" w:cs="Trebuchet MS"/>
+          <w:sz w:val="28"/>
+          <w:szCs w:val="28"/>
+        </w:rPr>
+        <w:t>ype</w:t>
       </w:r>
       <w:proofErr w:type="spellEnd"/>
       <w:r>
@@ -34126,8 +34187,6 @@
           <w:rFonts w:ascii="Century Gothic" w:hAnsi="Century Gothic"/>
         </w:rPr>
       </w:pPr>
-      <w:bookmarkStart w:id="0" w:name="_GoBack"/>
-      <w:bookmarkEnd w:id="0"/>
     </w:p>
     <w:p>
       <w:pPr>
@@ -38120,14 +38179,14 @@
                         </a:ln>
                         <a:extLst>
                           <a:ext uri="{909E8E84-426E-40dd-AFC4-6F175D3DCCD1}">
-                            <a14:hiddenFill xmlns:a14="http://schemas.microsoft.com/office/drawing/2010/main" xmlns:w="http://schemas.openxmlformats.org/wordprocessingml/2006/main" xmlns:w10="urn:schemas-microsoft-com:office:word" xmlns:v="urn:schemas-microsoft-com:vml" xmlns:o="urn:schemas-microsoft-com:office:office" xmlns="">
+                            <a14:hiddenFill xmlns="" xmlns:o="urn:schemas-microsoft-com:office:office" xmlns:v="urn:schemas-microsoft-com:vml" xmlns:w10="urn:schemas-microsoft-com:office:word" xmlns:w="http://schemas.openxmlformats.org/wordprocessingml/2006/main" xmlns:a14="http://schemas.microsoft.com/office/drawing/2010/main">
                               <a:solidFill>
                                 <a:srgbClr val="FFFFFF"/>
                               </a:solidFill>
                             </a14:hiddenFill>
                           </a:ext>
                           <a:ext uri="{91240B29-F687-4f45-9708-019B960494DF}">
-                            <a14:hiddenLine xmlns:a14="http://schemas.microsoft.com/office/drawing/2010/main" xmlns:w="http://schemas.openxmlformats.org/wordprocessingml/2006/main" xmlns:w10="urn:schemas-microsoft-com:office:word" xmlns:v="urn:schemas-microsoft-com:vml" xmlns:o="urn:schemas-microsoft-com:office:office" xmlns="" w="9525">
+                            <a14:hiddenLine xmlns="" xmlns:o="urn:schemas-microsoft-com:office:office" xmlns:v="urn:schemas-microsoft-com:vml" xmlns:w10="urn:schemas-microsoft-com:office:word" xmlns:w="http://schemas.openxmlformats.org/wordprocessingml/2006/main" xmlns:a14="http://schemas.microsoft.com/office/drawing/2010/main" w="9525">
                               <a:solidFill>
                                 <a:srgbClr val="000000"/>
                               </a:solidFill>
@@ -38263,7 +38322,7 @@
                         <a:effectLst/>
                         <a:extLst>
                           <a:ext uri="{909E8E84-426E-40dd-AFC4-6F175D3DCCD1}">
-                            <a14:hiddenFill xmlns:a14="http://schemas.microsoft.com/office/drawing/2010/main" xmlns:w="http://schemas.openxmlformats.org/wordprocessingml/2006/main" xmlns:w10="urn:schemas-microsoft-com:office:word" xmlns:v="urn:schemas-microsoft-com:vml" xmlns:o="urn:schemas-microsoft-com:office:office" xmlns="">
+                            <a14:hiddenFill xmlns="" xmlns:o="urn:schemas-microsoft-com:office:office" xmlns:v="urn:schemas-microsoft-com:vml" xmlns:w10="urn:schemas-microsoft-com:office:word" xmlns:w="http://schemas.openxmlformats.org/wordprocessingml/2006/main" xmlns:a14="http://schemas.microsoft.com/office/drawing/2010/main">
                               <a:gradFill rotWithShape="1">
                                 <a:gsLst>
                                   <a:gs pos="0">
@@ -38278,7 +38337,7 @@
                             </a14:hiddenFill>
                           </a:ext>
                           <a:ext uri="{AF507438-7753-43e0-B8FC-AC1667EBCBE1}">
-                            <a14:hiddenEffects xmlns:a14="http://schemas.microsoft.com/office/drawing/2010/main" xmlns:w="http://schemas.openxmlformats.org/wordprocessingml/2006/main" xmlns:w10="urn:schemas-microsoft-com:office:word" xmlns:v="urn:schemas-microsoft-com:vml" xmlns:o="urn:schemas-microsoft-com:office:office" xmlns="">
+                            <a14:hiddenEffects xmlns="" xmlns:o="urn:schemas-microsoft-com:office:office" xmlns:v="urn:schemas-microsoft-com:vml" xmlns:w10="urn:schemas-microsoft-com:office:word" xmlns:w="http://schemas.openxmlformats.org/wordprocessingml/2006/main" xmlns:a14="http://schemas.microsoft.com/office/drawing/2010/main">
                               <a:effectLst>
                                 <a:outerShdw blurRad="40000" dist="23000" dir="5400000" rotWithShape="0">
                                   <a:srgbClr val="000000">
@@ -38370,14 +38429,14 @@
                         </a:ln>
                         <a:extLst>
                           <a:ext uri="{909E8E84-426E-40dd-AFC4-6F175D3DCCD1}">
-                            <a14:hiddenFill xmlns:a14="http://schemas.microsoft.com/office/drawing/2010/main" xmlns:w="http://schemas.openxmlformats.org/wordprocessingml/2006/main" xmlns:w10="urn:schemas-microsoft-com:office:word" xmlns:v="urn:schemas-microsoft-com:vml" xmlns:o="urn:schemas-microsoft-com:office:office" xmlns="">
+                            <a14:hiddenFill xmlns="" xmlns:o="urn:schemas-microsoft-com:office:office" xmlns:v="urn:schemas-microsoft-com:vml" xmlns:w10="urn:schemas-microsoft-com:office:word" xmlns:w="http://schemas.openxmlformats.org/wordprocessingml/2006/main" xmlns:a14="http://schemas.microsoft.com/office/drawing/2010/main">
                               <a:solidFill>
                                 <a:srgbClr val="FFFFFF"/>
                               </a:solidFill>
                             </a14:hiddenFill>
                           </a:ext>
                           <a:ext uri="{91240B29-F687-4f45-9708-019B960494DF}">
-                            <a14:hiddenLine xmlns:a14="http://schemas.microsoft.com/office/drawing/2010/main" xmlns:w="http://schemas.openxmlformats.org/wordprocessingml/2006/main" xmlns:w10="urn:schemas-microsoft-com:office:word" xmlns:v="urn:schemas-microsoft-com:vml" xmlns:o="urn:schemas-microsoft-com:office:office" xmlns="" w="9525">
+                            <a14:hiddenLine xmlns="" xmlns:o="urn:schemas-microsoft-com:office:office" xmlns:v="urn:schemas-microsoft-com:vml" xmlns:w10="urn:schemas-microsoft-com:office:word" xmlns:w="http://schemas.openxmlformats.org/wordprocessingml/2006/main" xmlns:a14="http://schemas.microsoft.com/office/drawing/2010/main" w="9525">
                               <a:solidFill>
                                 <a:srgbClr val="000000"/>
                               </a:solidFill>
@@ -38516,7 +38575,7 @@
                         <a:effectLst/>
                         <a:extLst>
                           <a:ext uri="{909E8E84-426E-40dd-AFC4-6F175D3DCCD1}">
-                            <a14:hiddenFill xmlns:a14="http://schemas.microsoft.com/office/drawing/2010/main" xmlns:w="http://schemas.openxmlformats.org/wordprocessingml/2006/main" xmlns:w10="urn:schemas-microsoft-com:office:word" xmlns:v="urn:schemas-microsoft-com:vml" xmlns:o="urn:schemas-microsoft-com:office:office" xmlns="">
+                            <a14:hiddenFill xmlns="" xmlns:o="urn:schemas-microsoft-com:office:office" xmlns:v="urn:schemas-microsoft-com:vml" xmlns:w10="urn:schemas-microsoft-com:office:word" xmlns:w="http://schemas.openxmlformats.org/wordprocessingml/2006/main" xmlns:a14="http://schemas.microsoft.com/office/drawing/2010/main">
                               <a:gradFill rotWithShape="1">
                                 <a:gsLst>
                                   <a:gs pos="0">
@@ -38531,7 +38590,7 @@
                             </a14:hiddenFill>
                           </a:ext>
                           <a:ext uri="{AF507438-7753-43e0-B8FC-AC1667EBCBE1}">
-                            <a14:hiddenEffects xmlns:a14="http://schemas.microsoft.com/office/drawing/2010/main" xmlns:w="http://schemas.openxmlformats.org/wordprocessingml/2006/main" xmlns:w10="urn:schemas-microsoft-com:office:word" xmlns:v="urn:schemas-microsoft-com:vml" xmlns:o="urn:schemas-microsoft-com:office:office" xmlns="">
+                            <a14:hiddenEffects xmlns="" xmlns:o="urn:schemas-microsoft-com:office:office" xmlns:v="urn:schemas-microsoft-com:vml" xmlns:w10="urn:schemas-microsoft-com:office:word" xmlns:w="http://schemas.openxmlformats.org/wordprocessingml/2006/main" xmlns:a14="http://schemas.microsoft.com/office/drawing/2010/main">
                               <a:effectLst>
                                 <a:outerShdw blurRad="40000" dist="23000" dir="5400000" rotWithShape="0">
                                   <a:srgbClr val="000000">
@@ -38615,12 +38674,12 @@
                         <a:effectLst/>
                         <a:extLst>
                           <a:ext uri="{909E8E84-426E-40dd-AFC4-6F175D3DCCD1}">
-                            <a14:hiddenFill xmlns:a14="http://schemas.microsoft.com/office/drawing/2010/main" xmlns:w="http://schemas.openxmlformats.org/wordprocessingml/2006/main" xmlns:w10="urn:schemas-microsoft-com:office:word" xmlns:v="urn:schemas-microsoft-com:vml" xmlns:o="urn:schemas-microsoft-com:office:office" xmlns="">
+                            <a14:hiddenFill xmlns="" xmlns:o="urn:schemas-microsoft-com:office:office" xmlns:v="urn:schemas-microsoft-com:vml" xmlns:w10="urn:schemas-microsoft-com:office:word" xmlns:w="http://schemas.openxmlformats.org/wordprocessingml/2006/main" xmlns:a14="http://schemas.microsoft.com/office/drawing/2010/main">
                               <a:noFill/>
                             </a14:hiddenFill>
                           </a:ext>
                           <a:ext uri="{AF507438-7753-43e0-B8FC-AC1667EBCBE1}">
-                            <a14:hiddenEffects xmlns:a14="http://schemas.microsoft.com/office/drawing/2010/main" xmlns:w="http://schemas.openxmlformats.org/wordprocessingml/2006/main" xmlns:w10="urn:schemas-microsoft-com:office:word" xmlns:v="urn:schemas-microsoft-com:vml" xmlns:o="urn:schemas-microsoft-com:office:office" xmlns="">
+                            <a14:hiddenEffects xmlns="" xmlns:o="urn:schemas-microsoft-com:office:office" xmlns:v="urn:schemas-microsoft-com:vml" xmlns:w10="urn:schemas-microsoft-com:office:word" xmlns:w="http://schemas.openxmlformats.org/wordprocessingml/2006/main" xmlns:a14="http://schemas.microsoft.com/office/drawing/2010/main">
                               <a:effectLst>
                                 <a:outerShdw blurRad="40000" dist="20000" dir="5400000" rotWithShape="0">
                                   <a:srgbClr val="000000">
@@ -38722,12 +38781,12 @@
                         <a:effectLst/>
                         <a:extLst>
                           <a:ext uri="{909E8E84-426E-40dd-AFC4-6F175D3DCCD1}">
-                            <a14:hiddenFill xmlns:a14="http://schemas.microsoft.com/office/drawing/2010/main" xmlns:w="http://schemas.openxmlformats.org/wordprocessingml/2006/main" xmlns:w10="urn:schemas-microsoft-com:office:word" xmlns:v="urn:schemas-microsoft-com:vml" xmlns:o="urn:schemas-microsoft-com:office:office" xmlns="">
+                            <a14:hiddenFill xmlns="" xmlns:o="urn:schemas-microsoft-com:office:office" xmlns:v="urn:schemas-microsoft-com:vml" xmlns:w10="urn:schemas-microsoft-com:office:word" xmlns:w="http://schemas.openxmlformats.org/wordprocessingml/2006/main" xmlns:a14="http://schemas.microsoft.com/office/drawing/2010/main">
                               <a:noFill/>
                             </a14:hiddenFill>
                           </a:ext>
                           <a:ext uri="{AF507438-7753-43e0-B8FC-AC1667EBCBE1}">
-                            <a14:hiddenEffects xmlns:a14="http://schemas.microsoft.com/office/drawing/2010/main" xmlns:w="http://schemas.openxmlformats.org/wordprocessingml/2006/main" xmlns:w10="urn:schemas-microsoft-com:office:word" xmlns:v="urn:schemas-microsoft-com:vml" xmlns:o="urn:schemas-microsoft-com:office:office" xmlns="">
+                            <a14:hiddenEffects xmlns="" xmlns:o="urn:schemas-microsoft-com:office:office" xmlns:v="urn:schemas-microsoft-com:vml" xmlns:w10="urn:schemas-microsoft-com:office:word" xmlns:w="http://schemas.openxmlformats.org/wordprocessingml/2006/main" xmlns:a14="http://schemas.microsoft.com/office/drawing/2010/main">
                               <a:effectLst>
                                 <a:outerShdw blurRad="40000" dist="20000" dir="5400000" rotWithShape="0">
                                   <a:srgbClr val="000000">
@@ -38812,14 +38871,14 @@
                         </a:ln>
                         <a:extLst>
                           <a:ext uri="{909E8E84-426E-40dd-AFC4-6F175D3DCCD1}">
-                            <a14:hiddenFill xmlns:a14="http://schemas.microsoft.com/office/drawing/2010/main" xmlns:w="http://schemas.openxmlformats.org/wordprocessingml/2006/main" xmlns:w10="urn:schemas-microsoft-com:office:word" xmlns:v="urn:schemas-microsoft-com:vml" xmlns:o="urn:schemas-microsoft-com:office:office" xmlns="">
+                            <a14:hiddenFill xmlns="" xmlns:o="urn:schemas-microsoft-com:office:office" xmlns:v="urn:schemas-microsoft-com:vml" xmlns:w10="urn:schemas-microsoft-com:office:word" xmlns:w="http://schemas.openxmlformats.org/wordprocessingml/2006/main" xmlns:a14="http://schemas.microsoft.com/office/drawing/2010/main">
                               <a:solidFill>
                                 <a:srgbClr val="FFFFFF"/>
                               </a:solidFill>
                             </a14:hiddenFill>
                           </a:ext>
                           <a:ext uri="{91240B29-F687-4f45-9708-019B960494DF}">
-                            <a14:hiddenLine xmlns:a14="http://schemas.microsoft.com/office/drawing/2010/main" xmlns:w="http://schemas.openxmlformats.org/wordprocessingml/2006/main" xmlns:w10="urn:schemas-microsoft-com:office:word" xmlns:v="urn:schemas-microsoft-com:vml" xmlns:o="urn:schemas-microsoft-com:office:office" xmlns="" w="9525">
+                            <a14:hiddenLine xmlns="" xmlns:o="urn:schemas-microsoft-com:office:office" xmlns:v="urn:schemas-microsoft-com:vml" xmlns:w10="urn:schemas-microsoft-com:office:word" xmlns:w="http://schemas.openxmlformats.org/wordprocessingml/2006/main" xmlns:a14="http://schemas.microsoft.com/office/drawing/2010/main" w="9525">
                               <a:solidFill>
                                 <a:srgbClr val="000000"/>
                               </a:solidFill>
@@ -52962,7 +53021,7 @@
         <w:rStyle w:val="PageNumber"/>
         <w:noProof/>
       </w:rPr>
-      <w:t>40</w:t>
+      <w:t>11</w:t>
     </w:r>
     <w:r>
       <w:rPr>
@@ -54756,7 +54815,7 @@
 </file>
 
 <file path=customXml/itemProps1.xml><?xml version="1.0" encoding="utf-8"?>
-<ds:datastoreItem xmlns:ds="http://schemas.openxmlformats.org/officeDocument/2006/customXml" ds:itemID="{A0A48C88-A18F-DF4D-8420-0BBE3A419C7D}">
+<ds:datastoreItem xmlns:ds="http://schemas.openxmlformats.org/officeDocument/2006/customXml" ds:itemID="{9EBB354F-E3F6-8344-B909-0BDCDDA5476F}">
   <ds:schemaRefs>
     <ds:schemaRef ds:uri="http://schemas.openxmlformats.org/officeDocument/2006/bibliography"/>
   </ds:schemaRefs>

</xml_diff>

<commit_message>
Changes to draw-state and virtual pet workbook pages
</commit_message>
<xml_diff>
--- a/courses/reactive/resources/workbook/StudentWorkbook.docx
+++ b/courses/reactive/resources/workbook/StudentWorkbook.docx
@@ -14683,6 +14683,9 @@
       </w:pPr>
       <w:r>
         <w:lastRenderedPageBreak/>
+        <w:t xml:space="preserve">Word Problem: </w:t>
+      </w:r>
+      <w:r>
         <w:t>draw-state</w:t>
       </w:r>
     </w:p>
@@ -14948,13 +14951,13 @@
         <w:tblLook w:val="04A0" w:firstRow="1" w:lastRow="0" w:firstColumn="1" w:lastColumn="0" w:noHBand="0" w:noVBand="1"/>
       </w:tblPr>
       <w:tblGrid>
-        <w:gridCol w:w="1410"/>
-        <w:gridCol w:w="8618"/>
+        <w:gridCol w:w="1986"/>
+        <w:gridCol w:w="8112"/>
       </w:tblGrid>
       <w:tr>
         <w:tc>
           <w:tcPr>
-            <w:tcW w:w="1410" w:type="dxa"/>
+            <w:tcW w:w="1986" w:type="dxa"/>
           </w:tcPr>
           <w:p>
             <w:pPr>
@@ -14971,13 +14974,21 @@
                 <w:sz w:val="32"/>
                 <w:szCs w:val="32"/>
               </w:rPr>
-              <w:t>Sun</w:t>
-            </w:r>
-          </w:p>
-        </w:tc>
-        <w:tc>
-          <w:tcPr>
-            <w:tcW w:w="8618" w:type="dxa"/>
+              <w:t>S</w:t>
+            </w:r>
+            <w:r>
+              <w:rPr>
+                <w:rFonts w:ascii="Century Gothic" w:hAnsi="Century Gothic" w:cs="Courier New"/>
+                <w:sz w:val="32"/>
+                <w:szCs w:val="32"/>
+              </w:rPr>
+              <w:t>UN =</w:t>
+            </w:r>
+          </w:p>
+        </w:tc>
+        <w:tc>
+          <w:tcPr>
+            <w:tcW w:w="8112" w:type="dxa"/>
           </w:tcPr>
           <w:p>
             <w:pPr>
@@ -14994,7 +15005,7 @@
       <w:tr>
         <w:tc>
           <w:tcPr>
-            <w:tcW w:w="1410" w:type="dxa"/>
+            <w:tcW w:w="1986" w:type="dxa"/>
           </w:tcPr>
           <w:p>
             <w:pPr>
@@ -15011,13 +15022,21 @@
                 <w:sz w:val="32"/>
                 <w:szCs w:val="32"/>
               </w:rPr>
-              <w:t>Ground</w:t>
-            </w:r>
-          </w:p>
-        </w:tc>
-        <w:tc>
-          <w:tcPr>
-            <w:tcW w:w="8618" w:type="dxa"/>
+              <w:t>G</w:t>
+            </w:r>
+            <w:r>
+              <w:rPr>
+                <w:rFonts w:ascii="Century Gothic" w:hAnsi="Century Gothic" w:cs="Courier New"/>
+                <w:sz w:val="32"/>
+                <w:szCs w:val="32"/>
+              </w:rPr>
+              <w:t>ROUND =</w:t>
+            </w:r>
+          </w:p>
+        </w:tc>
+        <w:tc>
+          <w:tcPr>
+            <w:tcW w:w="8112" w:type="dxa"/>
           </w:tcPr>
           <w:p>
             <w:pPr>
@@ -15034,7 +15053,7 @@
       <w:tr>
         <w:tc>
           <w:tcPr>
-            <w:tcW w:w="1410" w:type="dxa"/>
+            <w:tcW w:w="1986" w:type="dxa"/>
           </w:tcPr>
           <w:p>
             <w:pPr>
@@ -15051,13 +15070,13 @@
                 <w:sz w:val="32"/>
                 <w:szCs w:val="32"/>
               </w:rPr>
-              <w:t>Sky</w:t>
-            </w:r>
-          </w:p>
-        </w:tc>
-        <w:tc>
-          <w:tcPr>
-            <w:tcW w:w="8618" w:type="dxa"/>
+              <w:t>SKY =</w:t>
+            </w:r>
+          </w:p>
+        </w:tc>
+        <w:tc>
+          <w:tcPr>
+            <w:tcW w:w="8112" w:type="dxa"/>
           </w:tcPr>
           <w:p>
             <w:pPr>
@@ -21217,8 +21236,6 @@
         </w:rPr>
         <w:t>_</w:t>
       </w:r>
-      <w:bookmarkStart w:id="0" w:name="_GoBack"/>
-      <w:bookmarkEnd w:id="0"/>
       <w:r>
         <w:rPr>
           <w:rFonts w:ascii="Century Gothic" w:hAnsi="Century Gothic" w:cs="Courier New"/>
@@ -27146,17 +27163,17 @@
         <w:jc w:val="both"/>
         <w:rPr>
           <w:rFonts w:ascii="Trebuchet MS" w:hAnsi="Trebuchet MS"/>
-          <w:sz w:val="24"/>
-          <w:szCs w:val="24"/>
+          <w:sz w:val="28"/>
+          <w:szCs w:val="28"/>
         </w:rPr>
       </w:pPr>
       <w:r>
         <w:rPr>
           <w:rFonts w:ascii="Trebuchet MS" w:hAnsi="Trebuchet MS"/>
-          <w:sz w:val="24"/>
-          <w:szCs w:val="24"/>
-        </w:rPr>
-        <w:t>Decrease the cat’s hunger level by 2 and sleep level by 1 on each tick. Make the green bars get smaller based on hunger and sleep levels.</w:t>
+          <w:sz w:val="28"/>
+          <w:szCs w:val="28"/>
+        </w:rPr>
+        <w:t xml:space="preserve">Decrease the cat’s hunger level by 2 and sleep level by 1 on each tick. </w:t>
       </w:r>
     </w:p>
     <w:p/>
@@ -28960,16 +28977,6 @@
         </w:tc>
       </w:tr>
     </w:tbl>
-    <w:p>
-      <w:pPr>
-        <w:spacing w:line="360" w:lineRule="auto"/>
-        <w:rPr>
-          <w:rFonts w:ascii="Courier New" w:hAnsi="Courier New" w:cs="Courier New"/>
-          <w:sz w:val="28"/>
-          <w:szCs w:val="28"/>
-        </w:rPr>
-      </w:pPr>
-    </w:p>
     <w:p>
       <w:pPr>
         <w:spacing w:line="360" w:lineRule="auto"/>
@@ -30426,6 +30433,28 @@
     </w:p>
     <w:p>
       <w:pPr>
+        <w:spacing w:line="360" w:lineRule="auto"/>
+        <w:rPr>
+          <w:rFonts w:ascii="Courier New" w:hAnsi="Courier New" w:cs="Courier New"/>
+          <w:sz w:val="28"/>
+          <w:szCs w:val="28"/>
+        </w:rPr>
+      </w:pPr>
+      <w:bookmarkStart w:id="0" w:name="_GoBack"/>
+      <w:bookmarkEnd w:id="0"/>
+    </w:p>
+    <w:p>
+      <w:pPr>
+        <w:spacing w:line="360" w:lineRule="auto"/>
+        <w:rPr>
+          <w:rFonts w:ascii="Courier New" w:hAnsi="Courier New" w:cs="Courier New"/>
+          <w:sz w:val="28"/>
+          <w:szCs w:val="28"/>
+        </w:rPr>
+      </w:pPr>
+    </w:p>
+    <w:p>
+      <w:pPr>
         <w:pStyle w:val="Heading1"/>
       </w:pPr>
       <w:r>
@@ -36960,14 +36989,14 @@
                         </a:ln>
                         <a:extLst>
                           <a:ext uri="{909E8E84-426E-40dd-AFC4-6F175D3DCCD1}">
-                            <a14:hiddenFill xmlns:a14="http://schemas.microsoft.com/office/drawing/2010/main" xmlns:w="http://schemas.openxmlformats.org/wordprocessingml/2006/main" xmlns:w10="urn:schemas-microsoft-com:office:word" xmlns:v="urn:schemas-microsoft-com:vml" xmlns:o="urn:schemas-microsoft-com:office:office" xmlns="">
+                            <a14:hiddenFill xmlns="" xmlns:o="urn:schemas-microsoft-com:office:office" xmlns:v="urn:schemas-microsoft-com:vml" xmlns:w10="urn:schemas-microsoft-com:office:word" xmlns:w="http://schemas.openxmlformats.org/wordprocessingml/2006/main" xmlns:a14="http://schemas.microsoft.com/office/drawing/2010/main">
                               <a:solidFill>
                                 <a:srgbClr val="FFFFFF"/>
                               </a:solidFill>
                             </a14:hiddenFill>
                           </a:ext>
                           <a:ext uri="{91240B29-F687-4f45-9708-019B960494DF}">
-                            <a14:hiddenLine xmlns:a14="http://schemas.microsoft.com/office/drawing/2010/main" xmlns:w="http://schemas.openxmlformats.org/wordprocessingml/2006/main" xmlns:w10="urn:schemas-microsoft-com:office:word" xmlns:v="urn:schemas-microsoft-com:vml" xmlns:o="urn:schemas-microsoft-com:office:office" xmlns="" w="9525">
+                            <a14:hiddenLine xmlns="" xmlns:o="urn:schemas-microsoft-com:office:office" xmlns:v="urn:schemas-microsoft-com:vml" xmlns:w10="urn:schemas-microsoft-com:office:word" xmlns:w="http://schemas.openxmlformats.org/wordprocessingml/2006/main" xmlns:a14="http://schemas.microsoft.com/office/drawing/2010/main" w="9525">
                               <a:solidFill>
                                 <a:srgbClr val="000000"/>
                               </a:solidFill>
@@ -37101,7 +37130,7 @@
                         <a:effectLst/>
                         <a:extLst>
                           <a:ext uri="{909E8E84-426E-40dd-AFC4-6F175D3DCCD1}">
-                            <a14:hiddenFill xmlns:a14="http://schemas.microsoft.com/office/drawing/2010/main" xmlns:w="http://schemas.openxmlformats.org/wordprocessingml/2006/main" xmlns:w10="urn:schemas-microsoft-com:office:word" xmlns:v="urn:schemas-microsoft-com:vml" xmlns:o="urn:schemas-microsoft-com:office:office" xmlns="">
+                            <a14:hiddenFill xmlns="" xmlns:o="urn:schemas-microsoft-com:office:office" xmlns:v="urn:schemas-microsoft-com:vml" xmlns:w10="urn:schemas-microsoft-com:office:word" xmlns:w="http://schemas.openxmlformats.org/wordprocessingml/2006/main" xmlns:a14="http://schemas.microsoft.com/office/drawing/2010/main">
                               <a:gradFill rotWithShape="1">
                                 <a:gsLst>
                                   <a:gs pos="0">
@@ -37116,7 +37145,7 @@
                             </a14:hiddenFill>
                           </a:ext>
                           <a:ext uri="{AF507438-7753-43e0-B8FC-AC1667EBCBE1}">
-                            <a14:hiddenEffects xmlns:a14="http://schemas.microsoft.com/office/drawing/2010/main" xmlns:w="http://schemas.openxmlformats.org/wordprocessingml/2006/main" xmlns:w10="urn:schemas-microsoft-com:office:word" xmlns:v="urn:schemas-microsoft-com:vml" xmlns:o="urn:schemas-microsoft-com:office:office" xmlns="">
+                            <a14:hiddenEffects xmlns="" xmlns:o="urn:schemas-microsoft-com:office:office" xmlns:v="urn:schemas-microsoft-com:vml" xmlns:w10="urn:schemas-microsoft-com:office:word" xmlns:w="http://schemas.openxmlformats.org/wordprocessingml/2006/main" xmlns:a14="http://schemas.microsoft.com/office/drawing/2010/main">
                               <a:effectLst>
                                 <a:outerShdw blurRad="40000" dist="23000" dir="5400000" rotWithShape="0">
                                   <a:srgbClr val="000000">
@@ -37208,14 +37237,14 @@
                         </a:ln>
                         <a:extLst>
                           <a:ext uri="{909E8E84-426E-40dd-AFC4-6F175D3DCCD1}">
-                            <a14:hiddenFill xmlns:a14="http://schemas.microsoft.com/office/drawing/2010/main" xmlns:w="http://schemas.openxmlformats.org/wordprocessingml/2006/main" xmlns:w10="urn:schemas-microsoft-com:office:word" xmlns:v="urn:schemas-microsoft-com:vml" xmlns:o="urn:schemas-microsoft-com:office:office" xmlns="">
+                            <a14:hiddenFill xmlns="" xmlns:o="urn:schemas-microsoft-com:office:office" xmlns:v="urn:schemas-microsoft-com:vml" xmlns:w10="urn:schemas-microsoft-com:office:word" xmlns:w="http://schemas.openxmlformats.org/wordprocessingml/2006/main" xmlns:a14="http://schemas.microsoft.com/office/drawing/2010/main">
                               <a:solidFill>
                                 <a:srgbClr val="FFFFFF"/>
                               </a:solidFill>
                             </a14:hiddenFill>
                           </a:ext>
                           <a:ext uri="{91240B29-F687-4f45-9708-019B960494DF}">
-                            <a14:hiddenLine xmlns:a14="http://schemas.microsoft.com/office/drawing/2010/main" xmlns:w="http://schemas.openxmlformats.org/wordprocessingml/2006/main" xmlns:w10="urn:schemas-microsoft-com:office:word" xmlns:v="urn:schemas-microsoft-com:vml" xmlns:o="urn:schemas-microsoft-com:office:office" xmlns="" w="9525">
+                            <a14:hiddenLine xmlns="" xmlns:o="urn:schemas-microsoft-com:office:office" xmlns:v="urn:schemas-microsoft-com:vml" xmlns:w10="urn:schemas-microsoft-com:office:word" xmlns:w="http://schemas.openxmlformats.org/wordprocessingml/2006/main" xmlns:a14="http://schemas.microsoft.com/office/drawing/2010/main" w="9525">
                               <a:solidFill>
                                 <a:srgbClr val="000000"/>
                               </a:solidFill>
@@ -37354,7 +37383,7 @@
                         <a:effectLst/>
                         <a:extLst>
                           <a:ext uri="{909E8E84-426E-40dd-AFC4-6F175D3DCCD1}">
-                            <a14:hiddenFill xmlns:a14="http://schemas.microsoft.com/office/drawing/2010/main" xmlns:w="http://schemas.openxmlformats.org/wordprocessingml/2006/main" xmlns:w10="urn:schemas-microsoft-com:office:word" xmlns:v="urn:schemas-microsoft-com:vml" xmlns:o="urn:schemas-microsoft-com:office:office" xmlns="">
+                            <a14:hiddenFill xmlns="" xmlns:o="urn:schemas-microsoft-com:office:office" xmlns:v="urn:schemas-microsoft-com:vml" xmlns:w10="urn:schemas-microsoft-com:office:word" xmlns:w="http://schemas.openxmlformats.org/wordprocessingml/2006/main" xmlns:a14="http://schemas.microsoft.com/office/drawing/2010/main">
                               <a:gradFill rotWithShape="1">
                                 <a:gsLst>
                                   <a:gs pos="0">
@@ -37369,7 +37398,7 @@
                             </a14:hiddenFill>
                           </a:ext>
                           <a:ext uri="{AF507438-7753-43e0-B8FC-AC1667EBCBE1}">
-                            <a14:hiddenEffects xmlns:a14="http://schemas.microsoft.com/office/drawing/2010/main" xmlns:w="http://schemas.openxmlformats.org/wordprocessingml/2006/main" xmlns:w10="urn:schemas-microsoft-com:office:word" xmlns:v="urn:schemas-microsoft-com:vml" xmlns:o="urn:schemas-microsoft-com:office:office" xmlns="">
+                            <a14:hiddenEffects xmlns="" xmlns:o="urn:schemas-microsoft-com:office:office" xmlns:v="urn:schemas-microsoft-com:vml" xmlns:w10="urn:schemas-microsoft-com:office:word" xmlns:w="http://schemas.openxmlformats.org/wordprocessingml/2006/main" xmlns:a14="http://schemas.microsoft.com/office/drawing/2010/main">
                               <a:effectLst>
                                 <a:outerShdw blurRad="40000" dist="23000" dir="5400000" rotWithShape="0">
                                   <a:srgbClr val="000000">
@@ -37453,12 +37482,12 @@
                         <a:effectLst/>
                         <a:extLst>
                           <a:ext uri="{909E8E84-426E-40dd-AFC4-6F175D3DCCD1}">
-                            <a14:hiddenFill xmlns:a14="http://schemas.microsoft.com/office/drawing/2010/main" xmlns:w="http://schemas.openxmlformats.org/wordprocessingml/2006/main" xmlns:w10="urn:schemas-microsoft-com:office:word" xmlns:v="urn:schemas-microsoft-com:vml" xmlns:o="urn:schemas-microsoft-com:office:office" xmlns="">
+                            <a14:hiddenFill xmlns="" xmlns:o="urn:schemas-microsoft-com:office:office" xmlns:v="urn:schemas-microsoft-com:vml" xmlns:w10="urn:schemas-microsoft-com:office:word" xmlns:w="http://schemas.openxmlformats.org/wordprocessingml/2006/main" xmlns:a14="http://schemas.microsoft.com/office/drawing/2010/main">
                               <a:noFill/>
                             </a14:hiddenFill>
                           </a:ext>
                           <a:ext uri="{AF507438-7753-43e0-B8FC-AC1667EBCBE1}">
-                            <a14:hiddenEffects xmlns:a14="http://schemas.microsoft.com/office/drawing/2010/main" xmlns:w="http://schemas.openxmlformats.org/wordprocessingml/2006/main" xmlns:w10="urn:schemas-microsoft-com:office:word" xmlns:v="urn:schemas-microsoft-com:vml" xmlns:o="urn:schemas-microsoft-com:office:office" xmlns="">
+                            <a14:hiddenEffects xmlns="" xmlns:o="urn:schemas-microsoft-com:office:office" xmlns:v="urn:schemas-microsoft-com:vml" xmlns:w10="urn:schemas-microsoft-com:office:word" xmlns:w="http://schemas.openxmlformats.org/wordprocessingml/2006/main" xmlns:a14="http://schemas.microsoft.com/office/drawing/2010/main">
                               <a:effectLst>
                                 <a:outerShdw blurRad="40000" dist="20000" dir="5400000" rotWithShape="0">
                                   <a:srgbClr val="000000">
@@ -37560,12 +37589,12 @@
                         <a:effectLst/>
                         <a:extLst>
                           <a:ext uri="{909E8E84-426E-40dd-AFC4-6F175D3DCCD1}">
-                            <a14:hiddenFill xmlns:a14="http://schemas.microsoft.com/office/drawing/2010/main" xmlns:w="http://schemas.openxmlformats.org/wordprocessingml/2006/main" xmlns:w10="urn:schemas-microsoft-com:office:word" xmlns:v="urn:schemas-microsoft-com:vml" xmlns:o="urn:schemas-microsoft-com:office:office" xmlns="">
+                            <a14:hiddenFill xmlns="" xmlns:o="urn:schemas-microsoft-com:office:office" xmlns:v="urn:schemas-microsoft-com:vml" xmlns:w10="urn:schemas-microsoft-com:office:word" xmlns:w="http://schemas.openxmlformats.org/wordprocessingml/2006/main" xmlns:a14="http://schemas.microsoft.com/office/drawing/2010/main">
                               <a:noFill/>
                             </a14:hiddenFill>
                           </a:ext>
                           <a:ext uri="{AF507438-7753-43e0-B8FC-AC1667EBCBE1}">
-                            <a14:hiddenEffects xmlns:a14="http://schemas.microsoft.com/office/drawing/2010/main" xmlns:w="http://schemas.openxmlformats.org/wordprocessingml/2006/main" xmlns:w10="urn:schemas-microsoft-com:office:word" xmlns:v="urn:schemas-microsoft-com:vml" xmlns:o="urn:schemas-microsoft-com:office:office" xmlns="">
+                            <a14:hiddenEffects xmlns="" xmlns:o="urn:schemas-microsoft-com:office:office" xmlns:v="urn:schemas-microsoft-com:vml" xmlns:w10="urn:schemas-microsoft-com:office:word" xmlns:w="http://schemas.openxmlformats.org/wordprocessingml/2006/main" xmlns:a14="http://schemas.microsoft.com/office/drawing/2010/main">
                               <a:effectLst>
                                 <a:outerShdw blurRad="40000" dist="20000" dir="5400000" rotWithShape="0">
                                   <a:srgbClr val="000000">
@@ -37650,14 +37679,14 @@
                         </a:ln>
                         <a:extLst>
                           <a:ext uri="{909E8E84-426E-40dd-AFC4-6F175D3DCCD1}">
-                            <a14:hiddenFill xmlns:a14="http://schemas.microsoft.com/office/drawing/2010/main" xmlns:w="http://schemas.openxmlformats.org/wordprocessingml/2006/main" xmlns:w10="urn:schemas-microsoft-com:office:word" xmlns:v="urn:schemas-microsoft-com:vml" xmlns:o="urn:schemas-microsoft-com:office:office" xmlns="">
+                            <a14:hiddenFill xmlns="" xmlns:o="urn:schemas-microsoft-com:office:office" xmlns:v="urn:schemas-microsoft-com:vml" xmlns:w10="urn:schemas-microsoft-com:office:word" xmlns:w="http://schemas.openxmlformats.org/wordprocessingml/2006/main" xmlns:a14="http://schemas.microsoft.com/office/drawing/2010/main">
                               <a:solidFill>
                                 <a:srgbClr val="FFFFFF"/>
                               </a:solidFill>
                             </a14:hiddenFill>
                           </a:ext>
                           <a:ext uri="{91240B29-F687-4f45-9708-019B960494DF}">
-                            <a14:hiddenLine xmlns:a14="http://schemas.microsoft.com/office/drawing/2010/main" xmlns:w="http://schemas.openxmlformats.org/wordprocessingml/2006/main" xmlns:w10="urn:schemas-microsoft-com:office:word" xmlns:v="urn:schemas-microsoft-com:vml" xmlns:o="urn:schemas-microsoft-com:office:office" xmlns="" w="9525">
+                            <a14:hiddenLine xmlns="" xmlns:o="urn:schemas-microsoft-com:office:office" xmlns:v="urn:schemas-microsoft-com:vml" xmlns:w10="urn:schemas-microsoft-com:office:word" xmlns:w="http://schemas.openxmlformats.org/wordprocessingml/2006/main" xmlns:a14="http://schemas.microsoft.com/office/drawing/2010/main" w="9525">
                               <a:solidFill>
                                 <a:srgbClr val="000000"/>
                               </a:solidFill>
@@ -51378,7 +51407,7 @@
         <w:rStyle w:val="PageNumber"/>
         <w:noProof/>
       </w:rPr>
-      <w:t>45</w:t>
+      <w:t>38</w:t>
     </w:r>
     <w:r>
       <w:rPr>
@@ -53172,7 +53201,7 @@
 </file>
 
 <file path=customXml/itemProps1.xml><?xml version="1.0" encoding="utf-8"?>
-<ds:datastoreItem xmlns:ds="http://schemas.openxmlformats.org/officeDocument/2006/customXml" ds:itemID="{7A5110F9-166F-BB4C-BDCD-1092735B1AD1}">
+<ds:datastoreItem xmlns:ds="http://schemas.openxmlformats.org/officeDocument/2006/customXml" ds:itemID="{B7688AA6-27FD-EB48-9D01-C254C408BAB8}">
   <ds:schemaRefs>
     <ds:schemaRef ds:uri="http://schemas.openxmlformats.org/officeDocument/2006/bibliography"/>
   </ds:schemaRefs>

</xml_diff>

<commit_message>
Added vocabluary practice page to workbook unit 2
</commit_message>
<xml_diff>
--- a/courses/reactive/resources/workbook/StudentWorkbook.docx
+++ b/courses/reactive/resources/workbook/StudentWorkbook.docx
@@ -4097,23 +4097,13 @@
                                 <w:szCs w:val="32"/>
                               </w:rPr>
                             </w:pPr>
-                            <w:proofErr w:type="gramStart"/>
                             <w:r>
                               <w:rPr>
                                 <w:rFonts w:ascii="Trebuchet MS" w:hAnsi="Trebuchet MS"/>
                                 <w:sz w:val="32"/>
                                 <w:szCs w:val="32"/>
                               </w:rPr>
-                              <w:t>2  *</w:t>
-                            </w:r>
-                            <w:proofErr w:type="gramEnd"/>
-                            <w:r>
-                              <w:rPr>
-                                <w:rFonts w:ascii="Trebuchet MS" w:hAnsi="Trebuchet MS"/>
-                                <w:sz w:val="32"/>
-                                <w:szCs w:val="32"/>
-                              </w:rPr>
-                              <w:t xml:space="preserve">  5</w:t>
+                              <w:t>2  *  5</w:t>
                             </w:r>
                           </w:p>
                         </w:txbxContent>
@@ -4792,23 +4782,13 @@
                                 <w:szCs w:val="32"/>
                               </w:rPr>
                             </w:pPr>
-                            <w:proofErr w:type="gramStart"/>
                             <w:r>
                               <w:rPr>
                                 <w:rFonts w:ascii="Trebuchet MS" w:hAnsi="Trebuchet MS"/>
                                 <w:sz w:val="32"/>
                                 <w:szCs w:val="32"/>
                               </w:rPr>
-                              <w:t>2  *</w:t>
-                            </w:r>
-                            <w:proofErr w:type="gramEnd"/>
-                            <w:r>
-                              <w:rPr>
-                                <w:rFonts w:ascii="Trebuchet MS" w:hAnsi="Trebuchet MS"/>
-                                <w:sz w:val="32"/>
-                                <w:szCs w:val="32"/>
-                              </w:rPr>
-                              <w:t xml:space="preserve">  7</w:t>
+                              <w:t>2  *  7</w:t>
                             </w:r>
                           </w:p>
                         </w:txbxContent>
@@ -5344,23 +5324,13 @@
                                 <w:szCs w:val="32"/>
                               </w:rPr>
                             </w:pPr>
-                            <w:proofErr w:type="gramStart"/>
                             <w:r>
                               <w:rPr>
                                 <w:rFonts w:ascii="Trebuchet MS" w:hAnsi="Trebuchet MS"/>
                                 <w:sz w:val="32"/>
                                 <w:szCs w:val="32"/>
                               </w:rPr>
-                              <w:t>2  *</w:t>
-                            </w:r>
-                            <w:proofErr w:type="gramEnd"/>
-                            <w:r>
-                              <w:rPr>
-                                <w:rFonts w:ascii="Trebuchet MS" w:hAnsi="Trebuchet MS"/>
-                                <w:sz w:val="32"/>
-                                <w:szCs w:val="32"/>
-                              </w:rPr>
-                              <w:t xml:space="preserve">  n</w:t>
+                              <w:t>2  *  n</w:t>
                             </w:r>
                           </w:p>
                         </w:txbxContent>
@@ -13104,6 +13074,1056 @@
       </w:pPr>
       <w:r>
         <w:lastRenderedPageBreak/>
+        <w:t>Vocabulary Practice</w:t>
+      </w:r>
+      <w:bookmarkStart w:id="0" w:name="_GoBack"/>
+      <w:bookmarkEnd w:id="0"/>
+    </w:p>
+    <w:p>
+      <w:pPr>
+        <w:spacing w:line="360" w:lineRule="auto"/>
+        <w:rPr>
+          <w:rFonts w:ascii="Century Gothic" w:hAnsi="Century Gothic" w:cs="Courier New"/>
+          <w:color w:val="000000"/>
+          <w:sz w:val="32"/>
+          <w:szCs w:val="32"/>
+        </w:rPr>
+      </w:pPr>
+      <w:r>
+        <w:rPr>
+          <w:rFonts w:ascii="Century Gothic" w:hAnsi="Century Gothic" w:cs="Trebuchet MS"/>
+          <w:sz w:val="28"/>
+          <w:szCs w:val="28"/>
+        </w:rPr>
+        <w:t>Below is a new structure definition:</w:t>
+      </w:r>
+    </w:p>
+    <w:p>
+      <w:pPr>
+        <w:spacing w:line="360" w:lineRule="auto"/>
+        <w:rPr>
+          <w:rFonts w:ascii="Courier" w:hAnsi="Courier" w:cs="Trebuchet MS"/>
+          <w:color w:val="000000"/>
+          <w:sz w:val="32"/>
+          <w:szCs w:val="32"/>
+        </w:rPr>
+      </w:pPr>
+      <w:r>
+        <w:rPr>
+          <w:rFonts w:ascii="Courier" w:hAnsi="Courier" w:cs="Trebuchet MS"/>
+          <w:b/>
+          <w:color w:val="000000"/>
+          <w:sz w:val="32"/>
+          <w:szCs w:val="32"/>
+        </w:rPr>
+        <w:t>data</w:t>
+      </w:r>
+      <w:r>
+        <w:rPr>
+          <w:rFonts w:ascii="Courier" w:hAnsi="Courier" w:cs="Trebuchet MS"/>
+          <w:color w:val="000000"/>
+          <w:sz w:val="32"/>
+          <w:szCs w:val="32"/>
+        </w:rPr>
+        <w:t xml:space="preserve"> </w:t>
+      </w:r>
+      <w:r>
+        <w:rPr>
+          <w:rFonts w:ascii="Courier" w:hAnsi="Courier" w:cs="Trebuchet MS"/>
+          <w:color w:val="000000"/>
+          <w:sz w:val="32"/>
+          <w:szCs w:val="32"/>
+        </w:rPr>
+        <w:t>MediaType:</w:t>
+      </w:r>
+      <w:r>
+        <w:rPr>
+          <w:rFonts w:ascii="Courier" w:hAnsi="Courier" w:cs="Trebuchet MS"/>
+          <w:color w:val="000000"/>
+          <w:sz w:val="32"/>
+          <w:szCs w:val="32"/>
+        </w:rPr>
+        <w:t xml:space="preserve">  </w:t>
+      </w:r>
+    </w:p>
+    <w:p>
+      <w:pPr>
+        <w:ind w:firstLine="706"/>
+        <w:rPr>
+          <w:rFonts w:ascii="Courier" w:hAnsi="Courier" w:cs="Trebuchet MS"/>
+          <w:color w:val="000000"/>
+          <w:sz w:val="32"/>
+          <w:szCs w:val="32"/>
+        </w:rPr>
+      </w:pPr>
+      <w:r>
+        <w:rPr>
+          <w:rFonts w:ascii="Courier" w:hAnsi="Courier" w:cs="Trebuchet MS"/>
+          <w:color w:val="000000"/>
+          <w:sz w:val="32"/>
+          <w:szCs w:val="32"/>
+        </w:rPr>
+        <w:t>| book(</w:t>
+      </w:r>
+    </w:p>
+    <w:p>
+      <w:pPr>
+        <w:ind w:left="709" w:firstLine="709"/>
+        <w:rPr>
+          <w:rFonts w:ascii="Courier" w:hAnsi="Courier" w:cs="Trebuchet MS"/>
+          <w:color w:val="000000"/>
+          <w:sz w:val="32"/>
+          <w:szCs w:val="32"/>
+        </w:rPr>
+      </w:pPr>
+      <w:r>
+        <w:rPr>
+          <w:rFonts w:ascii="Courier" w:hAnsi="Courier" w:cs="Trebuchet MS"/>
+          <w:color w:val="000000"/>
+          <w:sz w:val="32"/>
+          <w:szCs w:val="32"/>
+        </w:rPr>
+        <w:t xml:space="preserve">title :: String, </w:t>
+      </w:r>
+    </w:p>
+    <w:p>
+      <w:pPr>
+        <w:ind w:firstLine="706"/>
+        <w:rPr>
+          <w:rFonts w:ascii="Courier" w:hAnsi="Courier" w:cs="Trebuchet MS"/>
+          <w:color w:val="000000"/>
+          <w:sz w:val="32"/>
+          <w:szCs w:val="32"/>
+        </w:rPr>
+      </w:pPr>
+      <w:r>
+        <w:rPr>
+          <w:rFonts w:ascii="Courier" w:hAnsi="Courier" w:cs="Trebuchet MS"/>
+          <w:color w:val="000000"/>
+          <w:sz w:val="32"/>
+          <w:szCs w:val="32"/>
+        </w:rPr>
+        <w:tab/>
+      </w:r>
+      <w:r>
+        <w:rPr>
+          <w:rFonts w:ascii="Courier" w:hAnsi="Courier" w:cs="Trebuchet MS"/>
+          <w:color w:val="000000"/>
+          <w:sz w:val="32"/>
+          <w:szCs w:val="32"/>
+        </w:rPr>
+        <w:tab/>
+        <w:t>author :: String,</w:t>
+      </w:r>
+    </w:p>
+    <w:p>
+      <w:pPr>
+        <w:ind w:firstLine="706"/>
+        <w:rPr>
+          <w:rFonts w:ascii="Courier" w:hAnsi="Courier" w:cs="Trebuchet MS"/>
+          <w:color w:val="000000"/>
+          <w:sz w:val="32"/>
+          <w:szCs w:val="32"/>
+        </w:rPr>
+      </w:pPr>
+      <w:r>
+        <w:rPr>
+          <w:rFonts w:ascii="Courier" w:hAnsi="Courier" w:cs="Trebuchet MS"/>
+          <w:color w:val="000000"/>
+          <w:sz w:val="32"/>
+          <w:szCs w:val="32"/>
+        </w:rPr>
+        <w:tab/>
+      </w:r>
+      <w:r>
+        <w:rPr>
+          <w:rFonts w:ascii="Courier" w:hAnsi="Courier" w:cs="Trebuchet MS"/>
+          <w:color w:val="000000"/>
+          <w:sz w:val="32"/>
+          <w:szCs w:val="32"/>
+        </w:rPr>
+        <w:tab/>
+        <w:t>pubyear :: Number)</w:t>
+      </w:r>
+    </w:p>
+    <w:p>
+      <w:pPr>
+        <w:rPr>
+          <w:rFonts w:ascii="Courier" w:hAnsi="Courier" w:cs="Trebuchet MS"/>
+          <w:b/>
+          <w:color w:val="000000"/>
+          <w:sz w:val="32"/>
+          <w:szCs w:val="32"/>
+        </w:rPr>
+      </w:pPr>
+      <w:r>
+        <w:rPr>
+          <w:rFonts w:ascii="Courier" w:hAnsi="Courier" w:cs="Trebuchet MS"/>
+          <w:b/>
+          <w:color w:val="000000"/>
+          <w:sz w:val="32"/>
+          <w:szCs w:val="32"/>
+        </w:rPr>
+        <w:t>end</w:t>
+      </w:r>
+    </w:p>
+    <w:p>
+      <w:pPr>
+        <w:rPr>
+          <w:rFonts w:ascii="Courier" w:hAnsi="Courier" w:cs="Trebuchet MS"/>
+          <w:b/>
+          <w:color w:val="000000"/>
+          <w:sz w:val="32"/>
+          <w:szCs w:val="32"/>
+        </w:rPr>
+      </w:pPr>
+    </w:p>
+    <w:p>
+      <w:pPr>
+        <w:rPr>
+          <w:rFonts w:ascii="Courier" w:hAnsi="Courier" w:cs="Trebuchet MS"/>
+          <w:color w:val="000000"/>
+          <w:sz w:val="32"/>
+          <w:szCs w:val="32"/>
+        </w:rPr>
+      </w:pPr>
+      <w:r>
+        <w:rPr>
+          <w:rFonts w:ascii="Courier" w:hAnsi="Courier" w:cs="Trebuchet MS"/>
+          <w:color w:val="000000"/>
+          <w:sz w:val="32"/>
+          <w:szCs w:val="32"/>
+        </w:rPr>
+        <w:t># an example book:</w:t>
+      </w:r>
+    </w:p>
+    <w:p>
+      <w:pPr>
+        <w:rPr>
+          <w:rFonts w:ascii="Courier" w:hAnsi="Courier" w:cs="Trebuchet MS"/>
+          <w:color w:val="000000"/>
+          <w:sz w:val="32"/>
+          <w:szCs w:val="32"/>
+        </w:rPr>
+      </w:pPr>
+      <w:r>
+        <w:rPr>
+          <w:rFonts w:ascii="Courier" w:hAnsi="Courier" w:cs="Trebuchet MS"/>
+          <w:color w:val="000000"/>
+          <w:sz w:val="32"/>
+          <w:szCs w:val="32"/>
+        </w:rPr>
+        <w:t>book1 = book(“1984”, “Orwell”, 1949)</w:t>
+      </w:r>
+    </w:p>
+    <w:p>
+      <w:pPr>
+        <w:rPr>
+          <w:rFonts w:ascii="Courier" w:hAnsi="Courier" w:cs="Trebuchet MS"/>
+          <w:color w:val="000000"/>
+          <w:sz w:val="32"/>
+          <w:szCs w:val="32"/>
+        </w:rPr>
+      </w:pPr>
+    </w:p>
+    <w:p>
+      <w:pPr>
+        <w:rPr>
+          <w:rFonts w:ascii="Century Gothic" w:hAnsi="Century Gothic" w:cs="Trebuchet MS"/>
+          <w:color w:val="000000"/>
+          <w:sz w:val="28"/>
+          <w:szCs w:val="28"/>
+        </w:rPr>
+      </w:pPr>
+      <w:r>
+        <w:rPr>
+          <w:rFonts w:ascii="Century Gothic" w:hAnsi="Century Gothic" w:cs="Trebuchet MS"/>
+          <w:color w:val="000000"/>
+          <w:sz w:val="28"/>
+          <w:szCs w:val="28"/>
+        </w:rPr>
+        <w:t>Fill in the blanks bel</w:t>
+      </w:r>
+      <w:r>
+        <w:rPr>
+          <w:rFonts w:ascii="Century Gothic" w:hAnsi="Century Gothic" w:cs="Trebuchet MS"/>
+          <w:color w:val="000000"/>
+          <w:sz w:val="28"/>
+          <w:szCs w:val="28"/>
+        </w:rPr>
+        <w:t xml:space="preserve">ow with the vocabulary term that </w:t>
+      </w:r>
+      <w:r>
+        <w:rPr>
+          <w:rFonts w:ascii="Century Gothic" w:hAnsi="Century Gothic" w:cs="Trebuchet MS"/>
+          <w:color w:val="000000"/>
+          <w:sz w:val="28"/>
+          <w:szCs w:val="28"/>
+        </w:rPr>
+        <w:t>applies to each name. Here are the terms to choose from:</w:t>
+      </w:r>
+    </w:p>
+    <w:p>
+      <w:pPr>
+        <w:rPr>
+          <w:rFonts w:ascii="Century Gothic" w:hAnsi="Century Gothic" w:cs="Trebuchet MS"/>
+          <w:color w:val="000000"/>
+          <w:sz w:val="28"/>
+          <w:szCs w:val="28"/>
+        </w:rPr>
+      </w:pPr>
+      <w:r>
+        <w:rPr>
+          <w:rFonts w:ascii="Century Gothic" w:hAnsi="Century Gothic" w:cs="Trebuchet MS"/>
+          <w:color w:val="000000"/>
+          <w:sz w:val="28"/>
+          <w:szCs w:val="28"/>
+        </w:rPr>
+        <w:t xml:space="preserve">   </w:t>
+      </w:r>
+    </w:p>
+    <w:p>
+      <w:pPr>
+        <w:rPr>
+          <w:rFonts w:ascii="Century Gothic" w:hAnsi="Century Gothic" w:cs="Trebuchet MS"/>
+          <w:color w:val="000000"/>
+          <w:sz w:val="28"/>
+          <w:szCs w:val="28"/>
+        </w:rPr>
+      </w:pPr>
+      <w:r>
+        <w:rPr>
+          <w:rFonts w:ascii="Century Gothic" w:hAnsi="Century Gothic" w:cs="Trebuchet MS"/>
+          <w:color w:val="000000"/>
+          <w:sz w:val="28"/>
+          <w:szCs w:val="28"/>
+        </w:rPr>
+        <w:t xml:space="preserve">  </w:t>
+      </w:r>
+      <w:r>
+        <w:rPr>
+          <w:rFonts w:ascii="Century Gothic" w:hAnsi="Century Gothic" w:cs="Trebuchet MS"/>
+          <w:color w:val="000000"/>
+          <w:sz w:val="28"/>
+          <w:szCs w:val="28"/>
+        </w:rPr>
+        <w:tab/>
+      </w:r>
+      <w:r>
+        <w:rPr>
+          <w:rFonts w:ascii="Century Gothic" w:hAnsi="Century Gothic" w:cs="Trebuchet MS"/>
+          <w:color w:val="000000"/>
+          <w:sz w:val="28"/>
+          <w:szCs w:val="28"/>
+        </w:rPr>
+        <w:tab/>
+      </w:r>
+      <w:r>
+        <w:rPr>
+          <w:rFonts w:ascii="Century Gothic" w:hAnsi="Century Gothic" w:cs="Trebuchet MS"/>
+          <w:color w:val="000000"/>
+          <w:sz w:val="28"/>
+          <w:szCs w:val="28"/>
+        </w:rPr>
+        <w:tab/>
+      </w:r>
+      <w:r>
+        <w:rPr>
+          <w:rFonts w:ascii="Century Gothic" w:hAnsi="Century Gothic" w:cs="Trebuchet MS"/>
+          <w:color w:val="000000"/>
+          <w:sz w:val="28"/>
+          <w:szCs w:val="28"/>
+        </w:rPr>
+        <w:t xml:space="preserve">   - contract           </w:t>
+      </w:r>
+      <w:r>
+        <w:rPr>
+          <w:rFonts w:ascii="Century Gothic" w:hAnsi="Century Gothic" w:cs="Trebuchet MS"/>
+          <w:color w:val="000000"/>
+          <w:sz w:val="28"/>
+          <w:szCs w:val="28"/>
+        </w:rPr>
+        <w:t xml:space="preserve"> </w:t>
+      </w:r>
+      <w:r>
+        <w:rPr>
+          <w:rFonts w:ascii="Century Gothic" w:hAnsi="Century Gothic" w:cs="Trebuchet MS"/>
+          <w:color w:val="000000"/>
+          <w:sz w:val="28"/>
+          <w:szCs w:val="28"/>
+        </w:rPr>
+        <w:t>- example</w:t>
+      </w:r>
+    </w:p>
+    <w:p>
+      <w:pPr>
+        <w:rPr>
+          <w:rFonts w:ascii="Century Gothic" w:hAnsi="Century Gothic" w:cs="Trebuchet MS"/>
+          <w:color w:val="000000"/>
+          <w:sz w:val="28"/>
+          <w:szCs w:val="28"/>
+        </w:rPr>
+      </w:pPr>
+      <w:r>
+        <w:rPr>
+          <w:rFonts w:ascii="Century Gothic" w:hAnsi="Century Gothic" w:cs="Trebuchet MS"/>
+          <w:color w:val="000000"/>
+          <w:sz w:val="28"/>
+          <w:szCs w:val="28"/>
+        </w:rPr>
+        <w:t xml:space="preserve">    </w:t>
+      </w:r>
+      <w:r>
+        <w:rPr>
+          <w:rFonts w:ascii="Century Gothic" w:hAnsi="Century Gothic" w:cs="Trebuchet MS"/>
+          <w:color w:val="000000"/>
+          <w:sz w:val="28"/>
+          <w:szCs w:val="28"/>
+        </w:rPr>
+        <w:tab/>
+      </w:r>
+      <w:r>
+        <w:rPr>
+          <w:rFonts w:ascii="Century Gothic" w:hAnsi="Century Gothic" w:cs="Trebuchet MS"/>
+          <w:color w:val="000000"/>
+          <w:sz w:val="28"/>
+          <w:szCs w:val="28"/>
+        </w:rPr>
+        <w:tab/>
+      </w:r>
+      <w:r>
+        <w:rPr>
+          <w:rFonts w:ascii="Century Gothic" w:hAnsi="Century Gothic" w:cs="Trebuchet MS"/>
+          <w:color w:val="000000"/>
+          <w:sz w:val="28"/>
+          <w:szCs w:val="28"/>
+        </w:rPr>
+        <w:tab/>
+        <w:t xml:space="preserve">  </w:t>
+      </w:r>
+      <w:r>
+        <w:rPr>
+          <w:rFonts w:ascii="Century Gothic" w:hAnsi="Century Gothic" w:cs="Trebuchet MS"/>
+          <w:color w:val="000000"/>
+          <w:sz w:val="28"/>
+          <w:szCs w:val="28"/>
+        </w:rPr>
+        <w:t xml:space="preserve"> - header             </w:t>
+      </w:r>
+      <w:r>
+        <w:rPr>
+          <w:rFonts w:ascii="Century Gothic" w:hAnsi="Century Gothic" w:cs="Trebuchet MS"/>
+          <w:color w:val="000000"/>
+          <w:sz w:val="28"/>
+          <w:szCs w:val="28"/>
+        </w:rPr>
+        <w:t xml:space="preserve">  </w:t>
+      </w:r>
+      <w:r>
+        <w:rPr>
+          <w:rFonts w:ascii="Century Gothic" w:hAnsi="Century Gothic" w:cs="Trebuchet MS"/>
+          <w:color w:val="000000"/>
+          <w:sz w:val="28"/>
+          <w:szCs w:val="28"/>
+        </w:rPr>
+        <w:t>- field</w:t>
+      </w:r>
+    </w:p>
+    <w:p>
+      <w:pPr>
+        <w:rPr>
+          <w:rFonts w:ascii="Century Gothic" w:hAnsi="Century Gothic" w:cs="Trebuchet MS"/>
+          <w:color w:val="000000"/>
+          <w:sz w:val="28"/>
+          <w:szCs w:val="28"/>
+        </w:rPr>
+      </w:pPr>
+      <w:r>
+        <w:rPr>
+          <w:rFonts w:ascii="Century Gothic" w:hAnsi="Century Gothic" w:cs="Trebuchet MS"/>
+          <w:color w:val="000000"/>
+          <w:sz w:val="28"/>
+          <w:szCs w:val="28"/>
+        </w:rPr>
+        <w:t xml:space="preserve">     </w:t>
+      </w:r>
+      <w:r>
+        <w:rPr>
+          <w:rFonts w:ascii="Century Gothic" w:hAnsi="Century Gothic" w:cs="Trebuchet MS"/>
+          <w:color w:val="000000"/>
+          <w:sz w:val="28"/>
+          <w:szCs w:val="28"/>
+        </w:rPr>
+        <w:tab/>
+      </w:r>
+      <w:r>
+        <w:rPr>
+          <w:rFonts w:ascii="Century Gothic" w:hAnsi="Century Gothic" w:cs="Trebuchet MS"/>
+          <w:color w:val="000000"/>
+          <w:sz w:val="28"/>
+          <w:szCs w:val="28"/>
+        </w:rPr>
+        <w:tab/>
+      </w:r>
+      <w:r>
+        <w:rPr>
+          <w:rFonts w:ascii="Century Gothic" w:hAnsi="Century Gothic" w:cs="Trebuchet MS"/>
+          <w:color w:val="000000"/>
+          <w:sz w:val="28"/>
+          <w:szCs w:val="28"/>
+        </w:rPr>
+        <w:tab/>
+        <w:t xml:space="preserve">   </w:t>
+      </w:r>
+      <w:r>
+        <w:rPr>
+          <w:rFonts w:ascii="Century Gothic" w:hAnsi="Century Gothic" w:cs="Trebuchet MS"/>
+          <w:color w:val="000000"/>
+          <w:sz w:val="28"/>
+          <w:szCs w:val="28"/>
+        </w:rPr>
+        <w:t>- datatype           - instance</w:t>
+      </w:r>
+    </w:p>
+    <w:p>
+      <w:pPr>
+        <w:rPr>
+          <w:rFonts w:ascii="Century Gothic" w:hAnsi="Century Gothic" w:cs="Trebuchet MS"/>
+          <w:color w:val="000000"/>
+          <w:sz w:val="28"/>
+          <w:szCs w:val="28"/>
+        </w:rPr>
+      </w:pPr>
+      <w:r>
+        <w:rPr>
+          <w:rFonts w:ascii="Century Gothic" w:hAnsi="Century Gothic" w:cs="Trebuchet MS"/>
+          <w:color w:val="000000"/>
+          <w:sz w:val="28"/>
+          <w:szCs w:val="28"/>
+        </w:rPr>
+        <w:t xml:space="preserve">    </w:t>
+      </w:r>
+      <w:r>
+        <w:rPr>
+          <w:rFonts w:ascii="Century Gothic" w:hAnsi="Century Gothic" w:cs="Trebuchet MS"/>
+          <w:color w:val="000000"/>
+          <w:sz w:val="28"/>
+          <w:szCs w:val="28"/>
+        </w:rPr>
+        <w:tab/>
+      </w:r>
+      <w:r>
+        <w:rPr>
+          <w:rFonts w:ascii="Century Gothic" w:hAnsi="Century Gothic" w:cs="Trebuchet MS"/>
+          <w:color w:val="000000"/>
+          <w:sz w:val="28"/>
+          <w:szCs w:val="28"/>
+        </w:rPr>
+        <w:tab/>
+      </w:r>
+      <w:r>
+        <w:rPr>
+          <w:rFonts w:ascii="Century Gothic" w:hAnsi="Century Gothic" w:cs="Trebuchet MS"/>
+          <w:color w:val="000000"/>
+          <w:sz w:val="28"/>
+          <w:szCs w:val="28"/>
+        </w:rPr>
+        <w:tab/>
+        <w:t xml:space="preserve">  </w:t>
+      </w:r>
+      <w:r>
+        <w:rPr>
+          <w:rFonts w:ascii="Century Gothic" w:hAnsi="Century Gothic" w:cs="Trebuchet MS"/>
+          <w:color w:val="000000"/>
+          <w:sz w:val="28"/>
+          <w:szCs w:val="28"/>
+        </w:rPr>
+        <w:t xml:space="preserve"> - constructor        - data block</w:t>
+      </w:r>
+    </w:p>
+    <w:p>
+      <w:pPr>
+        <w:rPr>
+          <w:rFonts w:ascii="Century Gothic" w:hAnsi="Century Gothic" w:cs="Trebuchet MS"/>
+          <w:color w:val="000000"/>
+          <w:sz w:val="28"/>
+          <w:szCs w:val="28"/>
+        </w:rPr>
+      </w:pPr>
+      <w:r>
+        <w:rPr>
+          <w:rFonts w:ascii="Century Gothic" w:hAnsi="Century Gothic" w:cs="Trebuchet MS"/>
+          <w:color w:val="000000"/>
+          <w:sz w:val="28"/>
+          <w:szCs w:val="28"/>
+        </w:rPr>
+        <w:t xml:space="preserve">   </w:t>
+      </w:r>
+      <w:r>
+        <w:rPr>
+          <w:rFonts w:ascii="Century Gothic" w:hAnsi="Century Gothic" w:cs="Trebuchet MS"/>
+          <w:color w:val="000000"/>
+          <w:sz w:val="28"/>
+          <w:szCs w:val="28"/>
+        </w:rPr>
+        <w:tab/>
+      </w:r>
+      <w:r>
+        <w:rPr>
+          <w:rFonts w:ascii="Century Gothic" w:hAnsi="Century Gothic" w:cs="Trebuchet MS"/>
+          <w:color w:val="000000"/>
+          <w:sz w:val="28"/>
+          <w:szCs w:val="28"/>
+        </w:rPr>
+        <w:tab/>
+      </w:r>
+      <w:r>
+        <w:rPr>
+          <w:rFonts w:ascii="Century Gothic" w:hAnsi="Century Gothic" w:cs="Trebuchet MS"/>
+          <w:color w:val="000000"/>
+          <w:sz w:val="28"/>
+          <w:szCs w:val="28"/>
+        </w:rPr>
+        <w:tab/>
+        <w:t xml:space="preserve"> </w:t>
+      </w:r>
+      <w:r>
+        <w:rPr>
+          <w:rFonts w:ascii="Century Gothic" w:hAnsi="Century Gothic" w:cs="Trebuchet MS"/>
+          <w:color w:val="000000"/>
+          <w:sz w:val="28"/>
+          <w:szCs w:val="28"/>
+        </w:rPr>
+        <w:t xml:space="preserve">  - name              </w:t>
+      </w:r>
+      <w:r>
+        <w:rPr>
+          <w:rFonts w:ascii="Century Gothic" w:hAnsi="Century Gothic" w:cs="Trebuchet MS"/>
+          <w:color w:val="000000"/>
+          <w:sz w:val="28"/>
+          <w:szCs w:val="28"/>
+        </w:rPr>
+        <w:t xml:space="preserve">   </w:t>
+      </w:r>
+      <w:r>
+        <w:rPr>
+          <w:rFonts w:ascii="Century Gothic" w:hAnsi="Century Gothic" w:cs="Trebuchet MS"/>
+          <w:color w:val="000000"/>
+          <w:sz w:val="28"/>
+          <w:szCs w:val="28"/>
+        </w:rPr>
+        <w:t xml:space="preserve"> - purpose</w:t>
+      </w:r>
+    </w:p>
+    <w:p>
+      <w:pPr>
+        <w:rPr>
+          <w:rFonts w:ascii="Courier" w:hAnsi="Courier" w:cs="Trebuchet MS"/>
+          <w:color w:val="000000"/>
+          <w:sz w:val="32"/>
+          <w:szCs w:val="32"/>
+        </w:rPr>
+      </w:pPr>
+      <w:r>
+        <w:rPr>
+          <w:rFonts w:ascii="Courier" w:hAnsi="Courier" w:cs="Trebuchet MS"/>
+          <w:color w:val="000000"/>
+          <w:sz w:val="32"/>
+          <w:szCs w:val="32"/>
+        </w:rPr>
+        <w:t xml:space="preserve">  </w:t>
+      </w:r>
+    </w:p>
+    <w:p>
+      <w:pPr>
+        <w:rPr>
+          <w:rFonts w:ascii="Courier" w:hAnsi="Courier" w:cs="Trebuchet MS"/>
+          <w:color w:val="000000"/>
+          <w:sz w:val="32"/>
+          <w:szCs w:val="32"/>
+        </w:rPr>
+      </w:pPr>
+      <w:r>
+        <w:rPr>
+          <w:rFonts w:ascii="Courier" w:hAnsi="Courier" w:cs="Trebuchet MS"/>
+          <w:color w:val="000000"/>
+          <w:sz w:val="32"/>
+          <w:szCs w:val="32"/>
+        </w:rPr>
+        <w:t xml:space="preserve">   </w:t>
+      </w:r>
+    </w:p>
+    <w:p>
+      <w:pPr>
+        <w:rPr>
+          <w:rFonts w:ascii="Courier" w:hAnsi="Courier" w:cs="Trebuchet MS"/>
+          <w:color w:val="000000"/>
+          <w:sz w:val="32"/>
+          <w:szCs w:val="32"/>
+        </w:rPr>
+      </w:pPr>
+      <w:r>
+        <w:rPr>
+          <w:rFonts w:ascii="Courier" w:hAnsi="Courier" w:cs="Trebuchet MS"/>
+          <w:color w:val="000000"/>
+          <w:sz w:val="32"/>
+          <w:szCs w:val="32"/>
+        </w:rPr>
+        <w:t xml:space="preserve">   </w:t>
+      </w:r>
+      <w:r>
+        <w:rPr>
+          <w:rFonts w:ascii="Courier" w:hAnsi="Courier" w:cs="Trebuchet MS"/>
+          <w:b/>
+          <w:color w:val="000000"/>
+          <w:sz w:val="32"/>
+          <w:szCs w:val="32"/>
+        </w:rPr>
+        <w:t>author</w:t>
+      </w:r>
+      <w:r>
+        <w:rPr>
+          <w:rFonts w:ascii="Courier" w:hAnsi="Courier" w:cs="Trebuchet MS"/>
+          <w:color w:val="000000"/>
+          <w:sz w:val="32"/>
+          <w:szCs w:val="32"/>
+        </w:rPr>
+        <w:t xml:space="preserve"> is a ___________________________</w:t>
+      </w:r>
+    </w:p>
+    <w:p>
+      <w:pPr>
+        <w:rPr>
+          <w:rFonts w:ascii="Courier" w:hAnsi="Courier" w:cs="Trebuchet MS"/>
+          <w:color w:val="000000"/>
+          <w:sz w:val="32"/>
+          <w:szCs w:val="32"/>
+        </w:rPr>
+      </w:pPr>
+    </w:p>
+    <w:p>
+      <w:pPr>
+        <w:rPr>
+          <w:rFonts w:ascii="Courier" w:hAnsi="Courier" w:cs="Trebuchet MS"/>
+          <w:color w:val="000000"/>
+          <w:sz w:val="32"/>
+          <w:szCs w:val="32"/>
+        </w:rPr>
+      </w:pPr>
+      <w:r>
+        <w:rPr>
+          <w:rFonts w:ascii="Courier" w:hAnsi="Courier" w:cs="Trebuchet MS"/>
+          <w:color w:val="000000"/>
+          <w:sz w:val="32"/>
+          <w:szCs w:val="32"/>
+        </w:rPr>
+        <w:t xml:space="preserve">   </w:t>
+      </w:r>
+      <w:r>
+        <w:rPr>
+          <w:rFonts w:ascii="Courier" w:hAnsi="Courier" w:cs="Trebuchet MS"/>
+          <w:b/>
+          <w:color w:val="000000"/>
+          <w:sz w:val="32"/>
+          <w:szCs w:val="32"/>
+        </w:rPr>
+        <w:t xml:space="preserve">book </w:t>
+      </w:r>
+      <w:r>
+        <w:rPr>
+          <w:rFonts w:ascii="Courier" w:hAnsi="Courier" w:cs="Trebuchet MS"/>
+          <w:color w:val="000000"/>
+          <w:sz w:val="32"/>
+          <w:szCs w:val="32"/>
+        </w:rPr>
+        <w:t>is a _____________________________</w:t>
+      </w:r>
+    </w:p>
+    <w:p>
+      <w:pPr>
+        <w:rPr>
+          <w:rFonts w:ascii="Courier" w:hAnsi="Courier" w:cs="Trebuchet MS"/>
+          <w:color w:val="000000"/>
+          <w:sz w:val="32"/>
+          <w:szCs w:val="32"/>
+        </w:rPr>
+      </w:pPr>
+      <w:r>
+        <w:rPr>
+          <w:rFonts w:ascii="Courier" w:hAnsi="Courier" w:cs="Trebuchet MS"/>
+          <w:color w:val="000000"/>
+          <w:sz w:val="32"/>
+          <w:szCs w:val="32"/>
+        </w:rPr>
+        <w:t xml:space="preserve">  </w:t>
+      </w:r>
+    </w:p>
+    <w:p>
+      <w:pPr>
+        <w:rPr>
+          <w:rFonts w:ascii="Courier" w:hAnsi="Courier" w:cs="Trebuchet MS"/>
+          <w:color w:val="000000"/>
+          <w:sz w:val="32"/>
+          <w:szCs w:val="32"/>
+        </w:rPr>
+      </w:pPr>
+      <w:r>
+        <w:rPr>
+          <w:rFonts w:ascii="Courier" w:hAnsi="Courier" w:cs="Trebuchet MS"/>
+          <w:color w:val="000000"/>
+          <w:sz w:val="32"/>
+          <w:szCs w:val="32"/>
+        </w:rPr>
+        <w:t xml:space="preserve">   </w:t>
+      </w:r>
+      <w:r>
+        <w:rPr>
+          <w:rFonts w:ascii="Courier" w:hAnsi="Courier" w:cs="Trebuchet MS"/>
+          <w:b/>
+          <w:color w:val="000000"/>
+          <w:sz w:val="32"/>
+          <w:szCs w:val="32"/>
+        </w:rPr>
+        <w:t>MediaType</w:t>
+      </w:r>
+      <w:r>
+        <w:rPr>
+          <w:rFonts w:ascii="Courier" w:hAnsi="Courier" w:cs="Trebuchet MS"/>
+          <w:color w:val="000000"/>
+          <w:sz w:val="32"/>
+          <w:szCs w:val="32"/>
+        </w:rPr>
+        <w:t xml:space="preserve"> is a _______________________</w:t>
+      </w:r>
+      <w:r>
+        <w:rPr>
+          <w:rFonts w:ascii="Courier" w:hAnsi="Courier" w:cs="Trebuchet MS"/>
+          <w:color w:val="000000"/>
+          <w:sz w:val="32"/>
+          <w:szCs w:val="32"/>
+        </w:rPr>
+        <w:t>_</w:t>
+      </w:r>
+    </w:p>
+    <w:p>
+      <w:pPr>
+        <w:rPr>
+          <w:rFonts w:ascii="Courier" w:hAnsi="Courier" w:cs="Trebuchet MS"/>
+          <w:color w:val="000000"/>
+          <w:sz w:val="32"/>
+          <w:szCs w:val="32"/>
+        </w:rPr>
+      </w:pPr>
+    </w:p>
+    <w:p>
+      <w:pPr>
+        <w:rPr>
+          <w:rFonts w:ascii="Courier" w:hAnsi="Courier" w:cs="Trebuchet MS"/>
+          <w:color w:val="000000"/>
+          <w:sz w:val="32"/>
+          <w:szCs w:val="32"/>
+        </w:rPr>
+      </w:pPr>
+      <w:r>
+        <w:rPr>
+          <w:rFonts w:ascii="Courier" w:hAnsi="Courier" w:cs="Trebuchet MS"/>
+          <w:b/>
+          <w:color w:val="000000"/>
+          <w:sz w:val="32"/>
+          <w:szCs w:val="32"/>
+        </w:rPr>
+        <w:t xml:space="preserve">   b</w:t>
+      </w:r>
+      <w:r>
+        <w:rPr>
+          <w:rFonts w:ascii="Courier" w:hAnsi="Courier" w:cs="Trebuchet MS"/>
+          <w:b/>
+          <w:color w:val="000000"/>
+          <w:sz w:val="32"/>
+          <w:szCs w:val="32"/>
+        </w:rPr>
+        <w:t>ook</w:t>
+      </w:r>
+      <w:r>
+        <w:rPr>
+          <w:rFonts w:ascii="Courier" w:hAnsi="Courier" w:cs="Trebuchet MS"/>
+          <w:b/>
+          <w:color w:val="000000"/>
+          <w:sz w:val="32"/>
+          <w:szCs w:val="32"/>
+        </w:rPr>
+        <w:t>1</w:t>
+      </w:r>
+      <w:r>
+        <w:rPr>
+          <w:rFonts w:ascii="Courier" w:hAnsi="Courier" w:cs="Trebuchet MS"/>
+          <w:b/>
+          <w:color w:val="000000"/>
+          <w:sz w:val="32"/>
+          <w:szCs w:val="32"/>
+        </w:rPr>
+        <w:t xml:space="preserve"> </w:t>
+      </w:r>
+      <w:r>
+        <w:rPr>
+          <w:rFonts w:ascii="Courier" w:hAnsi="Courier" w:cs="Trebuchet MS"/>
+          <w:color w:val="000000"/>
+          <w:sz w:val="32"/>
+          <w:szCs w:val="32"/>
+        </w:rPr>
+        <w:t>is a _____________________________</w:t>
+      </w:r>
+    </w:p>
+    <w:p>
+      <w:pPr>
+        <w:rPr>
+          <w:rFonts w:ascii="Courier" w:hAnsi="Courier" w:cs="Trebuchet MS"/>
+          <w:color w:val="000000"/>
+          <w:sz w:val="32"/>
+          <w:szCs w:val="32"/>
+        </w:rPr>
+      </w:pPr>
+      <w:r>
+        <w:rPr>
+          <w:rFonts w:ascii="Courier" w:hAnsi="Courier" w:cs="Trebuchet MS"/>
+          <w:color w:val="000000"/>
+          <w:sz w:val="32"/>
+          <w:szCs w:val="32"/>
+        </w:rPr>
+        <w:t xml:space="preserve">   </w:t>
+      </w:r>
+    </w:p>
+    <w:p>
+      <w:pPr>
+        <w:rPr>
+          <w:rFonts w:ascii="Courier" w:hAnsi="Courier" w:cs="Trebuchet MS"/>
+          <w:color w:val="000000"/>
+          <w:sz w:val="32"/>
+          <w:szCs w:val="32"/>
+        </w:rPr>
+      </w:pPr>
+      <w:r>
+        <w:rPr>
+          <w:rFonts w:ascii="Courier" w:hAnsi="Courier" w:cs="Trebuchet MS"/>
+          <w:color w:val="000000"/>
+          <w:sz w:val="32"/>
+          <w:szCs w:val="32"/>
+        </w:rPr>
+        <w:t xml:space="preserve">   </w:t>
+      </w:r>
+      <w:r>
+        <w:rPr>
+          <w:rFonts w:ascii="Courier" w:hAnsi="Courier" w:cs="Trebuchet MS"/>
+          <w:b/>
+          <w:color w:val="000000"/>
+          <w:sz w:val="32"/>
+          <w:szCs w:val="32"/>
+        </w:rPr>
+        <w:t>title</w:t>
+      </w:r>
+      <w:r>
+        <w:rPr>
+          <w:rFonts w:ascii="Courier" w:hAnsi="Courier" w:cs="Trebuchet MS"/>
+          <w:color w:val="000000"/>
+          <w:sz w:val="32"/>
+          <w:szCs w:val="32"/>
+        </w:rPr>
+        <w:t xml:space="preserve"> is a ____________________________</w:t>
+      </w:r>
+    </w:p>
+    <w:p>
+      <w:pPr>
+        <w:rPr>
+          <w:rFonts w:ascii="Courier" w:hAnsi="Courier" w:cs="Trebuchet MS"/>
+          <w:color w:val="000000"/>
+          <w:sz w:val="32"/>
+          <w:szCs w:val="32"/>
+        </w:rPr>
+      </w:pPr>
+      <w:r>
+        <w:rPr>
+          <w:rFonts w:ascii="Courier" w:hAnsi="Courier" w:cs="Trebuchet MS"/>
+          <w:color w:val="000000"/>
+          <w:sz w:val="32"/>
+          <w:szCs w:val="32"/>
+        </w:rPr>
+        <w:t xml:space="preserve"> </w:t>
+      </w:r>
+    </w:p>
+    <w:p>
+      <w:pPr>
+        <w:rPr>
+          <w:rFonts w:ascii="Courier" w:hAnsi="Courier" w:cs="Trebuchet MS"/>
+          <w:color w:val="000000"/>
+          <w:sz w:val="32"/>
+          <w:szCs w:val="32"/>
+        </w:rPr>
+      </w:pPr>
+      <w:r>
+        <w:rPr>
+          <w:rFonts w:ascii="Courier" w:hAnsi="Courier" w:cs="Trebuchet MS"/>
+          <w:color w:val="000000"/>
+          <w:sz w:val="32"/>
+          <w:szCs w:val="32"/>
+        </w:rPr>
+        <w:t xml:space="preserve">   </w:t>
+      </w:r>
+      <w:r>
+        <w:rPr>
+          <w:rFonts w:ascii="Courier" w:hAnsi="Courier" w:cs="Trebuchet MS"/>
+          <w:b/>
+          <w:color w:val="000000"/>
+          <w:sz w:val="32"/>
+          <w:szCs w:val="32"/>
+        </w:rPr>
+        <w:t>data ... end</w:t>
+      </w:r>
+      <w:r>
+        <w:rPr>
+          <w:rFonts w:ascii="Courier" w:hAnsi="Courier" w:cs="Trebuchet MS"/>
+          <w:color w:val="000000"/>
+          <w:sz w:val="32"/>
+          <w:szCs w:val="32"/>
+        </w:rPr>
+        <w:t xml:space="preserve"> is a _____________________________</w:t>
+      </w:r>
+    </w:p>
+    <w:p>
+      <w:pPr>
+        <w:spacing w:line="360" w:lineRule="auto"/>
+        <w:rPr>
+          <w:rFonts w:ascii="Courier New" w:hAnsi="Courier New" w:cs="Courier New"/>
+          <w:sz w:val="28"/>
+          <w:szCs w:val="28"/>
+        </w:rPr>
+      </w:pPr>
+    </w:p>
+    <w:p>
+      <w:pPr>
+        <w:spacing w:line="360" w:lineRule="auto"/>
+        <w:rPr>
+          <w:rFonts w:ascii="Courier New" w:hAnsi="Courier New" w:cs="Courier New"/>
+          <w:sz w:val="28"/>
+          <w:szCs w:val="28"/>
+        </w:rPr>
+      </w:pPr>
+    </w:p>
+    <w:p>
+      <w:pPr>
+        <w:spacing w:line="360" w:lineRule="auto"/>
+        <w:rPr>
+          <w:rFonts w:ascii="Courier New" w:hAnsi="Courier New" w:cs="Courier New"/>
+          <w:sz w:val="28"/>
+          <w:szCs w:val="28"/>
+        </w:rPr>
+      </w:pPr>
+    </w:p>
+    <w:p>
+      <w:pPr>
+        <w:pStyle w:val="Heading1"/>
+      </w:pPr>
+      <w:r>
+        <w:lastRenderedPageBreak/>
         <w:t>Unit</w:t>
       </w:r>
       <w:r>
@@ -29141,23 +30161,13 @@
                           <w:szCs w:val="32"/>
                         </w:rPr>
                       </w:pPr>
-                      <w:proofErr w:type="gramStart"/>
                       <w:r>
                         <w:rPr>
                           <w:rFonts w:ascii="Trebuchet MS" w:hAnsi="Trebuchet MS"/>
                           <w:sz w:val="32"/>
                           <w:szCs w:val="32"/>
                         </w:rPr>
-                        <w:t>pet(</w:t>
-                      </w:r>
-                      <w:proofErr w:type="gramEnd"/>
-                      <w:r>
-                        <w:rPr>
-                          <w:rFonts w:ascii="Trebuchet MS" w:hAnsi="Trebuchet MS"/>
-                          <w:sz w:val="32"/>
-                          <w:szCs w:val="32"/>
-                        </w:rPr>
-                        <w:t>50, 75)</w:t>
+                        <w:t>pet(50, 75)</w:t>
                       </w:r>
                     </w:p>
                   </w:txbxContent>
@@ -29273,23 +30283,13 @@
                           <w:szCs w:val="32"/>
                         </w:rPr>
                       </w:pPr>
-                      <w:proofErr w:type="gramStart"/>
                       <w:r>
                         <w:rPr>
                           <w:rFonts w:ascii="Trebuchet MS" w:hAnsi="Trebuchet MS"/>
                           <w:sz w:val="32"/>
                           <w:szCs w:val="32"/>
                         </w:rPr>
-                        <w:t>pet(</w:t>
-                      </w:r>
-                      <w:proofErr w:type="gramEnd"/>
-                      <w:r>
-                        <w:rPr>
-                          <w:rFonts w:ascii="Trebuchet MS" w:hAnsi="Trebuchet MS"/>
-                          <w:sz w:val="32"/>
-                          <w:szCs w:val="32"/>
-                        </w:rPr>
-                        <w:t>100, 100)</w:t>
+                        <w:t>pet(100, 100)</w:t>
                       </w:r>
                     </w:p>
                   </w:txbxContent>
@@ -29445,23 +30445,13 @@
                           <w:szCs w:val="32"/>
                         </w:rPr>
                       </w:pPr>
-                      <w:proofErr w:type="gramStart"/>
                       <w:r>
                         <w:rPr>
                           <w:rFonts w:ascii="Trebuchet MS" w:hAnsi="Trebuchet MS"/>
                           <w:sz w:val="32"/>
                           <w:szCs w:val="32"/>
                         </w:rPr>
-                        <w:t>pet(</w:t>
-                      </w:r>
-                      <w:proofErr w:type="gramEnd"/>
-                      <w:r>
-                        <w:rPr>
-                          <w:rFonts w:ascii="Trebuchet MS" w:hAnsi="Trebuchet MS"/>
-                          <w:sz w:val="32"/>
-                          <w:szCs w:val="32"/>
-                        </w:rPr>
-                        <w:t>0, 0)</w:t>
+                        <w:t>pet(0, 0)</w:t>
                       </w:r>
                     </w:p>
                   </w:txbxContent>
@@ -29706,53 +30696,7 @@
                           <w:sz w:val="32"/>
                           <w:szCs w:val="32"/>
                         </w:rPr>
-                        <w:t xml:space="preserve">next-state-tick(FULLPET) is </w:t>
-                      </w:r>
-                      <w:proofErr w:type="gramStart"/>
-                      <w:r>
-                        <w:rPr>
-                          <w:rFonts w:ascii="Trebuchet MS" w:hAnsi="Trebuchet MS"/>
-                          <w:sz w:val="32"/>
-                          <w:szCs w:val="32"/>
-                        </w:rPr>
-                        <w:t>pet(</w:t>
-                      </w:r>
-                      <w:proofErr w:type="spellStart"/>
-                      <w:proofErr w:type="gramEnd"/>
-                      <w:r>
-                        <w:rPr>
-                          <w:rFonts w:ascii="Trebuchet MS" w:hAnsi="Trebuchet MS"/>
-                          <w:sz w:val="32"/>
-                          <w:szCs w:val="32"/>
-                        </w:rPr>
-                        <w:t>FULLPET.hunger</w:t>
-                      </w:r>
-                      <w:proofErr w:type="spellEnd"/>
-                      <w:r>
-                        <w:rPr>
-                          <w:rFonts w:ascii="Trebuchet MS" w:hAnsi="Trebuchet MS"/>
-                          <w:sz w:val="32"/>
-                          <w:szCs w:val="32"/>
-                        </w:rPr>
-                        <w:t xml:space="preserve"> – 2, </w:t>
-                      </w:r>
-                      <w:proofErr w:type="spellStart"/>
-                      <w:r>
-                        <w:rPr>
-                          <w:rFonts w:ascii="Trebuchet MS" w:hAnsi="Trebuchet MS"/>
-                          <w:sz w:val="32"/>
-                          <w:szCs w:val="32"/>
-                        </w:rPr>
-                        <w:t>FULLPET.sleep</w:t>
-                      </w:r>
-                      <w:proofErr w:type="spellEnd"/>
-                      <w:r>
-                        <w:rPr>
-                          <w:rFonts w:ascii="Trebuchet MS" w:hAnsi="Trebuchet MS"/>
-                          <w:sz w:val="32"/>
-                          <w:szCs w:val="32"/>
-                        </w:rPr>
-                        <w:t xml:space="preserve"> – 1)</w:t>
+                        <w:t>next-state-tick(FULLPET) is pet(FULLPET.hunger – 2, FULLPET.sleep – 1)</w:t>
                       </w:r>
                     </w:p>
                   </w:txbxContent>
@@ -29904,53 +30848,7 @@
                           <w:sz w:val="32"/>
                           <w:szCs w:val="32"/>
                         </w:rPr>
-                        <w:t xml:space="preserve">next-state-tick(MIDPET) is </w:t>
-                      </w:r>
-                      <w:proofErr w:type="gramStart"/>
-                      <w:r>
-                        <w:rPr>
-                          <w:rFonts w:ascii="Trebuchet MS" w:hAnsi="Trebuchet MS"/>
-                          <w:sz w:val="32"/>
-                          <w:szCs w:val="32"/>
-                        </w:rPr>
-                        <w:t>pet(</w:t>
-                      </w:r>
-                      <w:proofErr w:type="spellStart"/>
-                      <w:proofErr w:type="gramEnd"/>
-                      <w:r>
-                        <w:rPr>
-                          <w:rFonts w:ascii="Trebuchet MS" w:hAnsi="Trebuchet MS"/>
-                          <w:sz w:val="32"/>
-                          <w:szCs w:val="32"/>
-                        </w:rPr>
-                        <w:t>MIDPET.hunger</w:t>
-                      </w:r>
-                      <w:proofErr w:type="spellEnd"/>
-                      <w:r>
-                        <w:rPr>
-                          <w:rFonts w:ascii="Trebuchet MS" w:hAnsi="Trebuchet MS"/>
-                          <w:sz w:val="32"/>
-                          <w:szCs w:val="32"/>
-                        </w:rPr>
-                        <w:t xml:space="preserve"> – 2, </w:t>
-                      </w:r>
-                      <w:proofErr w:type="spellStart"/>
-                      <w:r>
-                        <w:rPr>
-                          <w:rFonts w:ascii="Trebuchet MS" w:hAnsi="Trebuchet MS"/>
-                          <w:sz w:val="32"/>
-                          <w:szCs w:val="32"/>
-                        </w:rPr>
-                        <w:t>MIDPET.sleep</w:t>
-                      </w:r>
-                      <w:proofErr w:type="spellEnd"/>
-                      <w:r>
-                        <w:rPr>
-                          <w:rFonts w:ascii="Trebuchet MS" w:hAnsi="Trebuchet MS"/>
-                          <w:sz w:val="32"/>
-                          <w:szCs w:val="32"/>
-                        </w:rPr>
-                        <w:t xml:space="preserve"> – 1)</w:t>
+                        <w:t>next-state-tick(MIDPET) is pet(MIDPET.hunger – 2, MIDPET.sleep – 1)</w:t>
                       </w:r>
                     </w:p>
                   </w:txbxContent>
@@ -30440,8 +31338,6 @@
           <w:szCs w:val="28"/>
         </w:rPr>
       </w:pPr>
-      <w:bookmarkStart w:id="0" w:name="_GoBack"/>
-      <w:bookmarkEnd w:id="0"/>
     </w:p>
     <w:p>
       <w:pPr>
@@ -36989,14 +37885,14 @@
                         </a:ln>
                         <a:extLst>
                           <a:ext uri="{909E8E84-426E-40dd-AFC4-6F175D3DCCD1}">
-                            <a14:hiddenFill xmlns="" xmlns:o="urn:schemas-microsoft-com:office:office" xmlns:v="urn:schemas-microsoft-com:vml" xmlns:w10="urn:schemas-microsoft-com:office:word" xmlns:w="http://schemas.openxmlformats.org/wordprocessingml/2006/main" xmlns:a14="http://schemas.microsoft.com/office/drawing/2010/main">
+                            <a14:hiddenFill xmlns:a14="http://schemas.microsoft.com/office/drawing/2010/main" xmlns:w="http://schemas.openxmlformats.org/wordprocessingml/2006/main" xmlns:w10="urn:schemas-microsoft-com:office:word" xmlns:v="urn:schemas-microsoft-com:vml" xmlns:o="urn:schemas-microsoft-com:office:office" xmlns="">
                               <a:solidFill>
                                 <a:srgbClr val="FFFFFF"/>
                               </a:solidFill>
                             </a14:hiddenFill>
                           </a:ext>
                           <a:ext uri="{91240B29-F687-4f45-9708-019B960494DF}">
-                            <a14:hiddenLine xmlns="" xmlns:o="urn:schemas-microsoft-com:office:office" xmlns:v="urn:schemas-microsoft-com:vml" xmlns:w10="urn:schemas-microsoft-com:office:word" xmlns:w="http://schemas.openxmlformats.org/wordprocessingml/2006/main" xmlns:a14="http://schemas.microsoft.com/office/drawing/2010/main" w="9525">
+                            <a14:hiddenLine xmlns:a14="http://schemas.microsoft.com/office/drawing/2010/main" xmlns:w="http://schemas.openxmlformats.org/wordprocessingml/2006/main" xmlns:w10="urn:schemas-microsoft-com:office:word" xmlns:v="urn:schemas-microsoft-com:vml" xmlns:o="urn:schemas-microsoft-com:office:office" xmlns="" w="9525">
                               <a:solidFill>
                                 <a:srgbClr val="000000"/>
                               </a:solidFill>
@@ -37037,11 +37933,9 @@
                 <v:textbox inset=",7.2pt,,7.2pt">
                   <w:txbxContent>
                     <w:p>
-                      <w:proofErr w:type="spellStart"/>
                       <w:r>
                         <w:t>num-sqr</w:t>
                       </w:r>
-                      <w:proofErr w:type="spellEnd"/>
                     </w:p>
                   </w:txbxContent>
                 </v:textbox>
@@ -37130,7 +38024,7 @@
                         <a:effectLst/>
                         <a:extLst>
                           <a:ext uri="{909E8E84-426E-40dd-AFC4-6F175D3DCCD1}">
-                            <a14:hiddenFill xmlns="" xmlns:o="urn:schemas-microsoft-com:office:office" xmlns:v="urn:schemas-microsoft-com:vml" xmlns:w10="urn:schemas-microsoft-com:office:word" xmlns:w="http://schemas.openxmlformats.org/wordprocessingml/2006/main" xmlns:a14="http://schemas.microsoft.com/office/drawing/2010/main">
+                            <a14:hiddenFill xmlns:a14="http://schemas.microsoft.com/office/drawing/2010/main" xmlns:w="http://schemas.openxmlformats.org/wordprocessingml/2006/main" xmlns:w10="urn:schemas-microsoft-com:office:word" xmlns:v="urn:schemas-microsoft-com:vml" xmlns:o="urn:schemas-microsoft-com:office:office" xmlns="">
                               <a:gradFill rotWithShape="1">
                                 <a:gsLst>
                                   <a:gs pos="0">
@@ -37145,7 +38039,7 @@
                             </a14:hiddenFill>
                           </a:ext>
                           <a:ext uri="{AF507438-7753-43e0-B8FC-AC1667EBCBE1}">
-                            <a14:hiddenEffects xmlns="" xmlns:o="urn:schemas-microsoft-com:office:office" xmlns:v="urn:schemas-microsoft-com:vml" xmlns:w10="urn:schemas-microsoft-com:office:word" xmlns:w="http://schemas.openxmlformats.org/wordprocessingml/2006/main" xmlns:a14="http://schemas.microsoft.com/office/drawing/2010/main">
+                            <a14:hiddenEffects xmlns:a14="http://schemas.microsoft.com/office/drawing/2010/main" xmlns:w="http://schemas.openxmlformats.org/wordprocessingml/2006/main" xmlns:w10="urn:schemas-microsoft-com:office:word" xmlns:v="urn:schemas-microsoft-com:vml" xmlns:o="urn:schemas-microsoft-com:office:office" xmlns="">
                               <a:effectLst>
                                 <a:outerShdw blurRad="40000" dist="23000" dir="5400000" rotWithShape="0">
                                   <a:srgbClr val="000000">
@@ -37237,14 +38131,14 @@
                         </a:ln>
                         <a:extLst>
                           <a:ext uri="{909E8E84-426E-40dd-AFC4-6F175D3DCCD1}">
-                            <a14:hiddenFill xmlns="" xmlns:o="urn:schemas-microsoft-com:office:office" xmlns:v="urn:schemas-microsoft-com:vml" xmlns:w10="urn:schemas-microsoft-com:office:word" xmlns:w="http://schemas.openxmlformats.org/wordprocessingml/2006/main" xmlns:a14="http://schemas.microsoft.com/office/drawing/2010/main">
+                            <a14:hiddenFill xmlns:a14="http://schemas.microsoft.com/office/drawing/2010/main" xmlns:w="http://schemas.openxmlformats.org/wordprocessingml/2006/main" xmlns:w10="urn:schemas-microsoft-com:office:word" xmlns:v="urn:schemas-microsoft-com:vml" xmlns:o="urn:schemas-microsoft-com:office:office" xmlns="">
                               <a:solidFill>
                                 <a:srgbClr val="FFFFFF"/>
                               </a:solidFill>
                             </a14:hiddenFill>
                           </a:ext>
                           <a:ext uri="{91240B29-F687-4f45-9708-019B960494DF}">
-                            <a14:hiddenLine xmlns="" xmlns:o="urn:schemas-microsoft-com:office:office" xmlns:v="urn:schemas-microsoft-com:vml" xmlns:w10="urn:schemas-microsoft-com:office:word" xmlns:w="http://schemas.openxmlformats.org/wordprocessingml/2006/main" xmlns:a14="http://schemas.microsoft.com/office/drawing/2010/main" w="9525">
+                            <a14:hiddenLine xmlns:a14="http://schemas.microsoft.com/office/drawing/2010/main" xmlns:w="http://schemas.openxmlformats.org/wordprocessingml/2006/main" xmlns:w10="urn:schemas-microsoft-com:office:word" xmlns:v="urn:schemas-microsoft-com:vml" xmlns:o="urn:schemas-microsoft-com:office:office" xmlns="" w="9525">
                               <a:solidFill>
                                 <a:srgbClr val="000000"/>
                               </a:solidFill>
@@ -37383,7 +38277,7 @@
                         <a:effectLst/>
                         <a:extLst>
                           <a:ext uri="{909E8E84-426E-40dd-AFC4-6F175D3DCCD1}">
-                            <a14:hiddenFill xmlns="" xmlns:o="urn:schemas-microsoft-com:office:office" xmlns:v="urn:schemas-microsoft-com:vml" xmlns:w10="urn:schemas-microsoft-com:office:word" xmlns:w="http://schemas.openxmlformats.org/wordprocessingml/2006/main" xmlns:a14="http://schemas.microsoft.com/office/drawing/2010/main">
+                            <a14:hiddenFill xmlns:a14="http://schemas.microsoft.com/office/drawing/2010/main" xmlns:w="http://schemas.openxmlformats.org/wordprocessingml/2006/main" xmlns:w10="urn:schemas-microsoft-com:office:word" xmlns:v="urn:schemas-microsoft-com:vml" xmlns:o="urn:schemas-microsoft-com:office:office" xmlns="">
                               <a:gradFill rotWithShape="1">
                                 <a:gsLst>
                                   <a:gs pos="0">
@@ -37398,7 +38292,7 @@
                             </a14:hiddenFill>
                           </a:ext>
                           <a:ext uri="{AF507438-7753-43e0-B8FC-AC1667EBCBE1}">
-                            <a14:hiddenEffects xmlns="" xmlns:o="urn:schemas-microsoft-com:office:office" xmlns:v="urn:schemas-microsoft-com:vml" xmlns:w10="urn:schemas-microsoft-com:office:word" xmlns:w="http://schemas.openxmlformats.org/wordprocessingml/2006/main" xmlns:a14="http://schemas.microsoft.com/office/drawing/2010/main">
+                            <a14:hiddenEffects xmlns:a14="http://schemas.microsoft.com/office/drawing/2010/main" xmlns:w="http://schemas.openxmlformats.org/wordprocessingml/2006/main" xmlns:w10="urn:schemas-microsoft-com:office:word" xmlns:v="urn:schemas-microsoft-com:vml" xmlns:o="urn:schemas-microsoft-com:office:office" xmlns="">
                               <a:effectLst>
                                 <a:outerShdw blurRad="40000" dist="23000" dir="5400000" rotWithShape="0">
                                   <a:srgbClr val="000000">
@@ -37482,12 +38376,12 @@
                         <a:effectLst/>
                         <a:extLst>
                           <a:ext uri="{909E8E84-426E-40dd-AFC4-6F175D3DCCD1}">
-                            <a14:hiddenFill xmlns="" xmlns:o="urn:schemas-microsoft-com:office:office" xmlns:v="urn:schemas-microsoft-com:vml" xmlns:w10="urn:schemas-microsoft-com:office:word" xmlns:w="http://schemas.openxmlformats.org/wordprocessingml/2006/main" xmlns:a14="http://schemas.microsoft.com/office/drawing/2010/main">
+                            <a14:hiddenFill xmlns:a14="http://schemas.microsoft.com/office/drawing/2010/main" xmlns:w="http://schemas.openxmlformats.org/wordprocessingml/2006/main" xmlns:w10="urn:schemas-microsoft-com:office:word" xmlns:v="urn:schemas-microsoft-com:vml" xmlns:o="urn:schemas-microsoft-com:office:office" xmlns="">
                               <a:noFill/>
                             </a14:hiddenFill>
                           </a:ext>
                           <a:ext uri="{AF507438-7753-43e0-B8FC-AC1667EBCBE1}">
-                            <a14:hiddenEffects xmlns="" xmlns:o="urn:schemas-microsoft-com:office:office" xmlns:v="urn:schemas-microsoft-com:vml" xmlns:w10="urn:schemas-microsoft-com:office:word" xmlns:w="http://schemas.openxmlformats.org/wordprocessingml/2006/main" xmlns:a14="http://schemas.microsoft.com/office/drawing/2010/main">
+                            <a14:hiddenEffects xmlns:a14="http://schemas.microsoft.com/office/drawing/2010/main" xmlns:w="http://schemas.openxmlformats.org/wordprocessingml/2006/main" xmlns:w10="urn:schemas-microsoft-com:office:word" xmlns:v="urn:schemas-microsoft-com:vml" xmlns:o="urn:schemas-microsoft-com:office:office" xmlns="">
                               <a:effectLst>
                                 <a:outerShdw blurRad="40000" dist="20000" dir="5400000" rotWithShape="0">
                                   <a:srgbClr val="000000">
@@ -37589,12 +38483,12 @@
                         <a:effectLst/>
                         <a:extLst>
                           <a:ext uri="{909E8E84-426E-40dd-AFC4-6F175D3DCCD1}">
-                            <a14:hiddenFill xmlns="" xmlns:o="urn:schemas-microsoft-com:office:office" xmlns:v="urn:schemas-microsoft-com:vml" xmlns:w10="urn:schemas-microsoft-com:office:word" xmlns:w="http://schemas.openxmlformats.org/wordprocessingml/2006/main" xmlns:a14="http://schemas.microsoft.com/office/drawing/2010/main">
+                            <a14:hiddenFill xmlns:a14="http://schemas.microsoft.com/office/drawing/2010/main" xmlns:w="http://schemas.openxmlformats.org/wordprocessingml/2006/main" xmlns:w10="urn:schemas-microsoft-com:office:word" xmlns:v="urn:schemas-microsoft-com:vml" xmlns:o="urn:schemas-microsoft-com:office:office" xmlns="">
                               <a:noFill/>
                             </a14:hiddenFill>
                           </a:ext>
                           <a:ext uri="{AF507438-7753-43e0-B8FC-AC1667EBCBE1}">
-                            <a14:hiddenEffects xmlns="" xmlns:o="urn:schemas-microsoft-com:office:office" xmlns:v="urn:schemas-microsoft-com:vml" xmlns:w10="urn:schemas-microsoft-com:office:word" xmlns:w="http://schemas.openxmlformats.org/wordprocessingml/2006/main" xmlns:a14="http://schemas.microsoft.com/office/drawing/2010/main">
+                            <a14:hiddenEffects xmlns:a14="http://schemas.microsoft.com/office/drawing/2010/main" xmlns:w="http://schemas.openxmlformats.org/wordprocessingml/2006/main" xmlns:w10="urn:schemas-microsoft-com:office:word" xmlns:v="urn:schemas-microsoft-com:vml" xmlns:o="urn:schemas-microsoft-com:office:office" xmlns="">
                               <a:effectLst>
                                 <a:outerShdw blurRad="40000" dist="20000" dir="5400000" rotWithShape="0">
                                   <a:srgbClr val="000000">
@@ -37679,14 +38573,14 @@
                         </a:ln>
                         <a:extLst>
                           <a:ext uri="{909E8E84-426E-40dd-AFC4-6F175D3DCCD1}">
-                            <a14:hiddenFill xmlns="" xmlns:o="urn:schemas-microsoft-com:office:office" xmlns:v="urn:schemas-microsoft-com:vml" xmlns:w10="urn:schemas-microsoft-com:office:word" xmlns:w="http://schemas.openxmlformats.org/wordprocessingml/2006/main" xmlns:a14="http://schemas.microsoft.com/office/drawing/2010/main">
+                            <a14:hiddenFill xmlns:a14="http://schemas.microsoft.com/office/drawing/2010/main" xmlns:w="http://schemas.openxmlformats.org/wordprocessingml/2006/main" xmlns:w10="urn:schemas-microsoft-com:office:word" xmlns:v="urn:schemas-microsoft-com:vml" xmlns:o="urn:schemas-microsoft-com:office:office" xmlns="">
                               <a:solidFill>
                                 <a:srgbClr val="FFFFFF"/>
                               </a:solidFill>
                             </a14:hiddenFill>
                           </a:ext>
                           <a:ext uri="{91240B29-F687-4f45-9708-019B960494DF}">
-                            <a14:hiddenLine xmlns="" xmlns:o="urn:schemas-microsoft-com:office:office" xmlns:v="urn:schemas-microsoft-com:vml" xmlns:w10="urn:schemas-microsoft-com:office:word" xmlns:w="http://schemas.openxmlformats.org/wordprocessingml/2006/main" xmlns:a14="http://schemas.microsoft.com/office/drawing/2010/main" w="9525">
+                            <a14:hiddenLine xmlns:a14="http://schemas.microsoft.com/office/drawing/2010/main" xmlns:w="http://schemas.openxmlformats.org/wordprocessingml/2006/main" xmlns:w10="urn:schemas-microsoft-com:office:word" xmlns:v="urn:schemas-microsoft-com:vml" xmlns:o="urn:schemas-microsoft-com:office:office" xmlns="" w="9525">
                               <a:solidFill>
                                 <a:srgbClr val="000000"/>
                               </a:solidFill>
@@ -51407,7 +52301,7 @@
         <w:rStyle w:val="PageNumber"/>
         <w:noProof/>
       </w:rPr>
-      <w:t>38</w:t>
+      <w:t>14</w:t>
     </w:r>
     <w:r>
       <w:rPr>
@@ -53201,7 +54095,7 @@
 </file>
 
 <file path=customXml/itemProps1.xml><?xml version="1.0" encoding="utf-8"?>
-<ds:datastoreItem xmlns:ds="http://schemas.openxmlformats.org/officeDocument/2006/customXml" ds:itemID="{B7688AA6-27FD-EB48-9D01-C254C408BAB8}">
+<ds:datastoreItem xmlns:ds="http://schemas.openxmlformats.org/officeDocument/2006/customXml" ds:itemID="{51100A4C-ED19-AC4E-BFE8-BE7766D4406A}">
   <ds:schemaRefs>
     <ds:schemaRef ds:uri="http://schemas.openxmlformats.org/officeDocument/2006/bibliography"/>
   </ds:schemaRefs>

</xml_diff>

<commit_message>
Changed bug hunting to syntax and style bug hunting, moved is to second line in examples
</commit_message>
<xml_diff>
--- a/courses/reactive/resources/workbook/StudentWorkbook.docx
+++ b/courses/reactive/resources/workbook/StudentWorkbook.docx
@@ -6920,6 +6920,9 @@
         <w:pStyle w:val="Heading1"/>
       </w:pPr>
       <w:r>
+        <w:t xml:space="preserve">Syntax and Style </w:t>
+      </w:r>
+      <w:r>
         <w:t>Bug Hunting: Pyret Edition</w:t>
       </w:r>
     </w:p>
@@ -8662,10 +8665,7 @@
         <w:t>_____________(</w:t>
       </w:r>
       <w:r>
-        <w:t xml:space="preserve">___________________) </w:t>
-      </w:r>
-      <w:r>
-        <w:t>is</w:t>
+        <w:t>___________________)</w:t>
       </w:r>
       <w:r>
         <w:t xml:space="preserve"> </w:t>
@@ -8722,14 +8722,36 @@
           <w:rFonts w:ascii="Trebuchet MS" w:hAnsi="Trebuchet MS" w:cs="Trebuchet MS"/>
           <w:sz w:val="28"/>
         </w:rPr>
-        <w:t xml:space="preserve">        ___________________________________________________________</w:t>
-      </w:r>
-      <w:r>
-        <w:rPr>
-          <w:rFonts w:ascii="Trebuchet MS" w:hAnsi="Trebuchet MS" w:cs="Trebuchet MS"/>
-          <w:sz w:val="28"/>
-        </w:rPr>
-        <w:t>_____</w:t>
+        <w:t xml:space="preserve">        </w:t>
+      </w:r>
+      <w:r>
+        <w:rPr>
+          <w:rFonts w:ascii="Courier" w:hAnsi="Courier"/>
+          <w:sz w:val="32"/>
+          <w:szCs w:val="32"/>
+        </w:rPr>
+        <w:t>is</w:t>
+      </w:r>
+      <w:r>
+        <w:rPr>
+          <w:rFonts w:ascii="Trebuchet MS" w:hAnsi="Trebuchet MS" w:cs="Trebuchet MS"/>
+          <w:sz w:val="28"/>
+        </w:rPr>
+        <w:t xml:space="preserve"> </w:t>
+      </w:r>
+      <w:r>
+        <w:rPr>
+          <w:rFonts w:ascii="Trebuchet MS" w:hAnsi="Trebuchet MS" w:cs="Trebuchet MS"/>
+          <w:sz w:val="28"/>
+        </w:rPr>
+        <w:t>___________________________________________________________</w:t>
+      </w:r>
+      <w:r>
+        <w:rPr>
+          <w:rFonts w:ascii="Trebuchet MS" w:hAnsi="Trebuchet MS" w:cs="Trebuchet MS"/>
+          <w:sz w:val="28"/>
+        </w:rPr>
+        <w:t>__</w:t>
       </w:r>
     </w:p>
     <w:p>
@@ -8799,9 +8821,6 @@
         <w:t xml:space="preserve">___________________) </w:t>
       </w:r>
       <w:r>
-        <w:t>is</w:t>
-      </w:r>
-      <w:r>
         <w:t xml:space="preserve"> </w:t>
       </w:r>
     </w:p>
@@ -8873,14 +8892,22 @@
           <w:rFonts w:ascii="Trebuchet MS" w:hAnsi="Trebuchet MS" w:cs="Trebuchet MS"/>
           <w:sz w:val="28"/>
         </w:rPr>
-        <w:t xml:space="preserve">        ___________________________________________________________</w:t>
-      </w:r>
-      <w:r>
-        <w:rPr>
-          <w:rFonts w:ascii="Trebuchet MS" w:hAnsi="Trebuchet MS" w:cs="Trebuchet MS"/>
-          <w:sz w:val="28"/>
-        </w:rPr>
-        <w:t>_____</w:t>
+        <w:t xml:space="preserve">        </w:t>
+      </w:r>
+      <w:r>
+        <w:rPr>
+          <w:rFonts w:ascii="Courier" w:hAnsi="Courier"/>
+          <w:sz w:val="32"/>
+          <w:szCs w:val="32"/>
+        </w:rPr>
+        <w:t>is</w:t>
+      </w:r>
+      <w:r>
+        <w:rPr>
+          <w:rFonts w:ascii="Trebuchet MS" w:hAnsi="Trebuchet MS" w:cs="Trebuchet MS"/>
+          <w:sz w:val="28"/>
+        </w:rPr>
+        <w:t xml:space="preserve"> _____________________________________________________________</w:t>
       </w:r>
     </w:p>
     <w:p>
@@ -9611,13 +9638,7 @@
         <w:t xml:space="preserve"> </w:t>
       </w:r>
       <w:r>
-        <w:t xml:space="preserve">_____________(___________________) </w:t>
-      </w:r>
-      <w:r>
-        <w:t>is</w:t>
-      </w:r>
-      <w:r>
-        <w:t xml:space="preserve"> </w:t>
+        <w:t xml:space="preserve">_____________(___________________)  </w:t>
       </w:r>
     </w:p>
     <w:p>
@@ -9669,123 +9690,133 @@
       <w:pPr>
         <w:ind w:right="-1260"/>
         <w:rPr>
+          <w:rFonts w:ascii="Trebuchet MS" w:hAnsi="Trebuchet MS" w:cs="Trebuchet MS"/>
+          <w:sz w:val="18"/>
+        </w:rPr>
+      </w:pPr>
+      <w:r>
+        <w:rPr>
+          <w:rFonts w:ascii="Courier" w:hAnsi="Courier"/>
+          <w:sz w:val="32"/>
+          <w:szCs w:val="32"/>
+        </w:rPr>
+        <w:t xml:space="preserve">   </w:t>
+      </w:r>
+      <w:r>
+        <w:rPr>
+          <w:rFonts w:ascii="Courier" w:hAnsi="Courier"/>
+          <w:sz w:val="32"/>
+          <w:szCs w:val="32"/>
+        </w:rPr>
+        <w:t>is</w:t>
+      </w:r>
+      <w:r>
+        <w:rPr>
+          <w:rFonts w:ascii="Trebuchet MS" w:hAnsi="Trebuchet MS" w:cs="Trebuchet MS"/>
+          <w:sz w:val="28"/>
+        </w:rPr>
+        <w:t xml:space="preserve"> _____________________________________________________________</w:t>
+      </w:r>
+      <w:r>
+        <w:rPr>
+          <w:rFonts w:ascii="Trebuchet MS" w:hAnsi="Trebuchet MS" w:cs="Trebuchet MS"/>
+          <w:sz w:val="18"/>
+        </w:rPr>
+        <w:tab/>
+      </w:r>
+      <w:r>
+        <w:rPr>
+          <w:rFonts w:ascii="Trebuchet MS" w:hAnsi="Trebuchet MS" w:cs="Trebuchet MS"/>
+          <w:sz w:val="18"/>
+        </w:rPr>
+        <w:tab/>
+      </w:r>
+      <w:r>
+        <w:rPr>
+          <w:rFonts w:ascii="Trebuchet MS" w:hAnsi="Trebuchet MS" w:cs="Trebuchet MS"/>
+          <w:sz w:val="18"/>
+        </w:rPr>
+        <w:tab/>
+        <w:t xml:space="preserve">             ...which should become</w:t>
+      </w:r>
+    </w:p>
+    <w:p>
+      <w:pPr>
+        <w:ind w:right="-1260"/>
+        <w:rPr>
+          <w:rFonts w:ascii="Trebuchet MS" w:hAnsi="Trebuchet MS" w:cs="Trebuchet MS"/>
+          <w:sz w:val="18"/>
+        </w:rPr>
+      </w:pPr>
+    </w:p>
+    <w:p>
+      <w:pPr>
+        <w:ind w:right="-1260"/>
+        <w:rPr>
+          <w:rFonts w:ascii="Trebuchet MS" w:hAnsi="Trebuchet MS" w:cs="Trebuchet MS"/>
+          <w:sz w:val="18"/>
+        </w:rPr>
+      </w:pPr>
+    </w:p>
+    <w:p>
+      <w:pPr>
+        <w:pStyle w:val="Code"/>
+        <w:framePr w:wrap="around"/>
+      </w:pPr>
+      <w:r>
+        <w:rPr>
+          <w:sz w:val="18"/>
+        </w:rPr>
+        <w:t xml:space="preserve">    </w:t>
+      </w:r>
+      <w:r>
+        <w:t xml:space="preserve">_____________(___________________)  </w:t>
+      </w:r>
+    </w:p>
+    <w:p>
+      <w:pPr>
+        <w:ind w:right="-1260"/>
+        <w:rPr>
           <w:rFonts w:ascii="Trebuchet MS" w:eastAsia="Trebuchet MS" w:hAnsi="Trebuchet MS" w:cs="Trebuchet MS"/>
           <w:sz w:val="22"/>
         </w:rPr>
       </w:pPr>
       <w:r>
         <w:rPr>
-          <w:rFonts w:ascii="Trebuchet MS" w:hAnsi="Trebuchet MS" w:cs="Trebuchet MS"/>
-          <w:sz w:val="28"/>
-        </w:rPr>
-        <w:t xml:space="preserve">      </w:t>
-      </w:r>
-      <w:r>
-        <w:rPr>
-          <w:rFonts w:ascii="Trebuchet MS" w:hAnsi="Trebuchet MS" w:cs="Trebuchet MS"/>
-          <w:sz w:val="28"/>
-        </w:rPr>
-        <w:t>__________</w:t>
-      </w:r>
-      <w:r>
-        <w:rPr>
-          <w:rFonts w:ascii="Trebuchet MS" w:hAnsi="Trebuchet MS" w:cs="Trebuchet MS"/>
-          <w:sz w:val="28"/>
-        </w:rPr>
-        <w:t>__________________</w:t>
-      </w:r>
-      <w:r>
-        <w:rPr>
-          <w:rFonts w:ascii="Trebuchet MS" w:hAnsi="Trebuchet MS" w:cs="Trebuchet MS"/>
-          <w:sz w:val="28"/>
-        </w:rPr>
-        <w:t>______________________</w:t>
-      </w:r>
-    </w:p>
-    <w:p>
-      <w:pPr>
-        <w:ind w:right="-1260"/>
-        <w:rPr>
-          <w:rFonts w:ascii="Trebuchet MS" w:hAnsi="Trebuchet MS" w:cs="Trebuchet MS"/>
-          <w:sz w:val="18"/>
-        </w:rPr>
-      </w:pPr>
-      <w:r>
-        <w:rPr>
-          <w:rFonts w:ascii="Trebuchet MS" w:hAnsi="Trebuchet MS" w:cs="Trebuchet MS"/>
-          <w:sz w:val="18"/>
-        </w:rPr>
-        <w:tab/>
-      </w:r>
-      <w:r>
-        <w:rPr>
-          <w:rFonts w:ascii="Trebuchet MS" w:hAnsi="Trebuchet MS" w:cs="Trebuchet MS"/>
-          <w:sz w:val="18"/>
-        </w:rPr>
-        <w:tab/>
-      </w:r>
-      <w:r>
-        <w:rPr>
-          <w:rFonts w:ascii="Trebuchet MS" w:hAnsi="Trebuchet MS" w:cs="Trebuchet MS"/>
-          <w:sz w:val="18"/>
-        </w:rPr>
-        <w:tab/>
-        <w:t xml:space="preserve">             ...which should become</w:t>
-      </w:r>
-    </w:p>
-    <w:p>
-      <w:pPr>
-        <w:ind w:right="-1260"/>
-        <w:rPr>
-          <w:rFonts w:ascii="Trebuchet MS" w:hAnsi="Trebuchet MS" w:cs="Trebuchet MS"/>
-          <w:sz w:val="18"/>
-        </w:rPr>
-      </w:pPr>
-    </w:p>
-    <w:p>
-      <w:pPr>
-        <w:ind w:right="-1260"/>
-        <w:rPr>
-          <w:rFonts w:ascii="Trebuchet MS" w:hAnsi="Trebuchet MS" w:cs="Trebuchet MS"/>
-          <w:sz w:val="18"/>
-        </w:rPr>
-      </w:pPr>
-    </w:p>
-    <w:p>
-      <w:pPr>
-        <w:pStyle w:val="Code"/>
-        <w:framePr w:wrap="around"/>
-      </w:pPr>
-      <w:r>
-        <w:rPr>
-          <w:sz w:val="18"/>
-        </w:rPr>
-        <w:t xml:space="preserve">    </w:t>
-      </w:r>
-      <w:r>
-        <w:t xml:space="preserve">_____________(___________________) </w:t>
-      </w:r>
-      <w:r>
-        <w:t>is</w:t>
-      </w:r>
-      <w:r>
-        <w:t xml:space="preserve"> </w:t>
-      </w:r>
-    </w:p>
-    <w:p>
-      <w:pPr>
-        <w:ind w:right="-1260"/>
-        <w:rPr>
           <w:rFonts w:ascii="Trebuchet MS" w:eastAsia="Trebuchet MS" w:hAnsi="Trebuchet MS" w:cs="Trebuchet MS"/>
           <w:sz w:val="22"/>
         </w:rPr>
+        <w:t xml:space="preserve">                       </w:t>
+      </w:r>
+    </w:p>
+    <w:p>
+      <w:pPr>
+        <w:ind w:right="-1260"/>
+        <w:rPr>
+          <w:rFonts w:ascii="Trebuchet MS" w:hAnsi="Trebuchet MS" w:cs="Trebuchet MS"/>
+          <w:sz w:val="28"/>
+        </w:rPr>
       </w:pPr>
       <w:r>
         <w:rPr>
           <w:rFonts w:ascii="Trebuchet MS" w:eastAsia="Trebuchet MS" w:hAnsi="Trebuchet MS" w:cs="Trebuchet MS"/>
           <w:sz w:val="22"/>
         </w:rPr>
-        <w:t xml:space="preserve">                       </w:t>
+        <w:t xml:space="preserve">                         </w:t>
+      </w:r>
+      <w:r>
+        <w:rPr>
+          <w:rFonts w:ascii="Trebuchet MS" w:hAnsi="Trebuchet MS" w:cs="Trebuchet MS"/>
+          <w:sz w:val="18"/>
+        </w:rPr>
+        <w:t>the user types…</w:t>
+      </w:r>
+      <w:r>
+        <w:rPr>
+          <w:rFonts w:ascii="Trebuchet MS" w:hAnsi="Trebuchet MS" w:cs="Trebuchet MS"/>
+          <w:sz w:val="18"/>
+        </w:rPr>
+        <w:tab/>
       </w:r>
     </w:p>
     <w:p>
@@ -9796,44 +9827,14 @@
           <w:sz w:val="28"/>
         </w:rPr>
       </w:pPr>
-      <w:r>
-        <w:rPr>
-          <w:rFonts w:ascii="Trebuchet MS" w:eastAsia="Trebuchet MS" w:hAnsi="Trebuchet MS" w:cs="Trebuchet MS"/>
-          <w:sz w:val="22"/>
-        </w:rPr>
-        <w:t xml:space="preserve">                         </w:t>
-      </w:r>
-      <w:r>
+    </w:p>
+    <w:p>
+      <w:pPr>
+        <w:ind w:right="-1260"/>
         <w:rPr>
           <w:rFonts w:ascii="Trebuchet MS" w:hAnsi="Trebuchet MS" w:cs="Trebuchet MS"/>
           <w:sz w:val="18"/>
         </w:rPr>
-        <w:t>the user types…</w:t>
-      </w:r>
-      <w:r>
-        <w:rPr>
-          <w:rFonts w:ascii="Trebuchet MS" w:hAnsi="Trebuchet MS" w:cs="Trebuchet MS"/>
-          <w:sz w:val="18"/>
-        </w:rPr>
-        <w:tab/>
-      </w:r>
-    </w:p>
-    <w:p>
-      <w:pPr>
-        <w:ind w:right="-1260"/>
-        <w:rPr>
-          <w:rFonts w:ascii="Trebuchet MS" w:hAnsi="Trebuchet MS" w:cs="Trebuchet MS"/>
-          <w:sz w:val="28"/>
-        </w:rPr>
-      </w:pPr>
-    </w:p>
-    <w:p>
-      <w:pPr>
-        <w:ind w:right="-1260"/>
-        <w:rPr>
-          <w:rFonts w:ascii="Trebuchet MS" w:hAnsi="Trebuchet MS" w:cs="Trebuchet MS"/>
-          <w:sz w:val="18"/>
-        </w:rPr>
       </w:pPr>
       <w:r>
         <w:rPr>
@@ -9844,10 +9845,18 @@
       </w:r>
       <w:r>
         <w:rPr>
-          <w:rFonts w:ascii="Trebuchet MS" w:hAnsi="Trebuchet MS" w:cs="Trebuchet MS"/>
-          <w:sz w:val="28"/>
-        </w:rPr>
-        <w:t>________________________________________________________________</w:t>
+          <w:rFonts w:ascii="Courier" w:hAnsi="Courier"/>
+          <w:sz w:val="32"/>
+          <w:szCs w:val="32"/>
+        </w:rPr>
+        <w:t>is</w:t>
+      </w:r>
+      <w:r>
+        <w:rPr>
+          <w:rFonts w:ascii="Trebuchet MS" w:hAnsi="Trebuchet MS" w:cs="Trebuchet MS"/>
+          <w:sz w:val="28"/>
+        </w:rPr>
+        <w:t xml:space="preserve"> _____________________________________________________________</w:t>
       </w:r>
     </w:p>
     <w:p>
@@ -10542,13 +10551,7 @@
         <w:t xml:space="preserve">    </w:t>
       </w:r>
       <w:r>
-        <w:t xml:space="preserve">_____________(___________________) </w:t>
-      </w:r>
-      <w:r>
-        <w:t>is</w:t>
-      </w:r>
-      <w:r>
-        <w:t xml:space="preserve"> </w:t>
+        <w:t xml:space="preserve">_____________(___________________)  </w:t>
       </w:r>
     </w:p>
     <w:p>
@@ -10609,7 +10612,22 @@
           <w:rFonts w:ascii="Trebuchet MS" w:hAnsi="Trebuchet MS" w:cs="Trebuchet MS"/>
           <w:sz w:val="28"/>
         </w:rPr>
-        <w:t xml:space="preserve">        ________________________________________________________________</w:t>
+        <w:t xml:space="preserve">        </w:t>
+      </w:r>
+      <w:r>
+        <w:rPr>
+          <w:rFonts w:ascii="Courier" w:hAnsi="Courier"/>
+          <w:sz w:val="32"/>
+          <w:szCs w:val="32"/>
+        </w:rPr>
+        <w:t>is</w:t>
+      </w:r>
+      <w:r>
+        <w:rPr>
+          <w:rFonts w:ascii="Trebuchet MS" w:hAnsi="Trebuchet MS" w:cs="Trebuchet MS"/>
+          <w:sz w:val="28"/>
+        </w:rPr>
+        <w:t xml:space="preserve"> _____________________________________________________________</w:t>
       </w:r>
     </w:p>
     <w:p>
@@ -10679,13 +10697,7 @@
         <w:t xml:space="preserve"> </w:t>
       </w:r>
       <w:r>
-        <w:t xml:space="preserve">_____________(___________________) </w:t>
-      </w:r>
-      <w:r>
-        <w:t>is</w:t>
-      </w:r>
-      <w:r>
-        <w:t xml:space="preserve"> </w:t>
+        <w:t xml:space="preserve">_____________(___________________)  </w:t>
       </w:r>
     </w:p>
     <w:p>
@@ -10756,7 +10768,22 @@
           <w:rFonts w:ascii="Trebuchet MS" w:hAnsi="Trebuchet MS" w:cs="Trebuchet MS"/>
           <w:sz w:val="28"/>
         </w:rPr>
-        <w:t xml:space="preserve">        ________________________________________________________________</w:t>
+        <w:t xml:space="preserve">        </w:t>
+      </w:r>
+      <w:r>
+        <w:rPr>
+          <w:rFonts w:ascii="Courier" w:hAnsi="Courier"/>
+          <w:sz w:val="32"/>
+          <w:szCs w:val="32"/>
+        </w:rPr>
+        <w:t>is</w:t>
+      </w:r>
+      <w:r>
+        <w:rPr>
+          <w:rFonts w:ascii="Trebuchet MS" w:hAnsi="Trebuchet MS" w:cs="Trebuchet MS"/>
+          <w:sz w:val="28"/>
+        </w:rPr>
+        <w:t xml:space="preserve"> _____________________________________________________________</w:t>
       </w:r>
     </w:p>
     <w:p>
@@ -11933,13 +11960,7 @@
         <w:t xml:space="preserve">    </w:t>
       </w:r>
       <w:r>
-        <w:t xml:space="preserve">_____________(___________________) </w:t>
-      </w:r>
-      <w:r>
-        <w:t>is</w:t>
-      </w:r>
-      <w:r>
-        <w:t xml:space="preserve"> </w:t>
+        <w:t xml:space="preserve">_____________(___________________)  </w:t>
       </w:r>
     </w:p>
     <w:p>
@@ -11991,102 +12012,133 @@
       <w:pPr>
         <w:ind w:right="-1260"/>
         <w:rPr>
+          <w:rFonts w:ascii="Trebuchet MS" w:hAnsi="Trebuchet MS" w:cs="Trebuchet MS"/>
+          <w:sz w:val="18"/>
+        </w:rPr>
+      </w:pPr>
+      <w:r>
+        <w:rPr>
+          <w:rFonts w:ascii="Courier" w:hAnsi="Courier"/>
+          <w:sz w:val="32"/>
+          <w:szCs w:val="32"/>
+        </w:rPr>
+        <w:t xml:space="preserve">   </w:t>
+      </w:r>
+      <w:r>
+        <w:rPr>
+          <w:rFonts w:ascii="Courier" w:hAnsi="Courier"/>
+          <w:sz w:val="32"/>
+          <w:szCs w:val="32"/>
+        </w:rPr>
+        <w:t>is</w:t>
+      </w:r>
+      <w:r>
+        <w:rPr>
+          <w:rFonts w:ascii="Trebuchet MS" w:hAnsi="Trebuchet MS" w:cs="Trebuchet MS"/>
+          <w:sz w:val="28"/>
+        </w:rPr>
+        <w:t xml:space="preserve"> _____________________________________________________________</w:t>
+      </w:r>
+      <w:r>
+        <w:rPr>
+          <w:rFonts w:ascii="Trebuchet MS" w:hAnsi="Trebuchet MS" w:cs="Trebuchet MS"/>
+          <w:sz w:val="18"/>
+        </w:rPr>
+        <w:tab/>
+      </w:r>
+      <w:r>
+        <w:rPr>
+          <w:rFonts w:ascii="Trebuchet MS" w:hAnsi="Trebuchet MS" w:cs="Trebuchet MS"/>
+          <w:sz w:val="18"/>
+        </w:rPr>
+        <w:tab/>
+      </w:r>
+      <w:r>
+        <w:rPr>
+          <w:rFonts w:ascii="Trebuchet MS" w:hAnsi="Trebuchet MS" w:cs="Trebuchet MS"/>
+          <w:sz w:val="18"/>
+        </w:rPr>
+        <w:tab/>
+        <w:t xml:space="preserve">             ...which should become</w:t>
+      </w:r>
+    </w:p>
+    <w:p>
+      <w:pPr>
+        <w:ind w:right="-1260"/>
+        <w:rPr>
+          <w:rFonts w:ascii="Trebuchet MS" w:hAnsi="Trebuchet MS" w:cs="Trebuchet MS"/>
+          <w:sz w:val="18"/>
+        </w:rPr>
+      </w:pPr>
+    </w:p>
+    <w:p>
+      <w:pPr>
+        <w:ind w:right="-1260"/>
+        <w:rPr>
+          <w:rFonts w:ascii="Trebuchet MS" w:hAnsi="Trebuchet MS" w:cs="Trebuchet MS"/>
+          <w:sz w:val="18"/>
+        </w:rPr>
+      </w:pPr>
+    </w:p>
+    <w:p>
+      <w:pPr>
+        <w:pStyle w:val="Code"/>
+        <w:framePr w:wrap="around"/>
+      </w:pPr>
+      <w:r>
+        <w:rPr>
+          <w:sz w:val="18"/>
+        </w:rPr>
+        <w:t xml:space="preserve">     </w:t>
+      </w:r>
+      <w:r>
+        <w:t xml:space="preserve">_____________(___________________)  </w:t>
+      </w:r>
+    </w:p>
+    <w:p>
+      <w:pPr>
+        <w:ind w:right="-1260"/>
+        <w:rPr>
           <w:rFonts w:ascii="Trebuchet MS" w:eastAsia="Trebuchet MS" w:hAnsi="Trebuchet MS" w:cs="Trebuchet MS"/>
           <w:sz w:val="22"/>
         </w:rPr>
       </w:pPr>
       <w:r>
         <w:rPr>
-          <w:rFonts w:ascii="Trebuchet MS" w:hAnsi="Trebuchet MS" w:cs="Trebuchet MS"/>
-          <w:sz w:val="28"/>
-        </w:rPr>
-        <w:t xml:space="preserve">        ________________________________________________________________</w:t>
-      </w:r>
-    </w:p>
-    <w:p>
-      <w:pPr>
-        <w:ind w:right="-1260"/>
-        <w:rPr>
-          <w:rFonts w:ascii="Trebuchet MS" w:hAnsi="Trebuchet MS" w:cs="Trebuchet MS"/>
-          <w:sz w:val="18"/>
-        </w:rPr>
-      </w:pPr>
-      <w:r>
-        <w:rPr>
-          <w:rFonts w:ascii="Trebuchet MS" w:hAnsi="Trebuchet MS" w:cs="Trebuchet MS"/>
-          <w:sz w:val="18"/>
-        </w:rPr>
-        <w:tab/>
-      </w:r>
-      <w:r>
-        <w:rPr>
-          <w:rFonts w:ascii="Trebuchet MS" w:hAnsi="Trebuchet MS" w:cs="Trebuchet MS"/>
-          <w:sz w:val="18"/>
-        </w:rPr>
-        <w:tab/>
-      </w:r>
-      <w:r>
-        <w:rPr>
-          <w:rFonts w:ascii="Trebuchet MS" w:hAnsi="Trebuchet MS" w:cs="Trebuchet MS"/>
-          <w:sz w:val="18"/>
-        </w:rPr>
-        <w:tab/>
-        <w:t xml:space="preserve">             ...which should become</w:t>
-      </w:r>
-    </w:p>
-    <w:p>
-      <w:pPr>
-        <w:ind w:right="-1260"/>
-        <w:rPr>
-          <w:rFonts w:ascii="Trebuchet MS" w:hAnsi="Trebuchet MS" w:cs="Trebuchet MS"/>
-          <w:sz w:val="18"/>
-        </w:rPr>
-      </w:pPr>
-    </w:p>
-    <w:p>
-      <w:pPr>
-        <w:ind w:right="-1260"/>
-        <w:rPr>
-          <w:rFonts w:ascii="Trebuchet MS" w:hAnsi="Trebuchet MS" w:cs="Trebuchet MS"/>
-          <w:sz w:val="18"/>
-        </w:rPr>
-      </w:pPr>
-    </w:p>
-    <w:p>
-      <w:pPr>
-        <w:pStyle w:val="Code"/>
-        <w:framePr w:wrap="around"/>
-      </w:pPr>
-      <w:r>
-        <w:rPr>
-          <w:sz w:val="18"/>
-        </w:rPr>
-        <w:t xml:space="preserve">     </w:t>
-      </w:r>
-      <w:r>
-        <w:t xml:space="preserve">_____________(___________________) </w:t>
-      </w:r>
-      <w:r>
-        <w:t>is</w:t>
-      </w:r>
-      <w:r>
-        <w:t xml:space="preserve"> </w:t>
-      </w:r>
-    </w:p>
-    <w:p>
-      <w:pPr>
-        <w:ind w:right="-1260"/>
-        <w:rPr>
           <w:rFonts w:ascii="Trebuchet MS" w:eastAsia="Trebuchet MS" w:hAnsi="Trebuchet MS" w:cs="Trebuchet MS"/>
           <w:sz w:val="22"/>
         </w:rPr>
+        <w:t xml:space="preserve">                       </w:t>
+      </w:r>
+    </w:p>
+    <w:p>
+      <w:pPr>
+        <w:ind w:right="-1260"/>
+        <w:rPr>
+          <w:rFonts w:ascii="Trebuchet MS" w:hAnsi="Trebuchet MS" w:cs="Trebuchet MS"/>
+          <w:sz w:val="28"/>
+        </w:rPr>
       </w:pPr>
       <w:r>
         <w:rPr>
           <w:rFonts w:ascii="Trebuchet MS" w:eastAsia="Trebuchet MS" w:hAnsi="Trebuchet MS" w:cs="Trebuchet MS"/>
           <w:sz w:val="22"/>
         </w:rPr>
-        <w:t xml:space="preserve">                       </w:t>
+        <w:t xml:space="preserve">                             </w:t>
+      </w:r>
+      <w:r>
+        <w:rPr>
+          <w:rFonts w:ascii="Trebuchet MS" w:hAnsi="Trebuchet MS" w:cs="Trebuchet MS"/>
+          <w:sz w:val="18"/>
+        </w:rPr>
+        <w:t>the user types…</w:t>
+      </w:r>
+      <w:r>
+        <w:rPr>
+          <w:rFonts w:ascii="Trebuchet MS" w:hAnsi="Trebuchet MS" w:cs="Trebuchet MS"/>
+          <w:sz w:val="18"/>
+        </w:rPr>
+        <w:tab/>
       </w:r>
     </w:p>
     <w:p>
@@ -12097,60 +12149,37 @@
           <w:sz w:val="28"/>
         </w:rPr>
       </w:pPr>
-      <w:r>
-        <w:rPr>
-          <w:rFonts w:ascii="Trebuchet MS" w:eastAsia="Trebuchet MS" w:hAnsi="Trebuchet MS" w:cs="Trebuchet MS"/>
-          <w:sz w:val="22"/>
-        </w:rPr>
-        <w:t xml:space="preserve">                             </w:t>
-      </w:r>
-      <w:r>
+    </w:p>
+    <w:p>
+      <w:pPr>
         <w:rPr>
           <w:rFonts w:ascii="Trebuchet MS" w:hAnsi="Trebuchet MS" w:cs="Trebuchet MS"/>
           <w:sz w:val="18"/>
         </w:rPr>
-        <w:t>the user types…</w:t>
-      </w:r>
-      <w:r>
-        <w:rPr>
-          <w:rFonts w:ascii="Trebuchet MS" w:hAnsi="Trebuchet MS" w:cs="Trebuchet MS"/>
-          <w:sz w:val="18"/>
-        </w:rPr>
-        <w:tab/>
-      </w:r>
-    </w:p>
-    <w:p>
-      <w:pPr>
-        <w:ind w:right="-1260"/>
-        <w:rPr>
-          <w:rFonts w:ascii="Trebuchet MS" w:hAnsi="Trebuchet MS" w:cs="Trebuchet MS"/>
-          <w:sz w:val="28"/>
-        </w:rPr>
-      </w:pPr>
-    </w:p>
-    <w:p>
-      <w:pPr>
-        <w:ind w:right="-1260"/>
-        <w:rPr>
-          <w:rFonts w:ascii="Trebuchet MS" w:hAnsi="Trebuchet MS" w:cs="Trebuchet MS"/>
-          <w:sz w:val="18"/>
-        </w:rPr>
-      </w:pPr>
-      <w:r>
-        <w:rPr>
-          <w:rFonts w:ascii="Trebuchet MS" w:hAnsi="Trebuchet MS" w:cs="Trebuchet MS"/>
-          <w:sz w:val="28"/>
-        </w:rPr>
-        <w:t xml:space="preserve">        ________________________________________________________________</w:t>
-      </w:r>
-    </w:p>
-    <w:p>
-      <w:pPr>
-        <w:rPr>
-          <w:rFonts w:ascii="Trebuchet MS" w:hAnsi="Trebuchet MS" w:cs="Trebuchet MS"/>
-          <w:sz w:val="18"/>
-        </w:rPr>
-      </w:pPr>
+      </w:pPr>
+      <w:r>
+        <w:rPr>
+          <w:rFonts w:ascii="Courier" w:hAnsi="Courier"/>
+          <w:sz w:val="32"/>
+          <w:szCs w:val="32"/>
+        </w:rPr>
+        <w:t xml:space="preserve">   </w:t>
+      </w:r>
+      <w:r>
+        <w:rPr>
+          <w:rFonts w:ascii="Courier" w:hAnsi="Courier"/>
+          <w:sz w:val="32"/>
+          <w:szCs w:val="32"/>
+        </w:rPr>
+        <w:t>is</w:t>
+      </w:r>
+      <w:r>
+        <w:rPr>
+          <w:rFonts w:ascii="Trebuchet MS" w:hAnsi="Trebuchet MS" w:cs="Trebuchet MS"/>
+          <w:sz w:val="28"/>
+        </w:rPr>
+        <w:t xml:space="preserve"> ____________________________________________________________</w:t>
+      </w:r>
       <w:r>
         <w:rPr>
           <w:rFonts w:ascii="Trebuchet MS" w:hAnsi="Trebuchet MS" w:cs="Trebuchet MS"/>
@@ -12638,13 +12667,7 @@
         <w:t xml:space="preserve">    </w:t>
       </w:r>
       <w:r>
-        <w:t xml:space="preserve">_____________(___________________) </w:t>
-      </w:r>
-      <w:r>
-        <w:t>is</w:t>
-      </w:r>
-      <w:r>
-        <w:t xml:space="preserve"> </w:t>
+        <w:t xml:space="preserve">_____________(___________________)  </w:t>
       </w:r>
     </w:p>
     <w:p>
@@ -12705,7 +12728,22 @@
           <w:rFonts w:ascii="Trebuchet MS" w:hAnsi="Trebuchet MS" w:cs="Trebuchet MS"/>
           <w:sz w:val="28"/>
         </w:rPr>
-        <w:t xml:space="preserve">        ________________________________________________________________</w:t>
+        <w:t xml:space="preserve">        </w:t>
+      </w:r>
+      <w:r>
+        <w:rPr>
+          <w:rFonts w:ascii="Courier" w:hAnsi="Courier"/>
+          <w:sz w:val="32"/>
+          <w:szCs w:val="32"/>
+        </w:rPr>
+        <w:t>is</w:t>
+      </w:r>
+      <w:r>
+        <w:rPr>
+          <w:rFonts w:ascii="Trebuchet MS" w:hAnsi="Trebuchet MS" w:cs="Trebuchet MS"/>
+          <w:sz w:val="28"/>
+        </w:rPr>
+        <w:t xml:space="preserve"> _____________________________________________________________</w:t>
       </w:r>
     </w:p>
     <w:p>
@@ -12769,13 +12807,7 @@
         <w:t xml:space="preserve">     </w:t>
       </w:r>
       <w:r>
-        <w:t xml:space="preserve">_____________(___________________) </w:t>
-      </w:r>
-      <w:r>
-        <w:t>is</w:t>
-      </w:r>
-      <w:r>
-        <w:t xml:space="preserve"> </w:t>
+        <w:t xml:space="preserve">_____________(___________________)  </w:t>
       </w:r>
     </w:p>
     <w:p>
@@ -12846,7 +12878,22 @@
           <w:rFonts w:ascii="Trebuchet MS" w:hAnsi="Trebuchet MS" w:cs="Trebuchet MS"/>
           <w:sz w:val="28"/>
         </w:rPr>
-        <w:t xml:space="preserve">        ________________________________________________________________</w:t>
+        <w:t xml:space="preserve">        </w:t>
+      </w:r>
+      <w:r>
+        <w:rPr>
+          <w:rFonts w:ascii="Courier" w:hAnsi="Courier"/>
+          <w:sz w:val="32"/>
+          <w:szCs w:val="32"/>
+        </w:rPr>
+        <w:t>is</w:t>
+      </w:r>
+      <w:r>
+        <w:rPr>
+          <w:rFonts w:ascii="Trebuchet MS" w:hAnsi="Trebuchet MS" w:cs="Trebuchet MS"/>
+          <w:sz w:val="28"/>
+        </w:rPr>
+        <w:t xml:space="preserve"> _____________________________________________________________</w:t>
       </w:r>
     </w:p>
     <w:p>
@@ -13076,8 +13123,6 @@
         <w:lastRenderedPageBreak/>
         <w:t>Vocabulary Practice</w:t>
       </w:r>
-      <w:bookmarkStart w:id="0" w:name="_GoBack"/>
-      <w:bookmarkEnd w:id="0"/>
     </w:p>
     <w:p>
       <w:pPr>
@@ -16595,13 +16640,7 @@
         <w:t xml:space="preserve">    </w:t>
       </w:r>
       <w:r>
-        <w:t xml:space="preserve">_____________(___________________) </w:t>
-      </w:r>
-      <w:r>
-        <w:t>is</w:t>
-      </w:r>
-      <w:r>
-        <w:t xml:space="preserve"> </w:t>
+        <w:t xml:space="preserve">_____________(___________________)  </w:t>
       </w:r>
     </w:p>
     <w:p>
@@ -16662,7 +16701,22 @@
           <w:rFonts w:ascii="Trebuchet MS" w:hAnsi="Trebuchet MS" w:cs="Trebuchet MS"/>
           <w:sz w:val="28"/>
         </w:rPr>
-        <w:t xml:space="preserve">        ________________________________________________________________</w:t>
+        <w:t xml:space="preserve">        </w:t>
+      </w:r>
+      <w:r>
+        <w:rPr>
+          <w:rFonts w:ascii="Courier" w:hAnsi="Courier"/>
+          <w:sz w:val="32"/>
+          <w:szCs w:val="32"/>
+        </w:rPr>
+        <w:t>is</w:t>
+      </w:r>
+      <w:r>
+        <w:rPr>
+          <w:rFonts w:ascii="Trebuchet MS" w:hAnsi="Trebuchet MS" w:cs="Trebuchet MS"/>
+          <w:sz w:val="28"/>
+        </w:rPr>
+        <w:t xml:space="preserve"> _____________________________________________________________</w:t>
       </w:r>
     </w:p>
     <w:p>
@@ -16726,13 +16780,7 @@
         <w:t xml:space="preserve">     </w:t>
       </w:r>
       <w:r>
-        <w:t xml:space="preserve">_____________(___________________) </w:t>
-      </w:r>
-      <w:r>
-        <w:t>is</w:t>
-      </w:r>
-      <w:r>
-        <w:t xml:space="preserve"> </w:t>
+        <w:t xml:space="preserve">_____________(___________________)  </w:t>
       </w:r>
     </w:p>
     <w:p>
@@ -16803,7 +16851,22 @@
           <w:rFonts w:ascii="Trebuchet MS" w:hAnsi="Trebuchet MS" w:cs="Trebuchet MS"/>
           <w:sz w:val="28"/>
         </w:rPr>
-        <w:t xml:space="preserve">        ________________________________________________________________</w:t>
+        <w:t xml:space="preserve">       </w:t>
+      </w:r>
+      <w:r>
+        <w:rPr>
+          <w:rFonts w:ascii="Courier" w:hAnsi="Courier"/>
+          <w:sz w:val="32"/>
+          <w:szCs w:val="32"/>
+        </w:rPr>
+        <w:t>is</w:t>
+      </w:r>
+      <w:r>
+        <w:rPr>
+          <w:rFonts w:ascii="Trebuchet MS" w:hAnsi="Trebuchet MS" w:cs="Trebuchet MS"/>
+          <w:sz w:val="28"/>
+        </w:rPr>
+        <w:t xml:space="preserve"> _____________________________________________________________</w:t>
       </w:r>
     </w:p>
     <w:p>
@@ -23623,7 +23686,13 @@
       </w:pPr>
       <w:r>
         <w:lastRenderedPageBreak/>
-        <w:t>Piecewise Bug-Hunting</w:t>
+        <w:t xml:space="preserve">Syntax and Style Bug </w:t>
+      </w:r>
+      <w:r>
+        <w:t>Hunting</w:t>
+      </w:r>
+      <w:r>
+        <w:t>: Piecewise Edition</w:t>
       </w:r>
     </w:p>
     <w:tbl>
@@ -27157,6 +27226,15 @@
     </w:p>
     <w:p>
       <w:pPr>
+        <w:pStyle w:val="Code"/>
+        <w:framePr w:wrap="around" w:x="1132" w:y="2616"/>
+      </w:pPr>
+      <w:r>
+        <w:t>end</w:t>
+      </w:r>
+    </w:p>
+    <w:p>
+      <w:pPr>
         <w:rPr>
           <w:rFonts w:ascii="Courier" w:hAnsi="Courier" w:cs="Courier"/>
           <w:sz w:val="22"/>
@@ -27241,20 +27319,8 @@
         <w:pStyle w:val="Code"/>
         <w:framePr w:wrap="around"/>
       </w:pPr>
-    </w:p>
-    <w:p>
-      <w:pPr>
-        <w:pStyle w:val="Code"/>
-        <w:framePr w:wrap="around"/>
-      </w:pPr>
-      <w:r>
-        <w:t xml:space="preserve">  _________(__________________) </w:t>
-      </w:r>
-      <w:r>
-        <w:t>is</w:t>
-      </w:r>
-      <w:r>
-        <w:t xml:space="preserve"> ________________</w:t>
+      <w:r>
+        <w:t xml:space="preserve">  </w:t>
       </w:r>
     </w:p>
     <w:p>
@@ -27300,15 +27366,6 @@
         </w:rPr>
         <w:tab/>
         <w:t xml:space="preserve">    </w:t>
-      </w:r>
-    </w:p>
-    <w:p>
-      <w:pPr>
-        <w:pStyle w:val="Code"/>
-        <w:framePr w:wrap="around"/>
-      </w:pPr>
-      <w:r>
-        <w:t>end</w:t>
       </w:r>
     </w:p>
     <w:p>
@@ -27539,6 +27596,43 @@
     </w:p>
     <w:p>
       <w:pPr>
+        <w:pStyle w:val="Code"/>
+        <w:framePr w:wrap="around" w:x="1046" w:y="645"/>
+        <w:jc w:val="right"/>
+      </w:pPr>
+      <w:r>
+        <w:t xml:space="preserve">    else </w:t>
+      </w:r>
+      <w:r>
+        <w:rPr>
+          <w:rFonts w:cs="Courier New"/>
+          <w:sz w:val="28"/>
+          <w:szCs w:val="28"/>
+        </w:rPr>
+        <w:t>if</w:t>
+      </w:r>
+      <w:r>
+        <w:rPr>
+          <w:rFonts w:ascii="Courier New" w:hAnsi="Courier New" w:cs="Courier New"/>
+          <w:sz w:val="28"/>
+          <w:szCs w:val="28"/>
+        </w:rPr>
+        <w:t xml:space="preserve"> </w:t>
+      </w:r>
+      <w:r>
+        <w:t>_______________________________________</w:t>
+      </w:r>
+      <w:r>
+        <w:rPr>
+          <w:rFonts w:cs="Courier New"/>
+          <w:sz w:val="28"/>
+          <w:szCs w:val="28"/>
+        </w:rPr>
+        <w:t>:</w:t>
+      </w:r>
+    </w:p>
+    <w:p>
+      <w:pPr>
         <w:spacing w:line="360" w:lineRule="auto"/>
         <w:jc w:val="right"/>
         <w:rPr>
@@ -27581,12 +27675,49 @@
           <w:sz w:val="24"/>
           <w:szCs w:val="24"/>
         </w:rPr>
-        <w:t xml:space="preserve">                   ___________________________________________________________________</w:t>
-      </w:r>
-      <w:r>
-        <w:rPr>
-          <w:rFonts w:ascii="Trebuchet MS" w:hAnsi="Trebuchet MS" w:cs="Trebuchet MS"/>
-          <w:sz w:val="18"/>
+        <w:t xml:space="preserve">                   </w:t>
+      </w:r>
+    </w:p>
+    <w:p>
+      <w:pPr>
+        <w:spacing w:line="360" w:lineRule="auto"/>
+        <w:jc w:val="right"/>
+        <w:rPr>
+          <w:rFonts w:ascii="Trebuchet MS" w:hAnsi="Trebuchet MS" w:cs="Trebuchet MS"/>
+          <w:sz w:val="24"/>
+          <w:szCs w:val="24"/>
+        </w:rPr>
+      </w:pPr>
+      <w:r>
+        <w:rPr>
+          <w:rFonts w:ascii="Trebuchet MS" w:hAnsi="Trebuchet MS" w:cs="Trebuchet MS"/>
+          <w:sz w:val="24"/>
+          <w:szCs w:val="24"/>
+        </w:rPr>
+        <w:tab/>
+        <w:t xml:space="preserve">          ___________________________________________________________________</w:t>
+      </w:r>
+      <w:r>
+        <w:rPr>
+          <w:rFonts w:ascii="Trebuchet MS" w:hAnsi="Trebuchet MS" w:cs="Trebuchet MS"/>
+          <w:sz w:val="24"/>
+          <w:szCs w:val="24"/>
+        </w:rPr>
+        <w:tab/>
+      </w:r>
+      <w:r>
+        <w:rPr>
+          <w:rFonts w:ascii="Trebuchet MS" w:hAnsi="Trebuchet MS" w:cs="Trebuchet MS"/>
+          <w:sz w:val="24"/>
+          <w:szCs w:val="24"/>
+        </w:rPr>
+        <w:tab/>
+      </w:r>
+      <w:r>
+        <w:rPr>
+          <w:rFonts w:ascii="Trebuchet MS" w:hAnsi="Trebuchet MS" w:cs="Trebuchet MS"/>
+          <w:sz w:val="24"/>
+          <w:szCs w:val="24"/>
         </w:rPr>
         <w:tab/>
       </w:r>
@@ -27595,161 +27726,28 @@
       <w:pPr>
         <w:pStyle w:val="Code"/>
         <w:framePr w:wrap="around"/>
-      </w:pPr>
-      <w:r>
-        <w:t xml:space="preserve">    else if _______________________________________:</w:t>
-      </w:r>
-    </w:p>
-    <w:p>
-      <w:pPr>
-        <w:pStyle w:val="Code"/>
-        <w:framePr w:wrap="around"/>
-        <w:jc w:val="center"/>
         <w:rPr>
           <w:rFonts w:ascii="Courier New" w:hAnsi="Courier New" w:cs="Courier New"/>
           <w:sz w:val="28"/>
           <w:szCs w:val="28"/>
         </w:rPr>
       </w:pPr>
-    </w:p>
-    <w:p>
-      <w:pPr>
-        <w:pStyle w:val="Code"/>
-        <w:framePr w:wrap="around"/>
-        <w:jc w:val="center"/>
+      <w:r>
+        <w:t xml:space="preserve">    else: _________________________________________</w:t>
+      </w:r>
+      <w:r>
         <w:rPr>
           <w:rFonts w:ascii="Courier New" w:hAnsi="Courier New" w:cs="Courier New"/>
           <w:sz w:val="28"/>
           <w:szCs w:val="28"/>
         </w:rPr>
-      </w:pPr>
+        <w:t xml:space="preserve"> </w:t>
+      </w:r>
     </w:p>
     <w:p>
       <w:pPr>
         <w:spacing w:line="360" w:lineRule="auto"/>
-        <w:rPr>
-          <w:rFonts w:ascii="Trebuchet MS" w:hAnsi="Trebuchet MS" w:cs="Trebuchet MS"/>
-          <w:sz w:val="24"/>
-          <w:szCs w:val="24"/>
-        </w:rPr>
-      </w:pPr>
-    </w:p>
-    <w:p>
-      <w:pPr>
-        <w:pStyle w:val="Code"/>
-        <w:framePr w:wrap="around"/>
-        <w:jc w:val="right"/>
-      </w:pPr>
-      <w:r>
-        <w:t xml:space="preserve">    else </w:t>
-      </w:r>
-      <w:r>
-        <w:rPr>
-          <w:rFonts w:cs="Courier New"/>
-          <w:sz w:val="28"/>
-          <w:szCs w:val="28"/>
-        </w:rPr>
-        <w:t>if</w:t>
-      </w:r>
-      <w:r>
-        <w:rPr>
-          <w:rFonts w:ascii="Courier New" w:hAnsi="Courier New" w:cs="Courier New"/>
-          <w:sz w:val="28"/>
-          <w:szCs w:val="28"/>
-        </w:rPr>
-        <w:t xml:space="preserve"> </w:t>
-      </w:r>
-      <w:r>
-        <w:t>_______________________________________</w:t>
-      </w:r>
-      <w:r>
-        <w:rPr>
-          <w:rFonts w:cs="Courier New"/>
-          <w:sz w:val="28"/>
-          <w:szCs w:val="28"/>
-        </w:rPr>
-        <w:t>:</w:t>
-      </w:r>
-    </w:p>
-    <w:p>
-      <w:pPr>
-        <w:spacing w:line="360" w:lineRule="auto"/>
-        <w:jc w:val="right"/>
-        <w:rPr>
-          <w:rFonts w:ascii="Trebuchet MS" w:hAnsi="Trebuchet MS" w:cs="Trebuchet MS"/>
-          <w:sz w:val="24"/>
-          <w:szCs w:val="24"/>
-        </w:rPr>
-      </w:pPr>
-      <w:r>
-        <w:rPr>
-          <w:rFonts w:ascii="Trebuchet MS" w:hAnsi="Trebuchet MS" w:cs="Trebuchet MS"/>
-          <w:sz w:val="24"/>
-          <w:szCs w:val="24"/>
-        </w:rPr>
-        <w:tab/>
-        <w:t xml:space="preserve">          ___________________________________________________________________</w:t>
-      </w:r>
-      <w:r>
-        <w:rPr>
-          <w:rFonts w:ascii="Trebuchet MS" w:hAnsi="Trebuchet MS" w:cs="Trebuchet MS"/>
-          <w:sz w:val="24"/>
-          <w:szCs w:val="24"/>
-        </w:rPr>
-        <w:tab/>
-      </w:r>
-      <w:r>
-        <w:rPr>
-          <w:rFonts w:ascii="Trebuchet MS" w:hAnsi="Trebuchet MS" w:cs="Trebuchet MS"/>
-          <w:sz w:val="24"/>
-          <w:szCs w:val="24"/>
-        </w:rPr>
-        <w:tab/>
-      </w:r>
-      <w:r>
-        <w:rPr>
-          <w:rFonts w:ascii="Trebuchet MS" w:hAnsi="Trebuchet MS" w:cs="Trebuchet MS"/>
-          <w:sz w:val="24"/>
-          <w:szCs w:val="24"/>
-        </w:rPr>
-        <w:tab/>
-      </w:r>
-    </w:p>
-    <w:p>
-      <w:pPr>
-        <w:pStyle w:val="Code"/>
-        <w:framePr w:wrap="around"/>
-        <w:rPr>
-          <w:rFonts w:ascii="Courier New" w:hAnsi="Courier New" w:cs="Courier New"/>
-          <w:sz w:val="28"/>
-          <w:szCs w:val="28"/>
-        </w:rPr>
-      </w:pPr>
-      <w:r>
-        <w:t xml:space="preserve">    else: _________________________________________</w:t>
-      </w:r>
-      <w:r>
-        <w:rPr>
-          <w:rFonts w:ascii="Courier New" w:hAnsi="Courier New" w:cs="Courier New"/>
-          <w:sz w:val="28"/>
-          <w:szCs w:val="28"/>
-        </w:rPr>
-        <w:t xml:space="preserve"> </w:t>
-      </w:r>
-    </w:p>
-    <w:p>
-      <w:pPr>
-        <w:spacing w:line="360" w:lineRule="auto"/>
-        <w:rPr>
-          <w:rFonts w:ascii="Courier New" w:hAnsi="Courier New" w:cs="Courier New"/>
-          <w:sz w:val="28"/>
-          <w:szCs w:val="28"/>
-        </w:rPr>
-      </w:pPr>
-    </w:p>
-    <w:p>
-      <w:pPr>
-        <w:spacing w:line="360" w:lineRule="auto"/>
+        <w:ind w:firstLine="709"/>
         <w:rPr>
           <w:rFonts w:ascii="Courier" w:hAnsi="Courier" w:cs="Courier New"/>
           <w:sz w:val="32"/>
@@ -27762,7 +27760,7 @@
           <w:sz w:val="32"/>
           <w:szCs w:val="32"/>
         </w:rPr>
-        <w:t xml:space="preserve">    end</w:t>
+        <w:t>end</w:t>
       </w:r>
     </w:p>
     <w:p>
@@ -29412,125 +29410,6 @@
             <w:r>
               <w:rPr>
                 <w:rFonts w:ascii="Menlo Regular" w:eastAsia="ＭＳ ゴシック" w:hAnsi="Menlo Regular" w:cs="Menlo Regular"/>
-                <w:noProof/>
-                <w:sz w:val="36"/>
-                <w:szCs w:val="36"/>
-              </w:rPr>
-              <mc:AlternateContent>
-                <mc:Choice Requires="wps">
-                  <w:drawing>
-                    <wp:anchor distT="0" distB="0" distL="114300" distR="114300" simplePos="0" relativeHeight="251735040" behindDoc="0" locked="0" layoutInCell="1" allowOverlap="1" wp14:anchorId="1036F3C6" wp14:editId="27329B9E">
-                      <wp:simplePos x="0" y="0"/>
-                      <wp:positionH relativeFrom="column">
-                        <wp:posOffset>5850</wp:posOffset>
-                      </wp:positionH>
-                      <wp:positionV relativeFrom="paragraph">
-                        <wp:posOffset>308556</wp:posOffset>
-                      </wp:positionV>
-                      <wp:extent cx="398834" cy="301558"/>
-                      <wp:effectExtent l="0" t="0" r="0" b="3810"/>
-                      <wp:wrapNone/>
-                      <wp:docPr id="40" name="Text Box 40"/>
-                      <wp:cNvGraphicFramePr/>
-                      <a:graphic xmlns:a="http://schemas.openxmlformats.org/drawingml/2006/main">
-                        <a:graphicData uri="http://schemas.microsoft.com/office/word/2010/wordprocessingShape">
-                          <wps:wsp>
-                            <wps:cNvSpPr txBox="1"/>
-                            <wps:spPr>
-                              <a:xfrm>
-                                <a:off x="0" y="0"/>
-                                <a:ext cx="398834" cy="301558"/>
-                              </a:xfrm>
-                              <a:prstGeom prst="rect">
-                                <a:avLst/>
-                              </a:prstGeom>
-                              <a:noFill/>
-                              <a:ln>
-                                <a:noFill/>
-                              </a:ln>
-                              <a:effectLst/>
-                            </wps:spPr>
-                            <wps:style>
-                              <a:lnRef idx="0">
-                                <a:schemeClr val="accent1"/>
-                              </a:lnRef>
-                              <a:fillRef idx="0">
-                                <a:schemeClr val="accent1"/>
-                              </a:fillRef>
-                              <a:effectRef idx="0">
-                                <a:schemeClr val="accent1"/>
-                              </a:effectRef>
-                              <a:fontRef idx="minor">
-                                <a:schemeClr val="dk1"/>
-                              </a:fontRef>
-                            </wps:style>
-                            <wps:txbx>
-                              <w:txbxContent>
-                                <w:p>
-                                  <w:pPr>
-                                    <w:rPr>
-                                      <w:sz w:val="32"/>
-                                      <w:szCs w:val="32"/>
-                                    </w:rPr>
-                                  </w:pPr>
-                                  <w:r>
-                                    <w:rPr>
-                                      <w:sz w:val="32"/>
-                                      <w:szCs w:val="32"/>
-                                    </w:rPr>
-                                    <w:sym w:font="Wingdings" w:char="F0FC"/>
-                                  </w:r>
-                                </w:p>
-                              </w:txbxContent>
-                            </wps:txbx>
-                            <wps:bodyPr rot="0" spcFirstLastPara="0" vertOverflow="overflow" horzOverflow="overflow" vert="horz" wrap="square" lIns="91440" tIns="45720" rIns="91440" bIns="45720" numCol="1" spcCol="0" rtlCol="0" fromWordArt="0" anchor="t" anchorCtr="0" forceAA="0" compatLnSpc="1">
-                              <a:prstTxWarp prst="textNoShape">
-                                <a:avLst/>
-                              </a:prstTxWarp>
-                              <a:noAutofit/>
-                            </wps:bodyPr>
-                          </wps:wsp>
-                        </a:graphicData>
-                      </a:graphic>
-                      <wp14:sizeRelH relativeFrom="page">
-                        <wp14:pctWidth>0</wp14:pctWidth>
-                      </wp14:sizeRelH>
-                      <wp14:sizeRelV relativeFrom="page">
-                        <wp14:pctHeight>0</wp14:pctHeight>
-                      </wp14:sizeRelV>
-                    </wp:anchor>
-                  </w:drawing>
-                </mc:Choice>
-                <mc:Fallback>
-                  <w:pict>
-                    <v:shape w14:anchorId="1036F3C6" id="Text Box 40" o:spid="_x0000_s1043" type="#_x0000_t202" style="position:absolute;left:0;text-align:left;margin-left:.45pt;margin-top:24.3pt;width:31.4pt;height:23.75pt;z-index:251735040;visibility:visible;mso-wrap-style:square;mso-width-percent:0;mso-height-percent:0;mso-wrap-distance-left:9pt;mso-wrap-distance-top:0;mso-wrap-distance-right:9pt;mso-wrap-distance-bottom:0;mso-position-horizontal:absolute;mso-position-horizontal-relative:text;mso-position-vertical:absolute;mso-position-vertical-relative:text;mso-width-percent:0;mso-height-percent:0;mso-width-relative:page;mso-height-relative:page;v-text-anchor:top" o:gfxdata="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" filled="f" stroked="f">
-                      <v:textbox>
-                        <w:txbxContent>
-                          <w:p>
-                            <w:pPr>
-                              <w:rPr>
-                                <w:sz w:val="32"/>
-                                <w:szCs w:val="32"/>
-                              </w:rPr>
-                            </w:pPr>
-                            <w:r>
-                              <w:rPr>
-                                <w:sz w:val="32"/>
-                                <w:szCs w:val="32"/>
-                              </w:rPr>
-                              <w:sym w:font="Wingdings" w:char="F0FC"/>
-                            </w:r>
-                          </w:p>
-                        </w:txbxContent>
-                      </v:textbox>
-                    </v:shape>
-                  </w:pict>
-                </mc:Fallback>
-              </mc:AlternateContent>
-            </w:r>
-            <w:r>
-              <w:rPr>
-                <w:rFonts w:ascii="Menlo Regular" w:eastAsia="ＭＳ ゴシック" w:hAnsi="Menlo Regular" w:cs="Menlo Regular"/>
                 <w:sz w:val="36"/>
                 <w:szCs w:val="36"/>
               </w:rPr>
@@ -29735,125 +29614,6 @@
                 <w:szCs w:val="36"/>
               </w:rPr>
             </w:pPr>
-            <w:r>
-              <w:rPr>
-                <w:rFonts w:ascii="Menlo Regular" w:eastAsia="ＭＳ ゴシック" w:hAnsi="Menlo Regular" w:cs="Menlo Regular"/>
-                <w:noProof/>
-                <w:sz w:val="36"/>
-                <w:szCs w:val="36"/>
-              </w:rPr>
-              <mc:AlternateContent>
-                <mc:Choice Requires="wps">
-                  <w:drawing>
-                    <wp:anchor distT="0" distB="0" distL="114300" distR="114300" simplePos="0" relativeHeight="251734016" behindDoc="0" locked="0" layoutInCell="1" allowOverlap="1" wp14:anchorId="5B88C813" wp14:editId="29706C47">
-                      <wp:simplePos x="0" y="0"/>
-                      <wp:positionH relativeFrom="column">
-                        <wp:posOffset>9093</wp:posOffset>
-                      </wp:positionH>
-                      <wp:positionV relativeFrom="paragraph">
-                        <wp:posOffset>-28886</wp:posOffset>
-                      </wp:positionV>
-                      <wp:extent cx="398834" cy="301558"/>
-                      <wp:effectExtent l="0" t="0" r="0" b="3810"/>
-                      <wp:wrapNone/>
-                      <wp:docPr id="41" name="Text Box 41"/>
-                      <wp:cNvGraphicFramePr/>
-                      <a:graphic xmlns:a="http://schemas.openxmlformats.org/drawingml/2006/main">
-                        <a:graphicData uri="http://schemas.microsoft.com/office/word/2010/wordprocessingShape">
-                          <wps:wsp>
-                            <wps:cNvSpPr txBox="1"/>
-                            <wps:spPr>
-                              <a:xfrm>
-                                <a:off x="0" y="0"/>
-                                <a:ext cx="398834" cy="301558"/>
-                              </a:xfrm>
-                              <a:prstGeom prst="rect">
-                                <a:avLst/>
-                              </a:prstGeom>
-                              <a:noFill/>
-                              <a:ln>
-                                <a:noFill/>
-                              </a:ln>
-                              <a:effectLst/>
-                            </wps:spPr>
-                            <wps:style>
-                              <a:lnRef idx="0">
-                                <a:schemeClr val="accent1"/>
-                              </a:lnRef>
-                              <a:fillRef idx="0">
-                                <a:schemeClr val="accent1"/>
-                              </a:fillRef>
-                              <a:effectRef idx="0">
-                                <a:schemeClr val="accent1"/>
-                              </a:effectRef>
-                              <a:fontRef idx="minor">
-                                <a:schemeClr val="dk1"/>
-                              </a:fontRef>
-                            </wps:style>
-                            <wps:txbx>
-                              <w:txbxContent>
-                                <w:p>
-                                  <w:pPr>
-                                    <w:rPr>
-                                      <w:sz w:val="32"/>
-                                      <w:szCs w:val="32"/>
-                                    </w:rPr>
-                                  </w:pPr>
-                                  <w:r>
-                                    <w:rPr>
-                                      <w:sz w:val="32"/>
-                                      <w:szCs w:val="32"/>
-                                    </w:rPr>
-                                    <w:sym w:font="Wingdings" w:char="F0FC"/>
-                                  </w:r>
-                                </w:p>
-                              </w:txbxContent>
-                            </wps:txbx>
-                            <wps:bodyPr rot="0" spcFirstLastPara="0" vertOverflow="overflow" horzOverflow="overflow" vert="horz" wrap="square" lIns="91440" tIns="45720" rIns="91440" bIns="45720" numCol="1" spcCol="0" rtlCol="0" fromWordArt="0" anchor="t" anchorCtr="0" forceAA="0" compatLnSpc="1">
-                              <a:prstTxWarp prst="textNoShape">
-                                <a:avLst/>
-                              </a:prstTxWarp>
-                              <a:noAutofit/>
-                            </wps:bodyPr>
-                          </wps:wsp>
-                        </a:graphicData>
-                      </a:graphic>
-                      <wp14:sizeRelH relativeFrom="page">
-                        <wp14:pctWidth>0</wp14:pctWidth>
-                      </wp14:sizeRelH>
-                      <wp14:sizeRelV relativeFrom="page">
-                        <wp14:pctHeight>0</wp14:pctHeight>
-                      </wp14:sizeRelV>
-                    </wp:anchor>
-                  </w:drawing>
-                </mc:Choice>
-                <mc:Fallback>
-                  <w:pict>
-                    <v:shape w14:anchorId="5B88C813" id="Text Box 41" o:spid="_x0000_s1044" type="#_x0000_t202" style="position:absolute;left:0;text-align:left;margin-left:.7pt;margin-top:-2.2pt;width:31.4pt;height:23.75pt;z-index:251734016;visibility:visible;mso-wrap-style:square;mso-width-percent:0;mso-height-percent:0;mso-wrap-distance-left:9pt;mso-wrap-distance-top:0;mso-wrap-distance-right:9pt;mso-wrap-distance-bottom:0;mso-position-horizontal:absolute;mso-position-horizontal-relative:text;mso-position-vertical:absolute;mso-position-vertical-relative:text;mso-width-percent:0;mso-height-percent:0;mso-width-relative:page;mso-height-relative:page;v-text-anchor:top" o:gfxdata="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" filled="f" stroked="f">
-                      <v:textbox>
-                        <w:txbxContent>
-                          <w:p>
-                            <w:pPr>
-                              <w:rPr>
-                                <w:sz w:val="32"/>
-                                <w:szCs w:val="32"/>
-                              </w:rPr>
-                            </w:pPr>
-                            <w:r>
-                              <w:rPr>
-                                <w:sz w:val="32"/>
-                                <w:szCs w:val="32"/>
-                              </w:rPr>
-                              <w:sym w:font="Wingdings" w:char="F0FC"/>
-                            </w:r>
-                          </w:p>
-                        </w:txbxContent>
-                      </v:textbox>
-                    </v:shape>
-                  </w:pict>
-                </mc:Fallback>
-              </mc:AlternateContent>
-            </w:r>
             <w:r>
               <w:rPr>
                 <w:rFonts w:ascii="Menlo Regular" w:eastAsia="ＭＳ ゴシック" w:hAnsi="Menlo Regular" w:cs="Menlo Regular"/>
@@ -30150,7 +29910,7 @@
           </mc:Choice>
           <mc:Fallback>
             <w:pict>
-              <v:shape w14:anchorId="5EA4163D" id="Text Box 462" o:spid="_x0000_s1045" type="#_x0000_t202" style="position:absolute;left:0;text-align:left;margin-left:95.75pt;margin-top:44.15pt;width:227.45pt;height:24.65pt;z-index:251738112;visibility:visible;mso-wrap-style:square;mso-width-percent:0;mso-height-percent:0;mso-wrap-distance-left:9pt;mso-wrap-distance-top:0;mso-wrap-distance-right:9pt;mso-wrap-distance-bottom:0;mso-position-horizontal:absolute;mso-position-horizontal-relative:text;mso-position-vertical:absolute;mso-position-vertical-relative:text;mso-width-percent:0;mso-height-percent:0;mso-width-relative:margin;mso-height-relative:margin;v-text-anchor:top" o:gfxdata="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" filled="f" stroked="f">
+              <v:shape w14:anchorId="5EA4163D" id="Text Box 462" o:spid="_x0000_s1043" type="#_x0000_t202" style="position:absolute;left:0;text-align:left;margin-left:95.75pt;margin-top:44.15pt;width:227.45pt;height:24.65pt;z-index:251738112;visibility:visible;mso-wrap-style:square;mso-width-percent:0;mso-height-percent:0;mso-wrap-distance-left:9pt;mso-wrap-distance-top:0;mso-wrap-distance-right:9pt;mso-wrap-distance-bottom:0;mso-position-horizontal:absolute;mso-position-horizontal-relative:text;mso-position-vertical:absolute;mso-position-vertical-relative:text;mso-width-percent:0;mso-height-percent:0;mso-width-relative:margin;mso-height-relative:margin;v-text-anchor:top" o:gfxdata="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" filled="f" stroked="f">
                 <v:textbox>
                   <w:txbxContent>
                     <w:p>
@@ -30272,7 +30032,7 @@
           </mc:Choice>
           <mc:Fallback>
             <w:pict>
-              <v:shape w14:anchorId="16AE3130" id="Text Box 463" o:spid="_x0000_s1046" type="#_x0000_t202" style="position:absolute;left:0;text-align:left;margin-left:92.65pt;margin-top:9.65pt;width:227.45pt;height:24.65pt;z-index:251737088;visibility:visible;mso-wrap-style:square;mso-width-percent:0;mso-height-percent:0;mso-wrap-distance-left:9pt;mso-wrap-distance-top:0;mso-wrap-distance-right:9pt;mso-wrap-distance-bottom:0;mso-position-horizontal:absolute;mso-position-horizontal-relative:text;mso-position-vertical:absolute;mso-position-vertical-relative:text;mso-width-percent:0;mso-height-percent:0;mso-width-relative:margin;mso-height-relative:margin;v-text-anchor:top" o:gfxdata="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" filled="f" stroked="f">
+              <v:shape w14:anchorId="16AE3130" id="Text Box 463" o:spid="_x0000_s1044" type="#_x0000_t202" style="position:absolute;left:0;text-align:left;margin-left:92.65pt;margin-top:9.65pt;width:227.45pt;height:24.65pt;z-index:251737088;visibility:visible;mso-wrap-style:square;mso-width-percent:0;mso-height-percent:0;mso-wrap-distance-left:9pt;mso-wrap-distance-top:0;mso-wrap-distance-right:9pt;mso-wrap-distance-bottom:0;mso-position-horizontal:absolute;mso-position-horizontal-relative:text;mso-position-vertical:absolute;mso-position-vertical-relative:text;mso-width-percent:0;mso-height-percent:0;mso-width-relative:margin;mso-height-relative:margin;v-text-anchor:top" o:gfxdata="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" filled="f" stroked="f">
                 <v:textbox>
                   <w:txbxContent>
                     <w:p>
@@ -30434,7 +30194,7 @@
           </mc:Choice>
           <mc:Fallback>
             <w:pict>
-              <v:shape w14:anchorId="5D66ED5A" id="Text Box 464" o:spid="_x0000_s1047" type="#_x0000_t202" style="position:absolute;left:0;text-align:left;margin-left:99.3pt;margin-top:30.15pt;width:227.45pt;height:24.65pt;z-index:251739136;visibility:visible;mso-wrap-style:square;mso-width-percent:0;mso-height-percent:0;mso-wrap-distance-left:9pt;mso-wrap-distance-top:0;mso-wrap-distance-right:9pt;mso-wrap-distance-bottom:0;mso-position-horizontal:absolute;mso-position-horizontal-relative:text;mso-position-vertical:absolute;mso-position-vertical-relative:text;mso-width-percent:0;mso-height-percent:0;mso-width-relative:margin;mso-height-relative:margin;v-text-anchor:top" o:gfxdata="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" filled="f" stroked="f">
+              <v:shape w14:anchorId="5D66ED5A" id="Text Box 464" o:spid="_x0000_s1045" type="#_x0000_t202" style="position:absolute;left:0;text-align:left;margin-left:99.3pt;margin-top:30.15pt;width:227.45pt;height:24.65pt;z-index:251739136;visibility:visible;mso-wrap-style:square;mso-width-percent:0;mso-height-percent:0;mso-wrap-distance-left:9pt;mso-wrap-distance-top:0;mso-wrap-distance-right:9pt;mso-wrap-distance-bottom:0;mso-position-horizontal:absolute;mso-position-horizontal-relative:text;mso-position-vertical:absolute;mso-position-vertical-relative:text;mso-width-percent:0;mso-height-percent:0;mso-width-relative:margin;mso-height-relative:margin;v-text-anchor:top" o:gfxdata="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" filled="f" stroked="f">
                 <v:textbox>
                   <w:txbxContent>
                     <w:p>
@@ -30679,7 +30439,7 @@
           </mc:Choice>
           <mc:Fallback>
             <w:pict>
-              <v:shape w14:anchorId="029028D3" id="Text Box 465" o:spid="_x0000_s1048" type="#_x0000_t202" style="position:absolute;margin-left:-14.6pt;margin-top:25.1pt;width:548.45pt;height:24.65pt;z-index:251740160;visibility:visible;mso-wrap-style:square;mso-width-percent:0;mso-height-percent:0;mso-wrap-distance-left:9pt;mso-wrap-distance-top:0;mso-wrap-distance-right:9pt;mso-wrap-distance-bottom:0;mso-position-horizontal:absolute;mso-position-horizontal-relative:text;mso-position-vertical:absolute;mso-position-vertical-relative:text;mso-width-percent:0;mso-height-percent:0;mso-width-relative:margin;mso-height-relative:margin;v-text-anchor:top" o:gfxdata="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" filled="f" stroked="f">
+              <v:shape w14:anchorId="029028D3" id="Text Box 465" o:spid="_x0000_s1046" type="#_x0000_t202" style="position:absolute;margin-left:-14.6pt;margin-top:25.1pt;width:548.45pt;height:24.65pt;z-index:251740160;visibility:visible;mso-wrap-style:square;mso-width-percent:0;mso-height-percent:0;mso-wrap-distance-left:9pt;mso-wrap-distance-top:0;mso-wrap-distance-right:9pt;mso-wrap-distance-bottom:0;mso-position-horizontal:absolute;mso-position-horizontal-relative:text;mso-position-vertical:absolute;mso-position-vertical-relative:text;mso-width-percent:0;mso-height-percent:0;mso-width-relative:margin;mso-height-relative:margin;v-text-anchor:top" o:gfxdata="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" filled="f" stroked="f">
                 <v:textbox>
                   <w:txbxContent>
                     <w:p>
@@ -30831,7 +30591,7 @@
           </mc:Choice>
           <mc:Fallback>
             <w:pict>
-              <v:shape w14:anchorId="56F236F4" id="Text Box 468" o:spid="_x0000_s1049" type="#_x0000_t202" style="position:absolute;left:0;text-align:left;margin-left:-8.4pt;margin-top:24.95pt;width:548.45pt;height:24.65pt;z-index:251741184;visibility:visible;mso-wrap-style:square;mso-width-percent:0;mso-height-percent:0;mso-wrap-distance-left:9pt;mso-wrap-distance-top:0;mso-wrap-distance-right:9pt;mso-wrap-distance-bottom:0;mso-position-horizontal:absolute;mso-position-horizontal-relative:text;mso-position-vertical:absolute;mso-position-vertical-relative:text;mso-width-percent:0;mso-height-percent:0;mso-width-relative:margin;mso-height-relative:margin;v-text-anchor:top" o:gfxdata="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" filled="f" stroked="f">
+              <v:shape w14:anchorId="56F236F4" id="Text Box 468" o:spid="_x0000_s1047" type="#_x0000_t202" style="position:absolute;left:0;text-align:left;margin-left:-8.4pt;margin-top:24.95pt;width:548.45pt;height:24.65pt;z-index:251741184;visibility:visible;mso-wrap-style:square;mso-width-percent:0;mso-height-percent:0;mso-wrap-distance-left:9pt;mso-wrap-distance-top:0;mso-wrap-distance-right:9pt;mso-wrap-distance-bottom:0;mso-position-horizontal:absolute;mso-position-horizontal-relative:text;mso-position-vertical:absolute;mso-position-vertical-relative:text;mso-width-percent:0;mso-height-percent:0;mso-width-relative:margin;mso-height-relative:margin;v-text-anchor:top" o:gfxdata="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" filled="f" stroked="f">
                 <v:textbox>
                   <w:txbxContent>
                     <w:p>
@@ -30983,7 +30743,7 @@
           </mc:Choice>
           <mc:Fallback>
             <w:pict>
-              <v:shape w14:anchorId="35AA7C63" id="Text Box 469" o:spid="_x0000_s1050" type="#_x0000_t202" style="position:absolute;left:0;text-align:left;margin-left:-6.15pt;margin-top:24.5pt;width:548.45pt;height:24.65pt;z-index:251742208;visibility:visible;mso-wrap-style:square;mso-width-percent:0;mso-height-percent:0;mso-wrap-distance-left:9pt;mso-wrap-distance-top:0;mso-wrap-distance-right:9pt;mso-wrap-distance-bottom:0;mso-position-horizontal:absolute;mso-position-horizontal-relative:text;mso-position-vertical:absolute;mso-position-vertical-relative:text;mso-width-percent:0;mso-height-percent:0;mso-width-relative:margin;mso-height-relative:margin;v-text-anchor:top" o:gfxdata="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" filled="f" stroked="f">
+              <v:shape w14:anchorId="35AA7C63" id="Text Box 469" o:spid="_x0000_s1048" type="#_x0000_t202" style="position:absolute;left:0;text-align:left;margin-left:-6.15pt;margin-top:24.5pt;width:548.45pt;height:24.65pt;z-index:251742208;visibility:visible;mso-wrap-style:square;mso-width-percent:0;mso-height-percent:0;mso-wrap-distance-left:9pt;mso-wrap-distance-top:0;mso-wrap-distance-right:9pt;mso-wrap-distance-bottom:0;mso-position-horizontal:absolute;mso-position-horizontal-relative:text;mso-position-vertical:absolute;mso-position-vertical-relative:text;mso-width-percent:0;mso-height-percent:0;mso-width-relative:margin;mso-height-relative:margin;v-text-anchor:top" o:gfxdata="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" filled="f" stroked="f">
                 <v:textbox>
                   <w:txbxContent>
                     <w:p>
@@ -37929,7 +37689,7 @@
           </mc:Choice>
           <mc:Fallback>
             <w:pict>
-              <v:shape w14:anchorId="33A8D394" id="_x0000_s1051" type="#_x0000_t202" style="position:absolute;margin-left:105.55pt;margin-top:2.55pt;width:49.85pt;height:26.05pt;z-index:251700224;visibility:visible;mso-wrap-style:square;mso-width-percent:0;mso-height-percent:0;mso-wrap-distance-left:9pt;mso-wrap-distance-top:0;mso-wrap-distance-right:9pt;mso-wrap-distance-bottom:0;mso-position-horizontal:absolute;mso-position-horizontal-relative:text;mso-position-vertical:absolute;mso-position-vertical-relative:text;mso-width-percent:0;mso-height-percent:0;mso-width-relative:page;mso-height-relative:page;v-text-anchor:top" o:gfxdata="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" filled="f" stroked="f">
+              <v:shape w14:anchorId="33A8D394" id="_x0000_s1049" type="#_x0000_t202" style="position:absolute;margin-left:105.55pt;margin-top:2.55pt;width:49.85pt;height:26.05pt;z-index:251700224;visibility:visible;mso-wrap-style:square;mso-width-percent:0;mso-height-percent:0;mso-wrap-distance-left:9pt;mso-wrap-distance-top:0;mso-wrap-distance-right:9pt;mso-wrap-distance-bottom:0;mso-position-horizontal:absolute;mso-position-horizontal-relative:text;mso-position-vertical:absolute;mso-position-vertical-relative:text;mso-width-percent:0;mso-height-percent:0;mso-width-relative:page;mso-height-relative:page;v-text-anchor:top" o:gfxdata="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" filled="f" stroked="f">
                 <v:textbox inset=",7.2pt,,7.2pt">
                   <w:txbxContent>
                     <w:p>
@@ -38185,7 +37945,7 @@
           </mc:Choice>
           <mc:Fallback>
             <w:pict>
-              <v:shape w14:anchorId="3023F6EB" id="_x0000_s1052" type="#_x0000_t202" style="position:absolute;margin-left:117.5pt;margin-top:12.8pt;width:76.45pt;height:36.05pt;z-index:251701248;visibility:visible;mso-wrap-style:square;mso-width-percent:0;mso-height-percent:0;mso-wrap-distance-left:9pt;mso-wrap-distance-top:0;mso-wrap-distance-right:9pt;mso-wrap-distance-bottom:0;mso-position-horizontal:absolute;mso-position-horizontal-relative:text;mso-position-vertical:absolute;mso-position-vertical-relative:text;mso-width-percent:0;mso-height-percent:0;mso-width-relative:page;mso-height-relative:page;v-text-anchor:top" o:gfxdata="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" filled="f" stroked="f">
+              <v:shape w14:anchorId="3023F6EB" id="_x0000_s1050" type="#_x0000_t202" style="position:absolute;margin-left:117.5pt;margin-top:12.8pt;width:76.45pt;height:36.05pt;z-index:251701248;visibility:visible;mso-wrap-style:square;mso-width-percent:0;mso-height-percent:0;mso-wrap-distance-left:9pt;mso-wrap-distance-top:0;mso-wrap-distance-right:9pt;mso-wrap-distance-bottom:0;mso-position-horizontal:absolute;mso-position-horizontal-relative:text;mso-position-vertical:absolute;mso-position-vertical-relative:text;mso-width-percent:0;mso-height-percent:0;mso-width-relative:page;mso-height-relative:page;v-text-anchor:top" o:gfxdata="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" filled="f" stroked="f">
                 <v:textbox inset=",7.2pt,,7.2pt">
                   <w:txbxContent>
                     <w:p>
@@ -38617,7 +38377,7 @@
           </mc:Choice>
           <mc:Fallback>
             <w:pict>
-              <v:shape w14:anchorId="5AF013C4" id="_x0000_s1053" type="#_x0000_t202" style="position:absolute;margin-left:103.15pt;margin-top:11.95pt;width:59.8pt;height:38.2pt;z-index:251704320;visibility:visible;mso-wrap-style:square;mso-width-percent:0;mso-height-percent:0;mso-wrap-distance-left:9pt;mso-wrap-distance-top:0;mso-wrap-distance-right:9pt;mso-wrap-distance-bottom:0;mso-position-horizontal:absolute;mso-position-horizontal-relative:text;mso-position-vertical:absolute;mso-position-vertical-relative:text;mso-width-percent:0;mso-height-percent:0;mso-width-relative:page;mso-height-relative:page;v-text-anchor:top" o:gfxdata="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" filled="f" stroked="f">
+              <v:shape w14:anchorId="5AF013C4" id="_x0000_s1051" type="#_x0000_t202" style="position:absolute;margin-left:103.15pt;margin-top:11.95pt;width:59.8pt;height:38.2pt;z-index:251704320;visibility:visible;mso-wrap-style:square;mso-width-percent:0;mso-height-percent:0;mso-wrap-distance-left:9pt;mso-wrap-distance-top:0;mso-wrap-distance-right:9pt;mso-wrap-distance-bottom:0;mso-position-horizontal:absolute;mso-position-horizontal-relative:text;mso-position-vertical:absolute;mso-position-vertical-relative:text;mso-width-percent:0;mso-height-percent:0;mso-width-relative:page;mso-height-relative:page;v-text-anchor:top" o:gfxdata="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" filled="f" stroked="f">
                 <v:textbox inset=",7.2pt,,7.2pt">
                   <w:txbxContent>
                     <w:p>
@@ -39350,21 +39110,7 @@
           <w:sz w:val="28"/>
         </w:rPr>
         <w:tab/>
-        <w:t xml:space="preserve">_____________(_____________)            </w:t>
-      </w:r>
-      <w:r>
-        <w:rPr>
-          <w:rFonts w:ascii="Courier New" w:hAnsi="Courier New" w:cs="Courier New"/>
-          <w:sz w:val="28"/>
-        </w:rPr>
-        <w:t>is</w:t>
-      </w:r>
-      <w:r>
-        <w:rPr>
-          <w:rFonts w:ascii="Trebuchet MS" w:hAnsi="Trebuchet MS" w:cs="Trebuchet MS"/>
-          <w:sz w:val="28"/>
-        </w:rPr>
-        <w:t xml:space="preserve">  </w:t>
+        <w:t xml:space="preserve">_____________(_____________)             </w:t>
       </w:r>
     </w:p>
     <w:p>
@@ -39405,24 +39151,83 @@
           <w:rFonts w:ascii="Trebuchet MS" w:hAnsi="Trebuchet MS" w:cs="Trebuchet MS"/>
           <w:sz w:val="28"/>
         </w:rPr>
-        <w:t xml:space="preserve">        ________________________________________________________________</w:t>
+        <w:t xml:space="preserve">    </w:t>
+      </w:r>
+      <w:r>
+        <w:rPr>
+          <w:rFonts w:ascii="Trebuchet MS" w:hAnsi="Trebuchet MS" w:cs="Trebuchet MS"/>
+          <w:sz w:val="28"/>
+        </w:rPr>
+        <w:t xml:space="preserve"> </w:t>
+      </w:r>
+      <w:r>
+        <w:rPr>
+          <w:rFonts w:ascii="Courier" w:hAnsi="Courier"/>
+          <w:sz w:val="32"/>
+          <w:szCs w:val="32"/>
+        </w:rPr>
+        <w:t>is</w:t>
+      </w:r>
+      <w:r>
+        <w:rPr>
+          <w:rFonts w:ascii="Trebuchet MS" w:hAnsi="Trebuchet MS" w:cs="Trebuchet MS"/>
+          <w:sz w:val="28"/>
+        </w:rPr>
+        <w:t xml:space="preserve"> _____________________________________________________________</w:t>
       </w:r>
     </w:p>
     <w:p>
       <w:pPr>
         <w:ind w:right="-1260"/>
         <w:rPr>
+          <w:rFonts w:ascii="Trebuchet MS" w:eastAsia="Trebuchet MS" w:hAnsi="Trebuchet MS" w:cs="Trebuchet MS"/>
+          <w:sz w:val="22"/>
+        </w:rPr>
+      </w:pPr>
+    </w:p>
+    <w:p>
+      <w:pPr>
+        <w:ind w:right="-1260"/>
+        <w:rPr>
           <w:rFonts w:ascii="Trebuchet MS" w:hAnsi="Trebuchet MS" w:cs="Trebuchet MS"/>
           <w:sz w:val="18"/>
         </w:rPr>
       </w:pPr>
-      <w:r>
+    </w:p>
+    <w:p>
+      <w:pPr>
+        <w:ind w:right="-1260"/>
         <w:rPr>
           <w:rFonts w:ascii="Trebuchet MS" w:hAnsi="Trebuchet MS" w:cs="Trebuchet MS"/>
           <w:sz w:val="18"/>
         </w:rPr>
+      </w:pPr>
+    </w:p>
+    <w:p>
+      <w:pPr>
+        <w:ind w:right="-1260"/>
+        <w:rPr>
+          <w:rFonts w:ascii="Trebuchet MS" w:hAnsi="Trebuchet MS" w:cs="Trebuchet MS"/>
+          <w:sz w:val="28"/>
+        </w:rPr>
+      </w:pPr>
+      <w:r>
+        <w:rPr>
+          <w:rFonts w:ascii="Trebuchet MS" w:hAnsi="Trebuchet MS" w:cs="Trebuchet MS"/>
+          <w:sz w:val="28"/>
+        </w:rPr>
         <w:tab/>
-      </w:r>
+        <w:t xml:space="preserve">_____________(_____________)           </w:t>
+      </w:r>
+    </w:p>
+    <w:p>
+      <w:pPr>
+        <w:ind w:right="-1260"/>
+        <w:rPr>
+          <w:rFonts w:ascii="Trebuchet MS" w:hAnsi="Trebuchet MS" w:cs="Trebuchet MS"/>
+          <w:sz w:val="28"/>
+        </w:rPr>
+      </w:pPr>
       <w:r>
         <w:rPr>
           <w:rFonts w:ascii="Trebuchet MS" w:hAnsi="Trebuchet MS" w:cs="Trebuchet MS"/>
@@ -39430,21 +39235,13 @@
         </w:rPr>
         <w:tab/>
       </w:r>
-      <w:r>
-        <w:rPr>
-          <w:rFonts w:ascii="Trebuchet MS" w:hAnsi="Trebuchet MS" w:cs="Trebuchet MS"/>
-          <w:sz w:val="18"/>
-        </w:rPr>
-        <w:tab/>
-        <w:t xml:space="preserve">             </w:t>
-      </w:r>
     </w:p>
     <w:p>
       <w:pPr>
         <w:ind w:right="-1260"/>
         <w:rPr>
           <w:rFonts w:ascii="Trebuchet MS" w:hAnsi="Trebuchet MS" w:cs="Trebuchet MS"/>
-          <w:sz w:val="18"/>
+          <w:sz w:val="28"/>
         </w:rPr>
       </w:pPr>
     </w:p>
@@ -39452,85 +39249,36 @@
       <w:pPr>
         <w:ind w:right="-1260"/>
         <w:rPr>
-          <w:rFonts w:ascii="Trebuchet MS" w:hAnsi="Trebuchet MS" w:cs="Trebuchet MS"/>
-          <w:sz w:val="18"/>
-        </w:rPr>
-      </w:pPr>
+          <w:rFonts w:ascii="Trebuchet MS" w:eastAsia="Trebuchet MS" w:hAnsi="Trebuchet MS" w:cs="Trebuchet MS"/>
+          <w:sz w:val="22"/>
+        </w:rPr>
+      </w:pPr>
+      <w:r>
+        <w:rPr>
+          <w:rFonts w:ascii="Trebuchet MS" w:hAnsi="Trebuchet MS" w:cs="Trebuchet MS"/>
+          <w:sz w:val="28"/>
+        </w:rPr>
+        <w:t xml:space="preserve">      </w:t>
+      </w:r>
+      <w:r>
+        <w:rPr>
+          <w:rFonts w:ascii="Courier" w:hAnsi="Courier"/>
+          <w:sz w:val="32"/>
+          <w:szCs w:val="32"/>
+        </w:rPr>
+        <w:t>is</w:t>
+      </w:r>
+      <w:r>
+        <w:rPr>
+          <w:rFonts w:ascii="Trebuchet MS" w:hAnsi="Trebuchet MS" w:cs="Trebuchet MS"/>
+          <w:sz w:val="28"/>
+        </w:rPr>
+        <w:t xml:space="preserve"> _____________________________________________________________</w:t>
+      </w:r>
     </w:p>
     <w:p>
       <w:pPr>
         <w:ind w:right="-1260"/>
-        <w:rPr>
-          <w:rFonts w:ascii="Trebuchet MS" w:hAnsi="Trebuchet MS" w:cs="Trebuchet MS"/>
-          <w:sz w:val="28"/>
-        </w:rPr>
-      </w:pPr>
-      <w:r>
-        <w:rPr>
-          <w:rFonts w:ascii="Trebuchet MS" w:hAnsi="Trebuchet MS" w:cs="Trebuchet MS"/>
-          <w:sz w:val="28"/>
-        </w:rPr>
-        <w:tab/>
-        <w:t xml:space="preserve">_____________(_____________)            </w:t>
-      </w:r>
-      <w:r>
-        <w:rPr>
-          <w:rFonts w:ascii="Courier New" w:hAnsi="Courier New" w:cs="Courier New"/>
-          <w:sz w:val="28"/>
-        </w:rPr>
-        <w:t>is</w:t>
-      </w:r>
-      <w:r>
-        <w:rPr>
-          <w:rFonts w:ascii="Trebuchet MS" w:hAnsi="Trebuchet MS" w:cs="Trebuchet MS"/>
-          <w:sz w:val="28"/>
-        </w:rPr>
-        <w:t xml:space="preserve"> </w:t>
-      </w:r>
-    </w:p>
-    <w:p>
-      <w:pPr>
-        <w:ind w:right="-1260"/>
-        <w:rPr>
-          <w:rFonts w:ascii="Trebuchet MS" w:hAnsi="Trebuchet MS" w:cs="Trebuchet MS"/>
-          <w:sz w:val="28"/>
-        </w:rPr>
-      </w:pPr>
-      <w:r>
-        <w:rPr>
-          <w:rFonts w:ascii="Trebuchet MS" w:hAnsi="Trebuchet MS" w:cs="Trebuchet MS"/>
-          <w:sz w:val="18"/>
-        </w:rPr>
-        <w:tab/>
-      </w:r>
-    </w:p>
-    <w:p>
-      <w:pPr>
-        <w:ind w:right="-1260"/>
-        <w:rPr>
-          <w:rFonts w:ascii="Trebuchet MS" w:hAnsi="Trebuchet MS" w:cs="Trebuchet MS"/>
-          <w:sz w:val="28"/>
-        </w:rPr>
-      </w:pPr>
-    </w:p>
-    <w:p>
-      <w:pPr>
-        <w:ind w:right="-1260"/>
-        <w:rPr>
-          <w:rFonts w:ascii="Trebuchet MS" w:hAnsi="Trebuchet MS" w:cs="Trebuchet MS"/>
-          <w:sz w:val="18"/>
-        </w:rPr>
-      </w:pPr>
-      <w:r>
-        <w:rPr>
-          <w:rFonts w:ascii="Trebuchet MS" w:hAnsi="Trebuchet MS" w:cs="Trebuchet MS"/>
-          <w:sz w:val="28"/>
-        </w:rPr>
-        <w:t xml:space="preserve">        ________________________________________________________________</w:t>
-      </w:r>
-    </w:p>
-    <w:p>
-      <w:pPr>
         <w:rPr>
           <w:rFonts w:ascii="Trebuchet MS" w:hAnsi="Trebuchet MS" w:cs="Trebuchet MS"/>
           <w:sz w:val="18"/>
@@ -40203,21 +39951,7 @@
           <w:sz w:val="28"/>
         </w:rPr>
         <w:tab/>
-        <w:t xml:space="preserve">__________________________(_____________________)            </w:t>
-      </w:r>
-      <w:r>
-        <w:rPr>
-          <w:rFonts w:ascii="Courier New" w:hAnsi="Courier New" w:cs="Courier New"/>
-          <w:sz w:val="28"/>
-        </w:rPr>
-        <w:t>is</w:t>
-      </w:r>
-      <w:r>
-        <w:rPr>
-          <w:rFonts w:ascii="Trebuchet MS" w:hAnsi="Trebuchet MS" w:cs="Trebuchet MS"/>
-          <w:sz w:val="28"/>
-        </w:rPr>
-        <w:t xml:space="preserve">  </w:t>
+        <w:t xml:space="preserve">__________________________(_____________________)             </w:t>
       </w:r>
     </w:p>
     <w:p>
@@ -40258,8 +39992,32 @@
           <w:rFonts w:ascii="Trebuchet MS" w:hAnsi="Trebuchet MS" w:cs="Trebuchet MS"/>
           <w:sz w:val="28"/>
         </w:rPr>
-        <w:t xml:space="preserve">        ________________________________________________________________</w:t>
-      </w:r>
+        <w:t xml:space="preserve">      </w:t>
+      </w:r>
+      <w:r>
+        <w:rPr>
+          <w:rFonts w:ascii="Courier" w:hAnsi="Courier"/>
+          <w:sz w:val="32"/>
+          <w:szCs w:val="32"/>
+        </w:rPr>
+        <w:t>is</w:t>
+      </w:r>
+      <w:r>
+        <w:rPr>
+          <w:rFonts w:ascii="Trebuchet MS" w:hAnsi="Trebuchet MS" w:cs="Trebuchet MS"/>
+          <w:sz w:val="28"/>
+        </w:rPr>
+        <w:t xml:space="preserve"> _____________________________________________________________</w:t>
+      </w:r>
+    </w:p>
+    <w:p>
+      <w:pPr>
+        <w:ind w:right="-1260"/>
+        <w:rPr>
+          <w:rFonts w:ascii="Trebuchet MS" w:eastAsia="Trebuchet MS" w:hAnsi="Trebuchet MS" w:cs="Trebuchet MS"/>
+          <w:sz w:val="22"/>
+        </w:rPr>
+      </w:pPr>
     </w:p>
     <w:p>
       <w:pPr>
@@ -40305,7 +40063,14 @@
           <w:rFonts w:ascii="Trebuchet MS" w:hAnsi="Trebuchet MS" w:cs="Trebuchet MS"/>
           <w:sz w:val="28"/>
         </w:rPr>
-        <w:t>________________________________________________________________</w:t>
+        <w:t>________________________________</w:t>
+      </w:r>
+      <w:r>
+        <w:rPr>
+          <w:rFonts w:ascii="Trebuchet MS" w:hAnsi="Trebuchet MS" w:cs="Trebuchet MS"/>
+          <w:sz w:val="28"/>
+        </w:rPr>
+        <w:t>_______________________________</w:t>
       </w:r>
     </w:p>
     <w:p>
@@ -40349,21 +40114,7 @@
           <w:sz w:val="28"/>
         </w:rPr>
         <w:tab/>
-        <w:t xml:space="preserve">__________________________(_____________________)            </w:t>
-      </w:r>
-      <w:r>
-        <w:rPr>
-          <w:rFonts w:ascii="Courier New" w:hAnsi="Courier New" w:cs="Courier New"/>
-          <w:sz w:val="28"/>
-        </w:rPr>
-        <w:t>is</w:t>
-      </w:r>
-      <w:r>
-        <w:rPr>
-          <w:rFonts w:ascii="Trebuchet MS" w:hAnsi="Trebuchet MS" w:cs="Trebuchet MS"/>
-          <w:sz w:val="28"/>
-        </w:rPr>
-        <w:t xml:space="preserve">  </w:t>
+        <w:t xml:space="preserve">__________________________(_____________________)              </w:t>
       </w:r>
     </w:p>
     <w:p>
@@ -40404,8 +40155,32 @@
           <w:rFonts w:ascii="Trebuchet MS" w:hAnsi="Trebuchet MS" w:cs="Trebuchet MS"/>
           <w:sz w:val="28"/>
         </w:rPr>
-        <w:t xml:space="preserve">        ________________________________________________________________</w:t>
-      </w:r>
+        <w:t xml:space="preserve">       </w:t>
+      </w:r>
+      <w:r>
+        <w:rPr>
+          <w:rFonts w:ascii="Courier" w:hAnsi="Courier"/>
+          <w:sz w:val="32"/>
+          <w:szCs w:val="32"/>
+        </w:rPr>
+        <w:t>is</w:t>
+      </w:r>
+      <w:r>
+        <w:rPr>
+          <w:rFonts w:ascii="Trebuchet MS" w:hAnsi="Trebuchet MS" w:cs="Trebuchet MS"/>
+          <w:sz w:val="28"/>
+        </w:rPr>
+        <w:t xml:space="preserve"> _____________________________________________________________</w:t>
+      </w:r>
+    </w:p>
+    <w:p>
+      <w:pPr>
+        <w:ind w:right="-1260"/>
+        <w:rPr>
+          <w:rFonts w:ascii="Trebuchet MS" w:eastAsia="Trebuchet MS" w:hAnsi="Trebuchet MS" w:cs="Trebuchet MS"/>
+          <w:sz w:val="22"/>
+        </w:rPr>
+      </w:pPr>
     </w:p>
     <w:p>
       <w:pPr>
@@ -40451,7 +40226,14 @@
           <w:rFonts w:ascii="Trebuchet MS" w:hAnsi="Trebuchet MS" w:cs="Trebuchet MS"/>
           <w:sz w:val="28"/>
         </w:rPr>
-        <w:t>________________________________________________________________</w:t>
+        <w:t>_________________________________________________</w:t>
+      </w:r>
+      <w:r>
+        <w:rPr>
+          <w:rFonts w:ascii="Trebuchet MS" w:hAnsi="Trebuchet MS" w:cs="Trebuchet MS"/>
+          <w:sz w:val="28"/>
+        </w:rPr>
+        <w:t>______________</w:t>
       </w:r>
     </w:p>
     <w:p>
@@ -40624,15 +40406,6 @@
         <w:ind w:right="-1260"/>
         <w:rPr>
           <w:rFonts w:ascii="Courier New" w:hAnsi="Courier New" w:cs="Courier New"/>
-          <w:sz w:val="36"/>
-        </w:rPr>
-      </w:pPr>
-    </w:p>
-    <w:p>
-      <w:pPr>
-        <w:ind w:right="-1260"/>
-        <w:rPr>
-          <w:rFonts w:ascii="Courier New" w:hAnsi="Courier New" w:cs="Courier New"/>
         </w:rPr>
       </w:pPr>
     </w:p>
@@ -41108,21 +40881,7 @@
           <w:sz w:val="28"/>
         </w:rPr>
         <w:tab/>
-        <w:t xml:space="preserve">_____________(_____________)            </w:t>
-      </w:r>
-      <w:r>
-        <w:rPr>
-          <w:rFonts w:ascii="Courier New" w:hAnsi="Courier New" w:cs="Courier New"/>
-          <w:sz w:val="28"/>
-        </w:rPr>
-        <w:t>is</w:t>
-      </w:r>
-      <w:r>
-        <w:rPr>
-          <w:rFonts w:ascii="Trebuchet MS" w:hAnsi="Trebuchet MS" w:cs="Trebuchet MS"/>
-          <w:sz w:val="28"/>
-        </w:rPr>
-        <w:t xml:space="preserve">  </w:t>
+        <w:t xml:space="preserve">_____________(_____________)              </w:t>
       </w:r>
     </w:p>
     <w:p>
@@ -41183,7 +40942,22 @@
           <w:rFonts w:ascii="Trebuchet MS" w:hAnsi="Trebuchet MS" w:cs="Trebuchet MS"/>
           <w:sz w:val="28"/>
         </w:rPr>
-        <w:t xml:space="preserve">        ________________________________________________________________</w:t>
+        <w:t xml:space="preserve">        </w:t>
+      </w:r>
+      <w:r>
+        <w:rPr>
+          <w:rFonts w:ascii="Courier" w:hAnsi="Courier"/>
+          <w:sz w:val="32"/>
+          <w:szCs w:val="32"/>
+        </w:rPr>
+        <w:t>is</w:t>
+      </w:r>
+      <w:r>
+        <w:rPr>
+          <w:rFonts w:ascii="Trebuchet MS" w:hAnsi="Trebuchet MS" w:cs="Trebuchet MS"/>
+          <w:sz w:val="28"/>
+        </w:rPr>
+        <w:t xml:space="preserve"> _____________________________________________________________</w:t>
       </w:r>
     </w:p>
     <w:p>
@@ -41251,20 +41025,6 @@
         <w:tab/>
         <w:t xml:space="preserve">_____________(_____________)            </w:t>
       </w:r>
-      <w:r>
-        <w:rPr>
-          <w:rFonts w:ascii="Courier New" w:hAnsi="Courier New" w:cs="Courier New"/>
-          <w:sz w:val="28"/>
-        </w:rPr>
-        <w:t>is</w:t>
-      </w:r>
-      <w:r>
-        <w:rPr>
-          <w:rFonts w:ascii="Trebuchet MS" w:hAnsi="Trebuchet MS" w:cs="Trebuchet MS"/>
-          <w:sz w:val="28"/>
-        </w:rPr>
-        <w:t xml:space="preserve"> </w:t>
-      </w:r>
     </w:p>
     <w:p>
       <w:pPr>
@@ -41309,17 +41069,48 @@
       <w:pPr>
         <w:ind w:right="-1260"/>
         <w:rPr>
+          <w:rFonts w:ascii="Trebuchet MS" w:eastAsia="Trebuchet MS" w:hAnsi="Trebuchet MS" w:cs="Trebuchet MS"/>
+          <w:sz w:val="22"/>
+        </w:rPr>
+      </w:pPr>
+      <w:r>
+        <w:rPr>
+          <w:rFonts w:ascii="Trebuchet MS" w:hAnsi="Trebuchet MS" w:cs="Trebuchet MS"/>
+          <w:sz w:val="28"/>
+        </w:rPr>
+        <w:t xml:space="preserve">        </w:t>
+      </w:r>
+      <w:r>
+        <w:rPr>
+          <w:rFonts w:ascii="Trebuchet MS" w:hAnsi="Trebuchet MS" w:cs="Trebuchet MS"/>
+          <w:sz w:val="28"/>
+        </w:rPr>
+        <w:t xml:space="preserve"> </w:t>
+      </w:r>
+      <w:r>
+        <w:rPr>
+          <w:rFonts w:ascii="Courier" w:hAnsi="Courier"/>
+          <w:sz w:val="32"/>
+          <w:szCs w:val="32"/>
+        </w:rPr>
+        <w:t>is</w:t>
+      </w:r>
+      <w:r>
+        <w:rPr>
+          <w:rFonts w:ascii="Trebuchet MS" w:hAnsi="Trebuchet MS" w:cs="Trebuchet MS"/>
+          <w:sz w:val="28"/>
+        </w:rPr>
+        <w:t xml:space="preserve"> _____________________________________________________________</w:t>
+      </w:r>
+    </w:p>
+    <w:p>
+      <w:pPr>
+        <w:ind w:right="-1260"/>
+        <w:rPr>
           <w:rFonts w:ascii="Trebuchet MS" w:hAnsi="Trebuchet MS" w:cs="Trebuchet MS"/>
           <w:sz w:val="18"/>
         </w:rPr>
       </w:pPr>
-      <w:r>
-        <w:rPr>
-          <w:rFonts w:ascii="Trebuchet MS" w:hAnsi="Trebuchet MS" w:cs="Trebuchet MS"/>
-          <w:sz w:val="28"/>
-        </w:rPr>
-        <w:t xml:space="preserve">        ________________________________________________________________</w:t>
-      </w:r>
     </w:p>
     <w:p>
       <w:pPr>
@@ -41951,21 +41742,7 @@
           <w:sz w:val="28"/>
         </w:rPr>
         <w:tab/>
-        <w:t xml:space="preserve">_____________(_____________)            </w:t>
-      </w:r>
-      <w:r>
-        <w:rPr>
-          <w:rFonts w:ascii="Courier New" w:hAnsi="Courier New" w:cs="Courier New"/>
-          <w:sz w:val="28"/>
-        </w:rPr>
-        <w:t>is</w:t>
-      </w:r>
-      <w:r>
-        <w:rPr>
-          <w:rFonts w:ascii="Trebuchet MS" w:hAnsi="Trebuchet MS" w:cs="Trebuchet MS"/>
-          <w:sz w:val="28"/>
-        </w:rPr>
-        <w:t xml:space="preserve">  </w:t>
+        <w:t xml:space="preserve">_____________(_____________) </w:t>
       </w:r>
     </w:p>
     <w:p>
@@ -42026,8 +41803,32 @@
           <w:rFonts w:ascii="Trebuchet MS" w:hAnsi="Trebuchet MS" w:cs="Trebuchet MS"/>
           <w:sz w:val="28"/>
         </w:rPr>
-        <w:t xml:space="preserve">        ________________________________________________________________</w:t>
-      </w:r>
+        <w:t xml:space="preserve">        </w:t>
+      </w:r>
+      <w:r>
+        <w:rPr>
+          <w:rFonts w:ascii="Courier" w:hAnsi="Courier"/>
+          <w:sz w:val="32"/>
+          <w:szCs w:val="32"/>
+        </w:rPr>
+        <w:t>is</w:t>
+      </w:r>
+      <w:r>
+        <w:rPr>
+          <w:rFonts w:ascii="Trebuchet MS" w:hAnsi="Trebuchet MS" w:cs="Trebuchet MS"/>
+          <w:sz w:val="28"/>
+        </w:rPr>
+        <w:t xml:space="preserve"> _____________________________________________________________</w:t>
+      </w:r>
+    </w:p>
+    <w:p>
+      <w:pPr>
+        <w:ind w:right="-1260"/>
+        <w:rPr>
+          <w:rFonts w:ascii="Trebuchet MS" w:eastAsia="Trebuchet MS" w:hAnsi="Trebuchet MS" w:cs="Trebuchet MS"/>
+          <w:sz w:val="22"/>
+        </w:rPr>
+      </w:pPr>
     </w:p>
     <w:p>
       <w:pPr>
@@ -42092,21 +41893,7 @@
           <w:sz w:val="28"/>
         </w:rPr>
         <w:tab/>
-        <w:t xml:space="preserve">_____________(_____________)            </w:t>
-      </w:r>
-      <w:r>
-        <w:rPr>
-          <w:rFonts w:ascii="Courier New" w:hAnsi="Courier New" w:cs="Courier New"/>
-          <w:sz w:val="28"/>
-        </w:rPr>
-        <w:t>is</w:t>
-      </w:r>
-      <w:r>
-        <w:rPr>
-          <w:rFonts w:ascii="Trebuchet MS" w:hAnsi="Trebuchet MS" w:cs="Trebuchet MS"/>
-          <w:sz w:val="28"/>
-        </w:rPr>
-        <w:t xml:space="preserve"> </w:t>
+        <w:t xml:space="preserve">_____________(_____________)             </w:t>
       </w:r>
     </w:p>
     <w:p>
@@ -42152,17 +41939,50 @@
       <w:pPr>
         <w:ind w:right="-1260"/>
         <w:rPr>
+          <w:rFonts w:ascii="Trebuchet MS" w:eastAsia="Trebuchet MS" w:hAnsi="Trebuchet MS" w:cs="Trebuchet MS"/>
+          <w:sz w:val="22"/>
+        </w:rPr>
+      </w:pPr>
+      <w:r>
+        <w:rPr>
+          <w:rFonts w:ascii="Trebuchet MS" w:hAnsi="Trebuchet MS" w:cs="Trebuchet MS"/>
+          <w:sz w:val="28"/>
+        </w:rPr>
+        <w:t xml:space="preserve">        </w:t>
+      </w:r>
+      <w:r>
+        <w:rPr>
+          <w:rFonts w:ascii="Trebuchet MS" w:hAnsi="Trebuchet MS" w:cs="Trebuchet MS"/>
+          <w:sz w:val="28"/>
+        </w:rPr>
+        <w:t xml:space="preserve"> </w:t>
+      </w:r>
+      <w:bookmarkStart w:id="0" w:name="_GoBack"/>
+      <w:bookmarkEnd w:id="0"/>
+      <w:r>
+        <w:rPr>
+          <w:rFonts w:ascii="Courier" w:hAnsi="Courier"/>
+          <w:sz w:val="32"/>
+          <w:szCs w:val="32"/>
+        </w:rPr>
+        <w:t>is</w:t>
+      </w:r>
+      <w:r>
+        <w:rPr>
+          <w:rFonts w:ascii="Trebuchet MS" w:hAnsi="Trebuchet MS" w:cs="Trebuchet MS"/>
+          <w:sz w:val="28"/>
+        </w:rPr>
+        <w:t xml:space="preserve"> _____________________________________________________________</w:t>
+      </w:r>
+    </w:p>
+    <w:p>
+      <w:pPr>
+        <w:ind w:right="-1260"/>
+        <w:rPr>
           <w:rFonts w:ascii="Trebuchet MS" w:hAnsi="Trebuchet MS" w:cs="Trebuchet MS"/>
           <w:sz w:val="18"/>
         </w:rPr>
       </w:pPr>
-      <w:r>
-        <w:rPr>
-          <w:rFonts w:ascii="Trebuchet MS" w:hAnsi="Trebuchet MS" w:cs="Trebuchet MS"/>
-          <w:sz w:val="28"/>
-        </w:rPr>
-        <w:t xml:space="preserve">        ________________________________________________________________</w:t>
-      </w:r>
     </w:p>
     <w:p>
       <w:pPr>
@@ -52301,7 +52121,7 @@
         <w:rStyle w:val="PageNumber"/>
         <w:noProof/>
       </w:rPr>
-      <w:t>14</w:t>
+      <w:t>61</w:t>
     </w:r>
     <w:r>
       <w:rPr>
@@ -54095,7 +53915,7 @@
 </file>
 
 <file path=customXml/itemProps1.xml><?xml version="1.0" encoding="utf-8"?>
-<ds:datastoreItem xmlns:ds="http://schemas.openxmlformats.org/officeDocument/2006/customXml" ds:itemID="{51100A4C-ED19-AC4E-BFE8-BE7766D4406A}">
+<ds:datastoreItem xmlns:ds="http://schemas.openxmlformats.org/officeDocument/2006/customXml" ds:itemID="{522C85B4-8B62-F840-BF8B-BB59E611709D}">
   <ds:schemaRefs>
     <ds:schemaRef ds:uri="http://schemas.openxmlformats.org/officeDocument/2006/bibliography"/>
   </ds:schemaRefs>

</xml_diff>

<commit_message>
Added second colon to contracts page in reactive workbook
</commit_message>
<xml_diff>
--- a/courses/reactive/resources/workbook/StudentWorkbook.docx
+++ b/courses/reactive/resources/workbook/StudentWorkbook.docx
@@ -127,6 +127,8 @@
           <w:szCs w:val="80"/>
         </w:rPr>
       </w:pPr>
+      <w:proofErr w:type="spellStart"/>
+      <w:proofErr w:type="gramStart"/>
       <w:r>
         <w:rPr>
           <w:rFonts w:ascii="Lithos Pro Black" w:hAnsi="Lithos Pro Black"/>
@@ -135,6 +137,8 @@
         </w:rPr>
         <w:t>Bootstrap:Reactive</w:t>
       </w:r>
+      <w:proofErr w:type="spellEnd"/>
+      <w:proofErr w:type="gramEnd"/>
       <w:r>
         <w:rPr>
           <w:rFonts w:ascii="Lithos Pro Black" w:hAnsi="Lithos Pro Black"/>
@@ -578,8 +582,18 @@
           <w:sz w:val="28"/>
           <w:szCs w:val="28"/>
         </w:rPr>
-        <w:t>Emma Youndtsmith</w:t>
-      </w:r>
+        <w:t xml:space="preserve">Emma </w:t>
+      </w:r>
+      <w:proofErr w:type="spellStart"/>
+      <w:r>
+        <w:rPr>
+          <w:rFonts w:ascii="Century Gothic" w:hAnsi="Century Gothic"/>
+          <w:sz w:val="28"/>
+          <w:szCs w:val="28"/>
+        </w:rPr>
+        <w:t>Youndtsmith</w:t>
+      </w:r>
+      <w:proofErr w:type="spellEnd"/>
     </w:p>
     <w:p>
       <w:pPr>
@@ -602,8 +616,18 @@
           <w:sz w:val="28"/>
           <w:szCs w:val="28"/>
         </w:rPr>
-        <w:t>Emmanuel Schanzer</w:t>
-      </w:r>
+        <w:t xml:space="preserve">Emmanuel </w:t>
+      </w:r>
+      <w:proofErr w:type="spellStart"/>
+      <w:r>
+        <w:rPr>
+          <w:rFonts w:ascii="Century Gothic" w:hAnsi="Century Gothic"/>
+          <w:sz w:val="28"/>
+          <w:szCs w:val="28"/>
+        </w:rPr>
+        <w:t>Schanzer</w:t>
+      </w:r>
+      <w:proofErr w:type="spellEnd"/>
     </w:p>
     <w:p>
       <w:pPr>
@@ -620,14 +644,34 @@
           <w:szCs w:val="28"/>
         </w:rPr>
       </w:pPr>
+      <w:proofErr w:type="spellStart"/>
       <w:r>
         <w:rPr>
           <w:rFonts w:ascii="Century Gothic" w:hAnsi="Century Gothic"/>
           <w:sz w:val="28"/>
           <w:szCs w:val="28"/>
         </w:rPr>
-        <w:t>Kathi Fisler</w:t>
-      </w:r>
+        <w:t>Kathi</w:t>
+      </w:r>
+      <w:proofErr w:type="spellEnd"/>
+      <w:r>
+        <w:rPr>
+          <w:rFonts w:ascii="Century Gothic" w:hAnsi="Century Gothic"/>
+          <w:sz w:val="28"/>
+          <w:szCs w:val="28"/>
+        </w:rPr>
+        <w:t xml:space="preserve"> </w:t>
+      </w:r>
+      <w:proofErr w:type="spellStart"/>
+      <w:r>
+        <w:rPr>
+          <w:rFonts w:ascii="Century Gothic" w:hAnsi="Century Gothic"/>
+          <w:sz w:val="28"/>
+          <w:szCs w:val="28"/>
+        </w:rPr>
+        <w:t>Fisler</w:t>
+      </w:r>
+      <w:proofErr w:type="spellEnd"/>
     </w:p>
     <w:p>
       <w:pPr>
@@ -650,8 +694,18 @@
           <w:sz w:val="28"/>
           <w:szCs w:val="28"/>
         </w:rPr>
-        <w:t>Joe Politz</w:t>
-      </w:r>
+        <w:t xml:space="preserve">Joe </w:t>
+      </w:r>
+      <w:proofErr w:type="spellStart"/>
+      <w:r>
+        <w:rPr>
+          <w:rFonts w:ascii="Century Gothic" w:hAnsi="Century Gothic"/>
+          <w:sz w:val="28"/>
+          <w:szCs w:val="28"/>
+        </w:rPr>
+        <w:t>Politz</w:t>
+      </w:r>
+      <w:proofErr w:type="spellEnd"/>
     </w:p>
     <w:p>
       <w:pPr>
@@ -668,14 +722,34 @@
           <w:szCs w:val="28"/>
         </w:rPr>
       </w:pPr>
+      <w:proofErr w:type="spellStart"/>
       <w:r>
         <w:rPr>
           <w:rFonts w:ascii="Century Gothic" w:hAnsi="Century Gothic"/>
           <w:sz w:val="28"/>
           <w:szCs w:val="28"/>
         </w:rPr>
-        <w:t>Shriram Krishnamurthi</w:t>
-      </w:r>
+        <w:t>Shriram</w:t>
+      </w:r>
+      <w:proofErr w:type="spellEnd"/>
+      <w:r>
+        <w:rPr>
+          <w:rFonts w:ascii="Century Gothic" w:hAnsi="Century Gothic"/>
+          <w:sz w:val="28"/>
+          <w:szCs w:val="28"/>
+        </w:rPr>
+        <w:t xml:space="preserve"> </w:t>
+      </w:r>
+      <w:proofErr w:type="spellStart"/>
+      <w:r>
+        <w:rPr>
+          <w:rFonts w:ascii="Century Gothic" w:hAnsi="Century Gothic"/>
+          <w:sz w:val="28"/>
+          <w:szCs w:val="28"/>
+        </w:rPr>
+        <w:t>Krishnamurthi</w:t>
+      </w:r>
+      <w:proofErr w:type="spellEnd"/>
     </w:p>
     <w:p>
       <w:pPr>
@@ -757,16 +831,44 @@
           <w:sz w:val="24"/>
           <w:szCs w:val="24"/>
         </w:rPr>
-        <w:t>Bootstrap is licensed under a Creative Commons 3.0 Unported License. Based on a work from www.BootstrapWorld.org. Permissions beyond the scope of this license may be availabl</w:t>
-      </w:r>
+        <w:t xml:space="preserve">Bootstrap is licensed under a Creative Commons 3.0 </w:t>
+      </w:r>
+      <w:proofErr w:type="spellStart"/>
       <w:r>
         <w:rPr>
           <w:rFonts w:ascii="Century Gothic" w:hAnsi="Century Gothic"/>
           <w:sz w:val="24"/>
           <w:szCs w:val="24"/>
         </w:rPr>
-        <w:t>e at schanzer@BootstrapWorld</w:t>
-      </w:r>
+        <w:t>Unported</w:t>
+      </w:r>
+      <w:proofErr w:type="spellEnd"/>
+      <w:r>
+        <w:rPr>
+          <w:rFonts w:ascii="Century Gothic" w:hAnsi="Century Gothic"/>
+          <w:sz w:val="24"/>
+          <w:szCs w:val="24"/>
+        </w:rPr>
+        <w:t xml:space="preserve"> License. Based on a work from www.BootstrapWorld.org. Permissions beyond the scope of this license may be availabl</w:t>
+      </w:r>
+      <w:r>
+        <w:rPr>
+          <w:rFonts w:ascii="Century Gothic" w:hAnsi="Century Gothic"/>
+          <w:sz w:val="24"/>
+          <w:szCs w:val="24"/>
+        </w:rPr>
+        <w:t xml:space="preserve">e at </w:t>
+      </w:r>
+      <w:proofErr w:type="spellStart"/>
+      <w:r>
+        <w:rPr>
+          <w:rFonts w:ascii="Century Gothic" w:hAnsi="Century Gothic"/>
+          <w:sz w:val="24"/>
+          <w:szCs w:val="24"/>
+        </w:rPr>
+        <w:t>schanzer@BootstrapWorld</w:t>
+      </w:r>
+      <w:proofErr w:type="spellEnd"/>
     </w:p>
     <w:p>
       <w:pPr>
@@ -847,6 +949,7 @@
                 <w:szCs w:val="22"/>
               </w:rPr>
             </w:pPr>
+            <w:proofErr w:type="spellStart"/>
             <w:r>
               <w:rPr>
                 <w:rFonts w:ascii="Trebuchet MS" w:hAnsi="Trebuchet MS"/>
@@ -854,7 +957,17 @@
                 <w:sz w:val="22"/>
                 <w:szCs w:val="22"/>
               </w:rPr>
-              <w:t>Pyret Code</w:t>
+              <w:t>Pyret</w:t>
+            </w:r>
+            <w:proofErr w:type="spellEnd"/>
+            <w:r>
+              <w:rPr>
+                <w:rFonts w:ascii="Trebuchet MS" w:hAnsi="Trebuchet MS"/>
+                <w:b/>
+                <w:sz w:val="22"/>
+                <w:szCs w:val="22"/>
+              </w:rPr>
+              <w:t xml:space="preserve"> Code</w:t>
             </w:r>
           </w:p>
         </w:tc>
@@ -2130,11 +2243,19 @@
               </w:rPr>
               <w:t xml:space="preserve">  </w:t>
             </w:r>
+            <w:proofErr w:type="gramStart"/>
             <w:r>
               <w:rPr>
                 <w:rFonts w:ascii="Courier" w:hAnsi="Courier" w:cs="Times"/>
               </w:rPr>
-              <w:t>triangle(40, "outline", "red")</w:t>
+              <w:t>triangle(</w:t>
+            </w:r>
+            <w:proofErr w:type="gramEnd"/>
+            <w:r>
+              <w:rPr>
+                <w:rFonts w:ascii="Courier" w:hAnsi="Courier" w:cs="Times"/>
+              </w:rPr>
+              <w:t>40, "outline", "red")</w:t>
             </w:r>
           </w:p>
           <w:p>
@@ -2187,11 +2308,19 @@
               </w:rPr>
               <w:t xml:space="preserve">  </w:t>
             </w:r>
+            <w:proofErr w:type="gramStart"/>
             <w:r>
               <w:rPr>
                 <w:rFonts w:ascii="Courier" w:hAnsi="Courier" w:cs="Times"/>
               </w:rPr>
-              <w:t>star(80, “solid”, “green”)</w:t>
+              <w:t>star(</w:t>
+            </w:r>
+            <w:proofErr w:type="gramEnd"/>
+            <w:r>
+              <w:rPr>
+                <w:rFonts w:ascii="Courier" w:hAnsi="Courier" w:cs="Times"/>
+              </w:rPr>
+              <w:t>80, “solid”, “green”)</w:t>
             </w:r>
           </w:p>
           <w:p>
@@ -2238,11 +2367,19 @@
               </w:rPr>
               <w:t xml:space="preserve">  </w:t>
             </w:r>
+            <w:proofErr w:type="gramStart"/>
             <w:r>
               <w:rPr>
                 <w:rFonts w:ascii="Courier" w:hAnsi="Courier" w:cs="Times"/>
               </w:rPr>
-              <w:t>rectangle(50, 50, “solid”, “blue”)</w:t>
+              <w:t>rectangle(</w:t>
+            </w:r>
+            <w:proofErr w:type="gramEnd"/>
+            <w:r>
+              <w:rPr>
+                <w:rFonts w:ascii="Courier" w:hAnsi="Courier" w:cs="Times"/>
+              </w:rPr>
+              <w:t>50, 50, “solid”, “blue”)</w:t>
             </w:r>
           </w:p>
           <w:p>
@@ -2627,99 +2764,101 @@
                 <w:sz w:val="24"/>
                 <w:szCs w:val="24"/>
               </w:rPr>
-              <w:t>; double : Number -&gt; Number</w:t>
-            </w:r>
-          </w:p>
-          <w:p>
-            <w:pPr>
+              <w:t xml:space="preserve">; </w:t>
+            </w:r>
+            <w:proofErr w:type="gramStart"/>
+            <w:r>
               <w:rPr>
                 <w:rFonts w:ascii="Courier" w:hAnsi="Courier" w:cs="Times"/>
                 <w:sz w:val="24"/>
                 <w:szCs w:val="24"/>
               </w:rPr>
-            </w:pPr>
+              <w:t>double :</w:t>
+            </w:r>
+            <w:proofErr w:type="gramEnd"/>
             <w:r>
               <w:rPr>
                 <w:rFonts w:ascii="Courier" w:hAnsi="Courier" w:cs="Times"/>
                 <w:sz w:val="24"/>
                 <w:szCs w:val="24"/>
               </w:rPr>
-              <w:t>;</w:t>
-            </w:r>
-            <w:r>
+              <w:t xml:space="preserve"> Number -&gt; Number</w:t>
+            </w:r>
+          </w:p>
+          <w:p>
+            <w:pPr>
               <w:rPr>
                 <w:rFonts w:ascii="Courier" w:hAnsi="Courier" w:cs="Times"/>
                 <w:sz w:val="24"/>
                 <w:szCs w:val="24"/>
               </w:rPr>
-              <w:t xml:space="preserve"> Given a number, multiply by </w:t>
-            </w:r>
-          </w:p>
-          <w:p>
-            <w:pPr>
+            </w:pPr>
+            <w:r>
               <w:rPr>
                 <w:rFonts w:ascii="Courier" w:hAnsi="Courier" w:cs="Times"/>
                 <w:sz w:val="24"/>
                 <w:szCs w:val="24"/>
               </w:rPr>
-            </w:pPr>
+              <w:t>;</w:t>
+            </w:r>
             <w:r>
               <w:rPr>
                 <w:rFonts w:ascii="Courier" w:hAnsi="Courier" w:cs="Times"/>
                 <w:sz w:val="24"/>
                 <w:szCs w:val="24"/>
               </w:rPr>
-              <w:t xml:space="preserve">; </w:t>
-            </w:r>
-            <w:r>
+              <w:t xml:space="preserve"> Given a number, multiply by </w:t>
+            </w:r>
+          </w:p>
+          <w:p>
+            <w:pPr>
               <w:rPr>
                 <w:rFonts w:ascii="Courier" w:hAnsi="Courier" w:cs="Times"/>
                 <w:sz w:val="24"/>
                 <w:szCs w:val="24"/>
               </w:rPr>
-              <w:t>2 to double it</w:t>
-            </w:r>
-          </w:p>
-          <w:p>
-            <w:pPr>
+            </w:pPr>
+            <w:r>
               <w:rPr>
                 <w:rFonts w:ascii="Courier" w:hAnsi="Courier" w:cs="Times"/>
                 <w:sz w:val="24"/>
                 <w:szCs w:val="24"/>
               </w:rPr>
-            </w:pPr>
-          </w:p>
-          <w:p>
-            <w:pPr>
+              <w:t xml:space="preserve">; </w:t>
+            </w:r>
+            <w:r>
               <w:rPr>
                 <w:rFonts w:ascii="Courier" w:hAnsi="Courier" w:cs="Times"/>
                 <w:sz w:val="24"/>
                 <w:szCs w:val="24"/>
               </w:rPr>
-            </w:pPr>
-            <w:r>
+              <w:t>2 to double it</w:t>
+            </w:r>
+          </w:p>
+          <w:p>
+            <w:pPr>
               <w:rPr>
                 <w:rFonts w:ascii="Courier" w:hAnsi="Courier" w:cs="Times"/>
                 <w:sz w:val="24"/>
                 <w:szCs w:val="24"/>
               </w:rPr>
-              <w:t>(EXAMPLE (double 5</w:t>
-            </w:r>
-            <w:r>
+            </w:pPr>
+          </w:p>
+          <w:p>
+            <w:pPr>
               <w:rPr>
                 <w:rFonts w:ascii="Courier" w:hAnsi="Courier" w:cs="Times"/>
                 <w:sz w:val="24"/>
                 <w:szCs w:val="24"/>
               </w:rPr>
-              <w:t>) (</w:t>
-            </w:r>
+            </w:pPr>
             <w:r>
               <w:rPr>
                 <w:rFonts w:ascii="Courier" w:hAnsi="Courier" w:cs="Times"/>
                 <w:sz w:val="24"/>
                 <w:szCs w:val="24"/>
               </w:rPr>
-              <w:t>*  2  5</w:t>
+              <w:t>(EXAMPLE (double 5</w:t>
             </w:r>
             <w:r>
               <w:rPr>
@@ -2727,24 +2866,25 @@
                 <w:sz w:val="24"/>
                 <w:szCs w:val="24"/>
               </w:rPr>
-              <w:t>)</w:t>
-            </w:r>
-          </w:p>
-          <w:p>
-            <w:pPr>
+              <w:t>) (</w:t>
+            </w:r>
+            <w:proofErr w:type="gramStart"/>
+            <w:r>
               <w:rPr>
                 <w:rFonts w:ascii="Courier" w:hAnsi="Courier" w:cs="Times"/>
                 <w:sz w:val="24"/>
                 <w:szCs w:val="24"/>
               </w:rPr>
-            </w:pPr>
+              <w:t>*  2</w:t>
+            </w:r>
+            <w:proofErr w:type="gramEnd"/>
             <w:r>
               <w:rPr>
                 <w:rFonts w:ascii="Courier" w:hAnsi="Courier" w:cs="Times"/>
                 <w:sz w:val="24"/>
                 <w:szCs w:val="24"/>
               </w:rPr>
-              <w:t>(EXAMPLE (double 7</w:t>
+              <w:t xml:space="preserve">  5</w:t>
             </w:r>
             <w:r>
               <w:rPr>
@@ -2752,49 +2892,50 @@
                 <w:sz w:val="24"/>
                 <w:szCs w:val="24"/>
               </w:rPr>
-              <w:t>) (</w:t>
-            </w:r>
-            <w:r>
+              <w:t>)</w:t>
+            </w:r>
+          </w:p>
+          <w:p>
+            <w:pPr>
               <w:rPr>
                 <w:rFonts w:ascii="Courier" w:hAnsi="Courier" w:cs="Times"/>
                 <w:sz w:val="24"/>
                 <w:szCs w:val="24"/>
               </w:rPr>
-              <w:t>*  2  7</w:t>
-            </w:r>
+            </w:pPr>
             <w:r>
               <w:rPr>
                 <w:rFonts w:ascii="Courier" w:hAnsi="Courier" w:cs="Times"/>
                 <w:sz w:val="24"/>
                 <w:szCs w:val="24"/>
               </w:rPr>
-              <w:t>))</w:t>
-            </w:r>
-          </w:p>
-          <w:p>
-            <w:pPr>
+              <w:t>(EXAMPLE (double 7</w:t>
+            </w:r>
+            <w:r>
               <w:rPr>
                 <w:rFonts w:ascii="Courier" w:hAnsi="Courier" w:cs="Times"/>
                 <w:sz w:val="24"/>
                 <w:szCs w:val="24"/>
               </w:rPr>
-            </w:pPr>
-          </w:p>
-          <w:p>
-            <w:pPr>
+              <w:t>) (</w:t>
+            </w:r>
+            <w:proofErr w:type="gramStart"/>
+            <w:r>
               <w:rPr>
                 <w:rFonts w:ascii="Courier" w:hAnsi="Courier" w:cs="Times"/>
                 <w:sz w:val="24"/>
                 <w:szCs w:val="24"/>
               </w:rPr>
-            </w:pPr>
+              <w:t>*  2</w:t>
+            </w:r>
+            <w:proofErr w:type="gramEnd"/>
             <w:r>
               <w:rPr>
                 <w:rFonts w:ascii="Courier" w:hAnsi="Courier" w:cs="Times"/>
                 <w:sz w:val="24"/>
                 <w:szCs w:val="24"/>
               </w:rPr>
-              <w:t>(define (double n)</w:t>
+              <w:t xml:space="preserve">  7</w:t>
             </w:r>
             <w:r>
               <w:rPr>
@@ -2802,99 +2943,94 @@
                 <w:sz w:val="24"/>
                 <w:szCs w:val="24"/>
               </w:rPr>
-              <w:t xml:space="preserve">  (*</w:t>
-            </w:r>
-            <w:r>
+              <w:t>))</w:t>
+            </w:r>
+          </w:p>
+          <w:p>
+            <w:pPr>
               <w:rPr>
                 <w:rFonts w:ascii="Courier" w:hAnsi="Courier" w:cs="Times"/>
                 <w:sz w:val="24"/>
                 <w:szCs w:val="24"/>
               </w:rPr>
-              <w:t xml:space="preserve">  2  n</w:t>
-            </w:r>
-            <w:r>
+            </w:pPr>
+          </w:p>
+          <w:p>
+            <w:pPr>
               <w:rPr>
                 <w:rFonts w:ascii="Courier" w:hAnsi="Courier" w:cs="Times"/>
                 <w:sz w:val="24"/>
                 <w:szCs w:val="24"/>
               </w:rPr>
-              <w:t>))</w:t>
-            </w:r>
-          </w:p>
-          <w:p>
-            <w:pPr>
+            </w:pPr>
+            <w:r>
               <w:rPr>
                 <w:rFonts w:ascii="Courier" w:hAnsi="Courier" w:cs="Times"/>
                 <w:sz w:val="24"/>
                 <w:szCs w:val="24"/>
               </w:rPr>
-            </w:pPr>
-          </w:p>
-          <w:p>
-            <w:pPr>
+              <w:t xml:space="preserve">(define (double </w:t>
+            </w:r>
+            <w:proofErr w:type="gramStart"/>
+            <w:r>
               <w:rPr>
                 <w:rFonts w:ascii="Courier" w:hAnsi="Courier" w:cs="Times"/>
                 <w:sz w:val="24"/>
                 <w:szCs w:val="24"/>
               </w:rPr>
-            </w:pPr>
-          </w:p>
-          <w:p>
-            <w:pPr>
+              <w:t>n)</w:t>
+            </w:r>
+            <w:r>
               <w:rPr>
                 <w:rFonts w:ascii="Courier" w:hAnsi="Courier" w:cs="Times"/>
                 <w:sz w:val="24"/>
                 <w:szCs w:val="24"/>
               </w:rPr>
-            </w:pPr>
-          </w:p>
-        </w:tc>
-        <w:tc>
-          <w:tcPr>
-            <w:tcW w:w="4567" w:type="dxa"/>
-            <w:shd w:val="clear" w:color="auto" w:fill="auto"/>
-          </w:tcPr>
-          <w:p>
-            <w:pPr>
+              <w:t xml:space="preserve">  (</w:t>
+            </w:r>
+            <w:proofErr w:type="gramEnd"/>
+            <w:r>
               <w:rPr>
                 <w:rFonts w:ascii="Courier" w:hAnsi="Courier" w:cs="Times"/>
                 <w:sz w:val="24"/>
                 <w:szCs w:val="24"/>
               </w:rPr>
-            </w:pPr>
+              <w:t>*</w:t>
+            </w:r>
             <w:r>
               <w:rPr>
                 <w:rFonts w:ascii="Courier" w:hAnsi="Courier" w:cs="Times"/>
                 <w:sz w:val="24"/>
                 <w:szCs w:val="24"/>
               </w:rPr>
-              <w:t># double : Number -&gt; Number</w:t>
-            </w:r>
-          </w:p>
-          <w:p>
-            <w:pPr>
+              <w:t xml:space="preserve">  2  n</w:t>
+            </w:r>
+            <w:r>
               <w:rPr>
                 <w:rFonts w:ascii="Courier" w:hAnsi="Courier" w:cs="Times"/>
                 <w:sz w:val="24"/>
                 <w:szCs w:val="24"/>
               </w:rPr>
-            </w:pPr>
-            <w:r>
+              <w:t>))</w:t>
+            </w:r>
+          </w:p>
+          <w:p>
+            <w:pPr>
               <w:rPr>
                 <w:rFonts w:ascii="Courier" w:hAnsi="Courier" w:cs="Times"/>
                 <w:sz w:val="24"/>
                 <w:szCs w:val="24"/>
               </w:rPr>
-              <w:t># Given a num</w:t>
-            </w:r>
-            <w:r>
+            </w:pPr>
+          </w:p>
+          <w:p>
+            <w:pPr>
               <w:rPr>
                 <w:rFonts w:ascii="Courier" w:hAnsi="Courier" w:cs="Times"/>
                 <w:sz w:val="24"/>
                 <w:szCs w:val="24"/>
               </w:rPr>
-              <w:t xml:space="preserve">ber, multiply by </w:t>
-            </w:r>
+            </w:pPr>
           </w:p>
           <w:p>
             <w:pPr>
@@ -2904,39 +3040,46 @@
                 <w:szCs w:val="24"/>
               </w:rPr>
             </w:pPr>
-            <w:r>
+          </w:p>
+        </w:tc>
+        <w:tc>
+          <w:tcPr>
+            <w:tcW w:w="4567" w:type="dxa"/>
+            <w:shd w:val="clear" w:color="auto" w:fill="auto"/>
+          </w:tcPr>
+          <w:p>
+            <w:pPr>
               <w:rPr>
                 <w:rFonts w:ascii="Courier" w:hAnsi="Courier" w:cs="Times"/>
                 <w:sz w:val="24"/>
                 <w:szCs w:val="24"/>
               </w:rPr>
-              <w:t># 2 to double it</w:t>
-            </w:r>
-          </w:p>
-          <w:p>
-            <w:pPr>
+            </w:pPr>
+            <w:r>
               <w:rPr>
                 <w:rFonts w:ascii="Courier" w:hAnsi="Courier" w:cs="Times"/>
                 <w:sz w:val="24"/>
                 <w:szCs w:val="24"/>
               </w:rPr>
-            </w:pPr>
-          </w:p>
-          <w:p>
-            <w:pPr>
+              <w:t xml:space="preserve"># </w:t>
+            </w:r>
+            <w:proofErr w:type="gramStart"/>
+            <w:r>
               <w:rPr>
                 <w:rFonts w:ascii="Courier" w:hAnsi="Courier" w:cs="Times"/>
                 <w:sz w:val="24"/>
                 <w:szCs w:val="24"/>
               </w:rPr>
-            </w:pPr>
+              <w:t>double :</w:t>
+            </w:r>
+            <w:proofErr w:type="gramEnd"/>
             <w:r>
               <w:rPr>
                 <w:rFonts w:ascii="Courier" w:hAnsi="Courier" w:cs="Times"/>
                 <w:sz w:val="24"/>
                 <w:szCs w:val="24"/>
               </w:rPr>
-              <w:t>examples:</w:t>
+              <w:t xml:space="preserve"> Number -&gt; Number</w:t>
             </w:r>
           </w:p>
           <w:p>
@@ -2953,25 +3096,121 @@
                 <w:sz w:val="24"/>
                 <w:szCs w:val="24"/>
               </w:rPr>
-              <w:t xml:space="preserve">    double(5) is 2 * 5</w:t>
-            </w:r>
-          </w:p>
-          <w:p>
-            <w:pPr>
+              <w:t># Given a num</w:t>
+            </w:r>
+            <w:r>
               <w:rPr>
                 <w:rFonts w:ascii="Courier" w:hAnsi="Courier" w:cs="Times"/>
                 <w:sz w:val="24"/>
                 <w:szCs w:val="24"/>
               </w:rPr>
-            </w:pPr>
-            <w:r>
+              <w:t xml:space="preserve">ber, multiply by </w:t>
+            </w:r>
+          </w:p>
+          <w:p>
+            <w:pPr>
               <w:rPr>
                 <w:rFonts w:ascii="Courier" w:hAnsi="Courier" w:cs="Times"/>
                 <w:sz w:val="24"/>
                 <w:szCs w:val="24"/>
               </w:rPr>
-              <w:t xml:space="preserve">    double(</w:t>
-            </w:r>
+            </w:pPr>
+            <w:r>
+              <w:rPr>
+                <w:rFonts w:ascii="Courier" w:hAnsi="Courier" w:cs="Times"/>
+                <w:sz w:val="24"/>
+                <w:szCs w:val="24"/>
+              </w:rPr>
+              <w:t># 2 to double it</w:t>
+            </w:r>
+          </w:p>
+          <w:p>
+            <w:pPr>
+              <w:rPr>
+                <w:rFonts w:ascii="Courier" w:hAnsi="Courier" w:cs="Times"/>
+                <w:sz w:val="24"/>
+                <w:szCs w:val="24"/>
+              </w:rPr>
+            </w:pPr>
+          </w:p>
+          <w:p>
+            <w:pPr>
+              <w:rPr>
+                <w:rFonts w:ascii="Courier" w:hAnsi="Courier" w:cs="Times"/>
+                <w:sz w:val="24"/>
+                <w:szCs w:val="24"/>
+              </w:rPr>
+            </w:pPr>
+            <w:r>
+              <w:rPr>
+                <w:rFonts w:ascii="Courier" w:hAnsi="Courier" w:cs="Times"/>
+                <w:sz w:val="24"/>
+                <w:szCs w:val="24"/>
+              </w:rPr>
+              <w:t>examples:</w:t>
+            </w:r>
+          </w:p>
+          <w:p>
+            <w:pPr>
+              <w:rPr>
+                <w:rFonts w:ascii="Courier" w:hAnsi="Courier" w:cs="Times"/>
+                <w:sz w:val="24"/>
+                <w:szCs w:val="24"/>
+              </w:rPr>
+            </w:pPr>
+            <w:r>
+              <w:rPr>
+                <w:rFonts w:ascii="Courier" w:hAnsi="Courier" w:cs="Times"/>
+                <w:sz w:val="24"/>
+                <w:szCs w:val="24"/>
+              </w:rPr>
+              <w:t xml:space="preserve">    </w:t>
+            </w:r>
+            <w:proofErr w:type="gramStart"/>
+            <w:r>
+              <w:rPr>
+                <w:rFonts w:ascii="Courier" w:hAnsi="Courier" w:cs="Times"/>
+                <w:sz w:val="24"/>
+                <w:szCs w:val="24"/>
+              </w:rPr>
+              <w:t>double(</w:t>
+            </w:r>
+            <w:proofErr w:type="gramEnd"/>
+            <w:r>
+              <w:rPr>
+                <w:rFonts w:ascii="Courier" w:hAnsi="Courier" w:cs="Times"/>
+                <w:sz w:val="24"/>
+                <w:szCs w:val="24"/>
+              </w:rPr>
+              <w:t>5) is 2 * 5</w:t>
+            </w:r>
+          </w:p>
+          <w:p>
+            <w:pPr>
+              <w:rPr>
+                <w:rFonts w:ascii="Courier" w:hAnsi="Courier" w:cs="Times"/>
+                <w:sz w:val="24"/>
+                <w:szCs w:val="24"/>
+              </w:rPr>
+            </w:pPr>
+            <w:r>
+              <w:rPr>
+                <w:rFonts w:ascii="Courier" w:hAnsi="Courier" w:cs="Times"/>
+                <w:sz w:val="24"/>
+                <w:szCs w:val="24"/>
+              </w:rPr>
+              <w:t xml:space="preserve">    </w:t>
+            </w:r>
+            <w:proofErr w:type="gramStart"/>
+            <w:r>
+              <w:rPr>
+                <w:rFonts w:ascii="Courier" w:hAnsi="Courier" w:cs="Times"/>
+                <w:sz w:val="24"/>
+                <w:szCs w:val="24"/>
+              </w:rPr>
+              <w:t>double(</w:t>
+            </w:r>
+            <w:proofErr w:type="gramEnd"/>
             <w:r>
               <w:rPr>
                 <w:rFonts w:ascii="Courier" w:hAnsi="Courier" w:cs="Times"/>
@@ -4060,13 +4299,23 @@
                                       <w:szCs w:val="32"/>
                                     </w:rPr>
                                   </w:pPr>
+                                  <w:proofErr w:type="gramStart"/>
                                   <w:r>
                                     <w:rPr>
                                       <w:rFonts w:ascii="Trebuchet MS" w:hAnsi="Trebuchet MS"/>
                                       <w:sz w:val="32"/>
                                       <w:szCs w:val="32"/>
                                     </w:rPr>
-                                    <w:t>2  *  5</w:t>
+                                    <w:t>2  *</w:t>
+                                  </w:r>
+                                  <w:proofErr w:type="gramEnd"/>
+                                  <w:r>
+                                    <w:rPr>
+                                      <w:rFonts w:ascii="Trebuchet MS" w:hAnsi="Trebuchet MS"/>
+                                      <w:sz w:val="32"/>
+                                      <w:szCs w:val="32"/>
+                                    </w:rPr>
+                                    <w:t xml:space="preserve">  5</w:t>
                                   </w:r>
                                 </w:p>
                               </w:txbxContent>
@@ -4236,7 +4485,23 @@
                 <w:rFonts w:ascii="Trebuchet MS" w:hAnsi="Trebuchet MS" w:cs="Trebuchet MS"/>
                 <w:sz w:val="32"/>
               </w:rPr>
-              <w:t xml:space="preserve">    ___________(________)   </w:t>
+              <w:t xml:space="preserve">    __________</w:t>
+            </w:r>
+            <w:proofErr w:type="gramStart"/>
+            <w:r>
+              <w:rPr>
+                <w:rFonts w:ascii="Trebuchet MS" w:hAnsi="Trebuchet MS" w:cs="Trebuchet MS"/>
+                <w:sz w:val="32"/>
+              </w:rPr>
+              <w:t>_(</w:t>
+            </w:r>
+            <w:proofErr w:type="gramEnd"/>
+            <w:r>
+              <w:rPr>
+                <w:rFonts w:ascii="Trebuchet MS" w:hAnsi="Trebuchet MS" w:cs="Trebuchet MS"/>
+                <w:sz w:val="32"/>
+              </w:rPr>
+              <w:t xml:space="preserve">________)   </w:t>
             </w:r>
             <w:r>
               <w:rPr>
@@ -4745,13 +5010,23 @@
                                       <w:szCs w:val="32"/>
                                     </w:rPr>
                                   </w:pPr>
+                                  <w:proofErr w:type="gramStart"/>
                                   <w:r>
                                     <w:rPr>
                                       <w:rFonts w:ascii="Trebuchet MS" w:hAnsi="Trebuchet MS"/>
                                       <w:sz w:val="32"/>
                                       <w:szCs w:val="32"/>
                                     </w:rPr>
-                                    <w:t>2  *  7</w:t>
+                                    <w:t>2  *</w:t>
+                                  </w:r>
+                                  <w:proofErr w:type="gramEnd"/>
+                                  <w:r>
+                                    <w:rPr>
+                                      <w:rFonts w:ascii="Trebuchet MS" w:hAnsi="Trebuchet MS"/>
+                                      <w:sz w:val="32"/>
+                                      <w:szCs w:val="32"/>
+                                    </w:rPr>
+                                    <w:t xml:space="preserve">  7</w:t>
                                   </w:r>
                                 </w:p>
                               </w:txbxContent>
@@ -5153,7 +5428,23 @@
                 <w:rFonts w:ascii="Trebuchet MS" w:hAnsi="Trebuchet MS" w:cs="Trebuchet MS"/>
                 <w:sz w:val="32"/>
               </w:rPr>
-              <w:t xml:space="preserve">    ___________(________)   </w:t>
+              <w:t xml:space="preserve">    __________</w:t>
+            </w:r>
+            <w:proofErr w:type="gramStart"/>
+            <w:r>
+              <w:rPr>
+                <w:rFonts w:ascii="Trebuchet MS" w:hAnsi="Trebuchet MS" w:cs="Trebuchet MS"/>
+                <w:sz w:val="32"/>
+              </w:rPr>
+              <w:t>_(</w:t>
+            </w:r>
+            <w:proofErr w:type="gramEnd"/>
+            <w:r>
+              <w:rPr>
+                <w:rFonts w:ascii="Trebuchet MS" w:hAnsi="Trebuchet MS" w:cs="Trebuchet MS"/>
+                <w:sz w:val="32"/>
+              </w:rPr>
+              <w:t xml:space="preserve">________)   </w:t>
             </w:r>
             <w:r>
               <w:rPr>
@@ -5287,13 +5578,23 @@
                                       <w:szCs w:val="32"/>
                                     </w:rPr>
                                   </w:pPr>
+                                  <w:proofErr w:type="gramStart"/>
                                   <w:r>
                                     <w:rPr>
                                       <w:rFonts w:ascii="Trebuchet MS" w:hAnsi="Trebuchet MS"/>
                                       <w:sz w:val="32"/>
                                       <w:szCs w:val="32"/>
                                     </w:rPr>
-                                    <w:t>2  *  n</w:t>
+                                    <w:t>2  *</w:t>
+                                  </w:r>
+                                  <w:proofErr w:type="gramEnd"/>
+                                  <w:r>
+                                    <w:rPr>
+                                      <w:rFonts w:ascii="Trebuchet MS" w:hAnsi="Trebuchet MS"/>
+                                      <w:sz w:val="32"/>
+                                      <w:szCs w:val="32"/>
+                                    </w:rPr>
+                                    <w:t xml:space="preserve">  n</w:t>
                                   </w:r>
                                 </w:p>
                               </w:txbxContent>
@@ -6923,7 +7224,15 @@
         <w:t xml:space="preserve">Syntax and Style </w:t>
       </w:r>
       <w:r>
-        <w:t>Bug Hunting: Pyret Edition</w:t>
+        <w:t xml:space="preserve">Bug Hunting: </w:t>
+      </w:r>
+      <w:proofErr w:type="spellStart"/>
+      <w:r>
+        <w:t>Pyret</w:t>
+      </w:r>
+      <w:proofErr w:type="spellEnd"/>
+      <w:r>
+        <w:t xml:space="preserve"> Edition</w:t>
       </w:r>
     </w:p>
     <w:tbl>
@@ -7155,26 +7464,26 @@
                 <w:sz w:val="22"/>
                 <w:szCs w:val="22"/>
               </w:rPr>
-              <w:t>SHAPE1 = circle(50 “solid” “blue”)</w:t>
-            </w:r>
-          </w:p>
-          <w:p>
-            <w:pPr>
+              <w:t xml:space="preserve">SHAPE1 = </w:t>
+            </w:r>
+            <w:proofErr w:type="gramStart"/>
+            <w:r>
               <w:rPr>
                 <w:rFonts w:ascii="Courier" w:hAnsi="Courier" w:cs="Times"/>
                 <w:sz w:val="22"/>
                 <w:szCs w:val="22"/>
               </w:rPr>
-            </w:pPr>
-          </w:p>
-          <w:p>
-            <w:pPr>
+              <w:t>circle(</w:t>
+            </w:r>
+            <w:proofErr w:type="gramEnd"/>
+            <w:r>
               <w:rPr>
                 <w:rFonts w:ascii="Courier" w:hAnsi="Courier" w:cs="Times"/>
                 <w:sz w:val="22"/>
                 <w:szCs w:val="22"/>
               </w:rPr>
-            </w:pPr>
+              <w:t>50 “solid” “blue”)</w:t>
+            </w:r>
           </w:p>
           <w:p>
             <w:pPr>
@@ -7189,13 +7498,45 @@
             <w:pPr>
               <w:rPr>
                 <w:rFonts w:ascii="Courier" w:hAnsi="Courier" w:cs="Times"/>
-              </w:rPr>
-            </w:pPr>
-            <w:r>
+                <w:sz w:val="22"/>
+                <w:szCs w:val="22"/>
+              </w:rPr>
+            </w:pPr>
+          </w:p>
+          <w:p>
+            <w:pPr>
               <w:rPr>
                 <w:rFonts w:ascii="Courier" w:hAnsi="Courier" w:cs="Times"/>
-              </w:rPr>
-              <w:t>SHAPE2 = triangle(75, outline, yellow)</w:t>
+                <w:sz w:val="22"/>
+                <w:szCs w:val="22"/>
+              </w:rPr>
+            </w:pPr>
+          </w:p>
+          <w:p>
+            <w:pPr>
+              <w:rPr>
+                <w:rFonts w:ascii="Courier" w:hAnsi="Courier" w:cs="Times"/>
+              </w:rPr>
+            </w:pPr>
+            <w:r>
+              <w:rPr>
+                <w:rFonts w:ascii="Courier" w:hAnsi="Courier" w:cs="Times"/>
+              </w:rPr>
+              <w:t xml:space="preserve">SHAPE2 = </w:t>
+            </w:r>
+            <w:proofErr w:type="gramStart"/>
+            <w:r>
+              <w:rPr>
+                <w:rFonts w:ascii="Courier" w:hAnsi="Courier" w:cs="Times"/>
+              </w:rPr>
+              <w:t>triangle(</w:t>
+            </w:r>
+            <w:proofErr w:type="gramEnd"/>
+            <w:r>
+              <w:rPr>
+                <w:rFonts w:ascii="Courier" w:hAnsi="Courier" w:cs="Times"/>
+              </w:rPr>
+              <w:t>75, outline, yellow)</w:t>
             </w:r>
           </w:p>
           <w:p>
@@ -7321,25 +7662,39 @@
               <w:rPr>
                 <w:rFonts w:ascii="Courier" w:hAnsi="Courier" w:cs="Times"/>
               </w:rPr>
-              <w:t># triple</w:t>
-            </w:r>
+              <w:t xml:space="preserve"># </w:t>
+            </w:r>
+            <w:proofErr w:type="gramStart"/>
             <w:r>
               <w:rPr>
                 <w:rFonts w:ascii="Courier" w:hAnsi="Courier" w:cs="Times"/>
               </w:rPr>
-              <w:t xml:space="preserve"> : Number -&gt; Number</w:t>
-            </w:r>
-          </w:p>
-          <w:p>
-            <w:pPr>
+              <w:t>triple</w:t>
+            </w:r>
+            <w:r>
               <w:rPr>
                 <w:rFonts w:ascii="Courier" w:hAnsi="Courier" w:cs="Times"/>
               </w:rPr>
-            </w:pPr>
+              <w:t xml:space="preserve"> :</w:t>
+            </w:r>
+            <w:proofErr w:type="gramEnd"/>
             <w:r>
               <w:rPr>
                 <w:rFonts w:ascii="Courier" w:hAnsi="Courier" w:cs="Times"/>
               </w:rPr>
+              <w:t xml:space="preserve"> Number -&gt; Number</w:t>
+            </w:r>
+          </w:p>
+          <w:p>
+            <w:pPr>
+              <w:rPr>
+                <w:rFonts w:ascii="Courier" w:hAnsi="Courier" w:cs="Times"/>
+              </w:rPr>
+            </w:pPr>
+            <w:r>
+              <w:rPr>
+                <w:rFonts w:ascii="Courier" w:hAnsi="Courier" w:cs="Times"/>
+              </w:rPr>
               <w:t xml:space="preserve"># </w:t>
             </w:r>
             <w:r>
@@ -7392,12 +7747,26 @@
               <w:rPr>
                 <w:rFonts w:ascii="Courier" w:hAnsi="Courier" w:cs="Times"/>
               </w:rPr>
-              <w:t xml:space="preserve">    triple(5) = 3</w:t>
-            </w:r>
+              <w:t xml:space="preserve">    </w:t>
+            </w:r>
+            <w:proofErr w:type="gramStart"/>
             <w:r>
               <w:rPr>
                 <w:rFonts w:ascii="Courier" w:hAnsi="Courier" w:cs="Times"/>
               </w:rPr>
+              <w:t>triple(</w:t>
+            </w:r>
+            <w:proofErr w:type="gramEnd"/>
+            <w:r>
+              <w:rPr>
+                <w:rFonts w:ascii="Courier" w:hAnsi="Courier" w:cs="Times"/>
+              </w:rPr>
+              <w:t>5) = 3</w:t>
+            </w:r>
+            <w:r>
+              <w:rPr>
+                <w:rFonts w:ascii="Courier" w:hAnsi="Courier" w:cs="Times"/>
+              </w:rPr>
               <w:t xml:space="preserve"> * 5</w:t>
             </w:r>
           </w:p>
@@ -7413,6 +7782,7 @@
               </w:rPr>
               <w:t xml:space="preserve">    </w:t>
             </w:r>
+            <w:proofErr w:type="gramStart"/>
             <w:r>
               <w:rPr>
                 <w:rFonts w:ascii="Courier" w:hAnsi="Courier" w:cs="Times"/>
@@ -7425,6 +7795,7 @@
               </w:rPr>
               <w:t>(</w:t>
             </w:r>
+            <w:proofErr w:type="gramEnd"/>
             <w:r>
               <w:rPr>
                 <w:rFonts w:ascii="Courier" w:hAnsi="Courier" w:cs="Times"/>
@@ -7648,59 +8019,61 @@
                 <w:sz w:val="22"/>
                 <w:szCs w:val="22"/>
               </w:rPr>
-              <w:t xml:space="preserve"># ys : Number -&gt; </w:t>
-            </w:r>
+              <w:t xml:space="preserve"># </w:t>
+            </w:r>
+            <w:proofErr w:type="spellStart"/>
+            <w:proofErr w:type="gramStart"/>
             <w:r>
               <w:rPr>
                 <w:rFonts w:ascii="Courier" w:hAnsi="Courier" w:cs="Times"/>
                 <w:sz w:val="22"/>
                 <w:szCs w:val="22"/>
               </w:rPr>
-              <w:t>Number</w:t>
-            </w:r>
-          </w:p>
-          <w:p>
-            <w:pPr>
+              <w:t>ys</w:t>
+            </w:r>
+            <w:proofErr w:type="spellEnd"/>
+            <w:r>
               <w:rPr>
                 <w:rFonts w:ascii="Courier" w:hAnsi="Courier" w:cs="Times"/>
                 <w:sz w:val="22"/>
                 <w:szCs w:val="22"/>
               </w:rPr>
-            </w:pPr>
+              <w:t xml:space="preserve"> :</w:t>
+            </w:r>
+            <w:proofErr w:type="gramEnd"/>
             <w:r>
               <w:rPr>
                 <w:rFonts w:ascii="Courier" w:hAnsi="Courier" w:cs="Times"/>
                 <w:sz w:val="22"/>
                 <w:szCs w:val="22"/>
               </w:rPr>
-              <w:t># Given a number, create a solid</w:t>
-            </w:r>
-          </w:p>
-          <w:p>
-            <w:pPr>
+              <w:t xml:space="preserve"> Number -&gt; </w:t>
+            </w:r>
+            <w:r>
               <w:rPr>
                 <w:rFonts w:ascii="Courier" w:hAnsi="Courier" w:cs="Times"/>
                 <w:sz w:val="22"/>
                 <w:szCs w:val="22"/>
               </w:rPr>
-            </w:pPr>
-            <w:r>
+              <w:t>Number</w:t>
+            </w:r>
+          </w:p>
+          <w:p>
+            <w:pPr>
               <w:rPr>
                 <w:rFonts w:ascii="Courier" w:hAnsi="Courier" w:cs="Times"/>
                 <w:sz w:val="22"/>
                 <w:szCs w:val="22"/>
               </w:rPr>
-              <w:t># yellow star of the given size</w:t>
-            </w:r>
-          </w:p>
-          <w:p>
-            <w:pPr>
+            </w:pPr>
+            <w:r>
               <w:rPr>
                 <w:rFonts w:ascii="Courier" w:hAnsi="Courier" w:cs="Times"/>
                 <w:sz w:val="22"/>
                 <w:szCs w:val="22"/>
               </w:rPr>
-            </w:pPr>
+              <w:t># Given a number, create a solid</w:t>
+            </w:r>
           </w:p>
           <w:p>
             <w:pPr>
@@ -7716,7 +8089,7 @@
                 <w:sz w:val="22"/>
                 <w:szCs w:val="22"/>
               </w:rPr>
-              <w:t>examples:</w:t>
+              <w:t># yellow star of the given size</w:t>
             </w:r>
           </w:p>
           <w:p>
@@ -7727,21 +8100,67 @@
                 <w:szCs w:val="22"/>
               </w:rPr>
             </w:pPr>
-            <w:r>
+          </w:p>
+          <w:p>
+            <w:pPr>
               <w:rPr>
                 <w:rFonts w:ascii="Courier" w:hAnsi="Courier" w:cs="Times"/>
                 <w:sz w:val="22"/>
                 <w:szCs w:val="22"/>
               </w:rPr>
+            </w:pPr>
+            <w:r>
+              <w:rPr>
+                <w:rFonts w:ascii="Courier" w:hAnsi="Courier" w:cs="Times"/>
+                <w:sz w:val="22"/>
+                <w:szCs w:val="22"/>
+              </w:rPr>
+              <w:t>examples:</w:t>
+            </w:r>
+          </w:p>
+          <w:p>
+            <w:pPr>
+              <w:rPr>
+                <w:rFonts w:ascii="Courier" w:hAnsi="Courier" w:cs="Times"/>
+                <w:sz w:val="22"/>
+                <w:szCs w:val="22"/>
+              </w:rPr>
+            </w:pPr>
+            <w:r>
+              <w:rPr>
+                <w:rFonts w:ascii="Courier" w:hAnsi="Courier" w:cs="Times"/>
+                <w:sz w:val="22"/>
+                <w:szCs w:val="22"/>
+              </w:rPr>
               <w:t xml:space="preserve">   </w:t>
             </w:r>
+            <w:proofErr w:type="spellStart"/>
+            <w:proofErr w:type="gramStart"/>
             <w:r>
               <w:rPr>
                 <w:rFonts w:ascii="Courier" w:hAnsi="Courier" w:cs="Times"/>
                 <w:sz w:val="19"/>
                 <w:szCs w:val="19"/>
               </w:rPr>
-              <w:t>ys(99) is star(99, “solid”, “yellow”)</w:t>
+              <w:t>ys</w:t>
+            </w:r>
+            <w:proofErr w:type="spellEnd"/>
+            <w:r>
+              <w:rPr>
+                <w:rFonts w:ascii="Courier" w:hAnsi="Courier" w:cs="Times"/>
+                <w:sz w:val="19"/>
+                <w:szCs w:val="19"/>
+              </w:rPr>
+              <w:t>(</w:t>
+            </w:r>
+            <w:proofErr w:type="gramEnd"/>
+            <w:r>
+              <w:rPr>
+                <w:rFonts w:ascii="Courier" w:hAnsi="Courier" w:cs="Times"/>
+                <w:sz w:val="19"/>
+                <w:szCs w:val="19"/>
+              </w:rPr>
+              <w:t>99) is star(99, “solid”, “yellow”)</w:t>
             </w:r>
           </w:p>
           <w:p>
@@ -7760,22 +8179,42 @@
               </w:rPr>
               <w:t xml:space="preserve">   </w:t>
             </w:r>
+            <w:proofErr w:type="spellStart"/>
+            <w:proofErr w:type="gramStart"/>
             <w:r>
               <w:rPr>
                 <w:rFonts w:ascii="Courier" w:hAnsi="Courier" w:cs="Times"/>
                 <w:sz w:val="19"/>
                 <w:szCs w:val="19"/>
               </w:rPr>
-              <w:t>ys(33) is star(99, “solid”, “yellow”)</w:t>
-            </w:r>
-          </w:p>
-          <w:p>
-            <w:pPr>
+              <w:t>ys</w:t>
+            </w:r>
+            <w:proofErr w:type="spellEnd"/>
+            <w:r>
               <w:rPr>
                 <w:rFonts w:ascii="Courier" w:hAnsi="Courier" w:cs="Times"/>
                 <w:sz w:val="19"/>
                 <w:szCs w:val="19"/>
               </w:rPr>
+              <w:t>(</w:t>
+            </w:r>
+            <w:proofErr w:type="gramEnd"/>
+            <w:r>
+              <w:rPr>
+                <w:rFonts w:ascii="Courier" w:hAnsi="Courier" w:cs="Times"/>
+                <w:sz w:val="19"/>
+                <w:szCs w:val="19"/>
+              </w:rPr>
+              <w:t>33) is star(99, “solid”, “yellow”)</w:t>
+            </w:r>
+          </w:p>
+          <w:p>
+            <w:pPr>
+              <w:rPr>
+                <w:rFonts w:ascii="Courier" w:hAnsi="Courier" w:cs="Times"/>
+                <w:sz w:val="19"/>
+                <w:szCs w:val="19"/>
+              </w:rPr>
             </w:pPr>
           </w:p>
           <w:p>
@@ -7795,46 +8234,74 @@
                 <w:szCs w:val="22"/>
               </w:rPr>
             </w:pPr>
+            <w:proofErr w:type="spellStart"/>
             <w:r>
               <w:rPr>
                 <w:rFonts w:ascii="Courier" w:hAnsi="Courier" w:cs="Times"/>
                 <w:sz w:val="22"/>
                 <w:szCs w:val="22"/>
               </w:rPr>
-              <w:t>ys(size):</w:t>
-            </w:r>
-          </w:p>
-          <w:p>
-            <w:pPr>
+              <w:t>ys</w:t>
+            </w:r>
+            <w:proofErr w:type="spellEnd"/>
+            <w:r>
               <w:rPr>
                 <w:rFonts w:ascii="Courier" w:hAnsi="Courier" w:cs="Times"/>
                 <w:sz w:val="22"/>
                 <w:szCs w:val="22"/>
               </w:rPr>
-            </w:pPr>
-            <w:r>
+              <w:t>(size):</w:t>
+            </w:r>
+          </w:p>
+          <w:p>
+            <w:pPr>
               <w:rPr>
                 <w:rFonts w:ascii="Courier" w:hAnsi="Courier" w:cs="Times"/>
                 <w:sz w:val="22"/>
                 <w:szCs w:val="22"/>
               </w:rPr>
-              <w:t xml:space="preserve">    star(size “solid” “yellow”)</w:t>
-            </w:r>
-          </w:p>
-          <w:p>
-            <w:pPr>
+            </w:pPr>
+            <w:r>
               <w:rPr>
                 <w:rFonts w:ascii="Courier" w:hAnsi="Courier" w:cs="Times"/>
                 <w:sz w:val="22"/>
                 <w:szCs w:val="22"/>
               </w:rPr>
-            </w:pPr>
+              <w:t xml:space="preserve">    </w:t>
+            </w:r>
+            <w:proofErr w:type="gramStart"/>
             <w:r>
               <w:rPr>
                 <w:rFonts w:ascii="Courier" w:hAnsi="Courier" w:cs="Times"/>
                 <w:sz w:val="22"/>
                 <w:szCs w:val="22"/>
               </w:rPr>
+              <w:t>star(</w:t>
+            </w:r>
+            <w:proofErr w:type="gramEnd"/>
+            <w:r>
+              <w:rPr>
+                <w:rFonts w:ascii="Courier" w:hAnsi="Courier" w:cs="Times"/>
+                <w:sz w:val="22"/>
+                <w:szCs w:val="22"/>
+              </w:rPr>
+              <w:t>size “solid” “yellow”)</w:t>
+            </w:r>
+          </w:p>
+          <w:p>
+            <w:pPr>
+              <w:rPr>
+                <w:rFonts w:ascii="Courier" w:hAnsi="Courier" w:cs="Times"/>
+                <w:sz w:val="22"/>
+                <w:szCs w:val="22"/>
+              </w:rPr>
+            </w:pPr>
+            <w:r>
+              <w:rPr>
+                <w:rFonts w:ascii="Courier" w:hAnsi="Courier" w:cs="Times"/>
+                <w:sz w:val="22"/>
+                <w:szCs w:val="22"/>
+              </w:rPr>
               <w:t>end</w:t>
             </w:r>
           </w:p>
@@ -8220,8 +8687,13 @@
       <w:pPr>
         <w:pStyle w:val="Heading2"/>
       </w:pPr>
-      <w:r>
-        <w:t>Contract+Purpose Statement</w:t>
+      <w:proofErr w:type="spellStart"/>
+      <w:r>
+        <w:t>Contract+Purpose</w:t>
+      </w:r>
+      <w:proofErr w:type="spellEnd"/>
+      <w:r>
+        <w:t xml:space="preserve"> Statement</w:t>
       </w:r>
     </w:p>
     <w:p>
@@ -9202,8 +9674,13 @@
       <w:pPr>
         <w:pStyle w:val="Heading2"/>
       </w:pPr>
-      <w:r>
-        <w:t>Contract+Purpose Statement</w:t>
+      <w:proofErr w:type="spellStart"/>
+      <w:r>
+        <w:t>Contract+Purpose</w:t>
+      </w:r>
+      <w:proofErr w:type="spellEnd"/>
+      <w:r>
+        <w:t xml:space="preserve"> Statement</w:t>
       </w:r>
     </w:p>
     <w:p>
@@ -10109,6 +10586,7 @@
         </w:rPr>
         <w:t xml:space="preserve">, which takes in two numbers (an x and y-coordinate) and returns a </w:t>
       </w:r>
+      <w:proofErr w:type="spellStart"/>
       <w:r>
         <w:rPr>
           <w:rFonts w:ascii="Century Gothic" w:hAnsi="Century Gothic" w:cs="Trebuchet MS"/>
@@ -10117,6 +10595,7 @@
         </w:rPr>
         <w:t>JumperState</w:t>
       </w:r>
+      <w:proofErr w:type="spellEnd"/>
       <w:r>
         <w:rPr>
           <w:rFonts w:ascii="Century Gothic" w:hAnsi="Century Gothic" w:cs="Trebuchet MS"/>
@@ -10130,8 +10609,13 @@
       <w:pPr>
         <w:pStyle w:val="Heading2"/>
       </w:pPr>
-      <w:r>
-        <w:t>Contract+Purpose Statement</w:t>
+      <w:proofErr w:type="spellStart"/>
+      <w:r>
+        <w:t>Contract+Purpose</w:t>
+      </w:r>
+      <w:proofErr w:type="spellEnd"/>
+      <w:r>
+        <w:t xml:space="preserve"> Statement</w:t>
       </w:r>
     </w:p>
     <w:p>
@@ -11011,8 +11495,9 @@
           <w:sz w:val="32"/>
           <w:szCs w:val="32"/>
         </w:rPr>
-        <w:t xml:space="preserve"> Cake</w:t>
-      </w:r>
+        <w:t xml:space="preserve"> </w:t>
+      </w:r>
+      <w:proofErr w:type="spellStart"/>
       <w:r>
         <w:rPr>
           <w:rFonts w:ascii="Century Gothic" w:hAnsi="Century Gothic" w:cs="Courier New"/>
@@ -11020,7 +11505,7 @@
           <w:sz w:val="32"/>
           <w:szCs w:val="32"/>
         </w:rPr>
-        <w:t>T</w:t>
+        <w:t>Cake</w:t>
       </w:r>
       <w:r>
         <w:rPr>
@@ -11029,7 +11514,7 @@
           <w:sz w:val="32"/>
           <w:szCs w:val="32"/>
         </w:rPr>
-        <w:t>ype</w:t>
+        <w:t>T</w:t>
       </w:r>
       <w:r>
         <w:rPr>
@@ -11038,6 +11523,16 @@
           <w:sz w:val="32"/>
           <w:szCs w:val="32"/>
         </w:rPr>
+        <w:t>ype</w:t>
+      </w:r>
+      <w:proofErr w:type="spellEnd"/>
+      <w:r>
+        <w:rPr>
+          <w:rFonts w:ascii="Century Gothic" w:hAnsi="Century Gothic" w:cs="Courier New"/>
+          <w:color w:val="000000"/>
+          <w:sz w:val="32"/>
+          <w:szCs w:val="32"/>
+        </w:rPr>
         <w:t xml:space="preserve"> is a </w:t>
       </w:r>
       <w:r>
@@ -11058,28 +11553,41 @@
           <w:sz w:val="32"/>
           <w:szCs w:val="32"/>
         </w:rPr>
-        <w:t xml:space="preserve"> layers, &amp; is-iceCream</w:t>
-      </w:r>
-    </w:p>
-    <w:p>
-      <w:pPr>
-        <w:spacing w:line="360" w:lineRule="auto"/>
-        <w:rPr>
-          <w:rFonts w:ascii="Courier" w:hAnsi="Courier" w:cs="Trebuchet MS"/>
+        <w:t xml:space="preserve"> layers, &amp; is-</w:t>
+      </w:r>
+      <w:proofErr w:type="spellStart"/>
+      <w:r>
+        <w:rPr>
+          <w:rFonts w:ascii="Century Gothic" w:hAnsi="Century Gothic" w:cs="Courier New"/>
+          <w:b/>
           <w:color w:val="000000"/>
           <w:sz w:val="32"/>
           <w:szCs w:val="32"/>
         </w:rPr>
-      </w:pPr>
-      <w:r>
+        <w:t>iceCream</w:t>
+      </w:r>
+      <w:proofErr w:type="spellEnd"/>
+    </w:p>
+    <w:p>
+      <w:pPr>
+        <w:spacing w:line="360" w:lineRule="auto"/>
         <w:rPr>
           <w:rFonts w:ascii="Courier" w:hAnsi="Courier" w:cs="Trebuchet MS"/>
           <w:color w:val="000000"/>
           <w:sz w:val="32"/>
           <w:szCs w:val="32"/>
         </w:rPr>
+      </w:pPr>
+      <w:r>
+        <w:rPr>
+          <w:rFonts w:ascii="Courier" w:hAnsi="Courier" w:cs="Trebuchet MS"/>
+          <w:color w:val="000000"/>
+          <w:sz w:val="32"/>
+          <w:szCs w:val="32"/>
+        </w:rPr>
         <w:t xml:space="preserve">data </w:t>
       </w:r>
+      <w:proofErr w:type="spellStart"/>
       <w:r>
         <w:rPr>
           <w:rFonts w:ascii="Courier" w:hAnsi="Courier" w:cs="Trebuchet MS"/>
@@ -11120,6 +11628,7 @@
         </w:rPr>
         <w:t>ype</w:t>
       </w:r>
+      <w:proofErr w:type="spellEnd"/>
       <w:r>
         <w:rPr>
           <w:rFonts w:ascii="Courier" w:hAnsi="Courier" w:cs="Trebuchet MS"/>
@@ -11150,6 +11659,7 @@
         </w:rPr>
         <w:t xml:space="preserve">| </w:t>
       </w:r>
+      <w:proofErr w:type="gramStart"/>
       <w:r>
         <w:rPr>
           <w:rFonts w:ascii="Courier" w:hAnsi="Courier" w:cs="Trebuchet MS"/>
@@ -11177,7 +11687,17 @@
           <w:sz w:val="32"/>
           <w:szCs w:val="32"/>
         </w:rPr>
-        <w:t>(_______________</w:t>
+        <w:t>(</w:t>
+      </w:r>
+      <w:proofErr w:type="gramEnd"/>
+      <w:r>
+        <w:rPr>
+          <w:rFonts w:ascii="Courier" w:hAnsi="Courier" w:cs="Trebuchet MS"/>
+          <w:color w:val="000000"/>
+          <w:sz w:val="32"/>
+          <w:szCs w:val="32"/>
+        </w:rPr>
+        <w:t>_______________</w:t>
       </w:r>
       <w:r>
         <w:rPr>
@@ -11680,6 +12200,7 @@
         </w:rPr>
         <w:t xml:space="preserve"> which consumes two </w:t>
       </w:r>
+      <w:proofErr w:type="spellStart"/>
       <w:r>
         <w:rPr>
           <w:rFonts w:ascii="Century Gothic" w:hAnsi="Century Gothic" w:cs="Trebuchet MS"/>
@@ -11710,16 +12231,35 @@
           <w:sz w:val="28"/>
           <w:szCs w:val="28"/>
         </w:rPr>
-        <w:t>s, and produces true if the number of layers in the first CakeT</w:t>
-      </w:r>
+        <w:t>s</w:t>
+      </w:r>
+      <w:proofErr w:type="spellEnd"/>
       <w:r>
         <w:rPr>
           <w:rFonts w:ascii="Century Gothic" w:hAnsi="Century Gothic" w:cs="Trebuchet MS"/>
           <w:sz w:val="28"/>
           <w:szCs w:val="28"/>
         </w:rPr>
+        <w:t xml:space="preserve">, and produces true if the number of layers in the first </w:t>
+      </w:r>
+      <w:proofErr w:type="spellStart"/>
+      <w:r>
+        <w:rPr>
+          <w:rFonts w:ascii="Century Gothic" w:hAnsi="Century Gothic" w:cs="Trebuchet MS"/>
+          <w:sz w:val="28"/>
+          <w:szCs w:val="28"/>
+        </w:rPr>
+        <w:t>CakeT</w:t>
+      </w:r>
+      <w:r>
+        <w:rPr>
+          <w:rFonts w:ascii="Century Gothic" w:hAnsi="Century Gothic" w:cs="Trebuchet MS"/>
+          <w:sz w:val="28"/>
+          <w:szCs w:val="28"/>
+        </w:rPr>
         <w:t>ype</w:t>
       </w:r>
+      <w:proofErr w:type="spellEnd"/>
       <w:r>
         <w:rPr>
           <w:rFonts w:ascii="Century Gothic" w:hAnsi="Century Gothic" w:cs="Trebuchet MS"/>
@@ -11744,8 +12284,13 @@
           <w:rFonts w:cs="Trebuchet MS"/>
         </w:rPr>
       </w:pPr>
-      <w:r>
-        <w:t>Contract+Purpose Statement</w:t>
+      <w:proofErr w:type="spellStart"/>
+      <w:r>
+        <w:t>Contract+Purpose</w:t>
+      </w:r>
+      <w:proofErr w:type="spellEnd"/>
+      <w:r>
+        <w:t xml:space="preserve"> Statement</w:t>
       </w:r>
     </w:p>
     <w:p>
@@ -12417,32 +12962,52 @@
           <w:sz w:val="28"/>
           <w:szCs w:val="28"/>
         </w:rPr>
-        <w:t>which takes in a CakeT</w:t>
-      </w:r>
+        <w:t xml:space="preserve">which takes in a </w:t>
+      </w:r>
+      <w:proofErr w:type="spellStart"/>
       <w:r>
         <w:rPr>
           <w:rFonts w:ascii="Century Gothic" w:hAnsi="Century Gothic" w:cs="Trebuchet MS"/>
           <w:sz w:val="28"/>
           <w:szCs w:val="28"/>
         </w:rPr>
+        <w:t>CakeT</w:t>
+      </w:r>
+      <w:r>
+        <w:rPr>
+          <w:rFonts w:ascii="Century Gothic" w:hAnsi="Century Gothic" w:cs="Trebuchet MS"/>
+          <w:sz w:val="28"/>
+          <w:szCs w:val="28"/>
+        </w:rPr>
         <w:t>ype</w:t>
       </w:r>
+      <w:proofErr w:type="spellEnd"/>
       <w:r>
         <w:rPr>
           <w:rFonts w:ascii="Century Gothic" w:hAnsi="Century Gothic" w:cs="Trebuchet MS"/>
           <w:sz w:val="28"/>
           <w:szCs w:val="28"/>
         </w:rPr>
-        <w:t xml:space="preserve"> and a temperature, and returns true if the temperature is greater than 32 degrees, AND the CakeT</w:t>
-      </w:r>
+        <w:t xml:space="preserve"> and a temperature, and returns true if the temperature is greater than 32 degrees, AND the </w:t>
+      </w:r>
+      <w:proofErr w:type="spellStart"/>
       <w:r>
         <w:rPr>
           <w:rFonts w:ascii="Century Gothic" w:hAnsi="Century Gothic" w:cs="Trebuchet MS"/>
           <w:sz w:val="28"/>
           <w:szCs w:val="28"/>
         </w:rPr>
+        <w:t>CakeT</w:t>
+      </w:r>
+      <w:r>
+        <w:rPr>
+          <w:rFonts w:ascii="Century Gothic" w:hAnsi="Century Gothic" w:cs="Trebuchet MS"/>
+          <w:sz w:val="28"/>
+          <w:szCs w:val="28"/>
+        </w:rPr>
         <w:t>ype</w:t>
       </w:r>
+      <w:proofErr w:type="spellEnd"/>
       <w:r>
         <w:rPr>
           <w:rFonts w:ascii="Century Gothic" w:hAnsi="Century Gothic" w:cs="Trebuchet MS"/>
@@ -12459,8 +13024,13 @@
           <w:rFonts w:cs="Trebuchet MS"/>
         </w:rPr>
       </w:pPr>
-      <w:r>
-        <w:t>Contract+Purpose Statement</w:t>
+      <w:proofErr w:type="spellStart"/>
+      <w:r>
+        <w:t>Contract+Purpose</w:t>
+      </w:r>
+      <w:proofErr w:type="spellEnd"/>
+      <w:r>
+        <w:t xml:space="preserve"> Statement</w:t>
       </w:r>
     </w:p>
     <w:p>
@@ -13172,6 +13742,7 @@
         </w:rPr>
         <w:t xml:space="preserve"> </w:t>
       </w:r>
+      <w:proofErr w:type="spellStart"/>
       <w:r>
         <w:rPr>
           <w:rFonts w:ascii="Courier" w:hAnsi="Courier" w:cs="Trebuchet MS"/>
@@ -13179,8 +13750,9 @@
           <w:sz w:val="32"/>
           <w:szCs w:val="32"/>
         </w:rPr>
-        <w:t>MediaType:</w:t>
-      </w:r>
+        <w:t>MediaType</w:t>
+      </w:r>
+      <w:proofErr w:type="spellEnd"/>
       <w:r>
         <w:rPr>
           <w:rFonts w:ascii="Courier" w:hAnsi="Courier" w:cs="Trebuchet MS"/>
@@ -13188,39 +13760,38 @@
           <w:sz w:val="32"/>
           <w:szCs w:val="32"/>
         </w:rPr>
-        <w:t xml:space="preserve">  </w:t>
-      </w:r>
-    </w:p>
-    <w:p>
-      <w:pPr>
-        <w:ind w:firstLine="706"/>
+        <w:t>:</w:t>
+      </w:r>
+      <w:r>
         <w:rPr>
           <w:rFonts w:ascii="Courier" w:hAnsi="Courier" w:cs="Trebuchet MS"/>
           <w:color w:val="000000"/>
           <w:sz w:val="32"/>
           <w:szCs w:val="32"/>
         </w:rPr>
-      </w:pPr>
-      <w:r>
+        <w:t xml:space="preserve">  </w:t>
+      </w:r>
+    </w:p>
+    <w:p>
+      <w:pPr>
+        <w:ind w:firstLine="706"/>
         <w:rPr>
           <w:rFonts w:ascii="Courier" w:hAnsi="Courier" w:cs="Trebuchet MS"/>
           <w:color w:val="000000"/>
           <w:sz w:val="32"/>
           <w:szCs w:val="32"/>
         </w:rPr>
-        <w:t>| book(</w:t>
-      </w:r>
-    </w:p>
-    <w:p>
-      <w:pPr>
-        <w:ind w:left="709" w:firstLine="709"/>
+      </w:pPr>
+      <w:r>
         <w:rPr>
           <w:rFonts w:ascii="Courier" w:hAnsi="Courier" w:cs="Trebuchet MS"/>
           <w:color w:val="000000"/>
           <w:sz w:val="32"/>
           <w:szCs w:val="32"/>
         </w:rPr>
-      </w:pPr>
+        <w:t xml:space="preserve">| </w:t>
+      </w:r>
+      <w:proofErr w:type="gramStart"/>
       <w:r>
         <w:rPr>
           <w:rFonts w:ascii="Courier" w:hAnsi="Courier" w:cs="Trebuchet MS"/>
@@ -13228,12 +13799,13 @@
           <w:sz w:val="32"/>
           <w:szCs w:val="32"/>
         </w:rPr>
-        <w:t xml:space="preserve">title :: String, </w:t>
-      </w:r>
-    </w:p>
-    <w:p>
-      <w:pPr>
-        <w:ind w:firstLine="706"/>
+        <w:t>book(</w:t>
+      </w:r>
+      <w:proofErr w:type="gramEnd"/>
+    </w:p>
+    <w:p>
+      <w:pPr>
+        <w:ind w:left="709" w:firstLine="709"/>
         <w:rPr>
           <w:rFonts w:ascii="Courier" w:hAnsi="Courier" w:cs="Trebuchet MS"/>
           <w:color w:val="000000"/>
@@ -13241,6 +13813,7 @@
           <w:szCs w:val="32"/>
         </w:rPr>
       </w:pPr>
+      <w:proofErr w:type="gramStart"/>
       <w:r>
         <w:rPr>
           <w:rFonts w:ascii="Courier" w:hAnsi="Courier" w:cs="Trebuchet MS"/>
@@ -13248,8 +13821,9 @@
           <w:sz w:val="32"/>
           <w:szCs w:val="32"/>
         </w:rPr>
-        <w:tab/>
-      </w:r>
+        <w:t>title :</w:t>
+      </w:r>
+      <w:proofErr w:type="gramEnd"/>
       <w:r>
         <w:rPr>
           <w:rFonts w:ascii="Courier" w:hAnsi="Courier" w:cs="Trebuchet MS"/>
@@ -13257,8 +13831,7 @@
           <w:sz w:val="32"/>
           <w:szCs w:val="32"/>
         </w:rPr>
-        <w:tab/>
-        <w:t>author :: String,</w:t>
+        <w:t xml:space="preserve">: String, </w:t>
       </w:r>
     </w:p>
     <w:p>
@@ -13288,7 +13861,86 @@
           <w:szCs w:val="32"/>
         </w:rPr>
         <w:tab/>
-        <w:t>pubyear :: Number)</w:t>
+      </w:r>
+      <w:proofErr w:type="gramStart"/>
+      <w:r>
+        <w:rPr>
+          <w:rFonts w:ascii="Courier" w:hAnsi="Courier" w:cs="Trebuchet MS"/>
+          <w:color w:val="000000"/>
+          <w:sz w:val="32"/>
+          <w:szCs w:val="32"/>
+        </w:rPr>
+        <w:t>author :</w:t>
+      </w:r>
+      <w:proofErr w:type="gramEnd"/>
+      <w:r>
+        <w:rPr>
+          <w:rFonts w:ascii="Courier" w:hAnsi="Courier" w:cs="Trebuchet MS"/>
+          <w:color w:val="000000"/>
+          <w:sz w:val="32"/>
+          <w:szCs w:val="32"/>
+        </w:rPr>
+        <w:t>: String,</w:t>
+      </w:r>
+    </w:p>
+    <w:p>
+      <w:pPr>
+        <w:ind w:firstLine="706"/>
+        <w:rPr>
+          <w:rFonts w:ascii="Courier" w:hAnsi="Courier" w:cs="Trebuchet MS"/>
+          <w:color w:val="000000"/>
+          <w:sz w:val="32"/>
+          <w:szCs w:val="32"/>
+        </w:rPr>
+      </w:pPr>
+      <w:r>
+        <w:rPr>
+          <w:rFonts w:ascii="Courier" w:hAnsi="Courier" w:cs="Trebuchet MS"/>
+          <w:color w:val="000000"/>
+          <w:sz w:val="32"/>
+          <w:szCs w:val="32"/>
+        </w:rPr>
+        <w:tab/>
+      </w:r>
+      <w:r>
+        <w:rPr>
+          <w:rFonts w:ascii="Courier" w:hAnsi="Courier" w:cs="Trebuchet MS"/>
+          <w:color w:val="000000"/>
+          <w:sz w:val="32"/>
+          <w:szCs w:val="32"/>
+        </w:rPr>
+        <w:tab/>
+      </w:r>
+      <w:proofErr w:type="spellStart"/>
+      <w:proofErr w:type="gramStart"/>
+      <w:r>
+        <w:rPr>
+          <w:rFonts w:ascii="Courier" w:hAnsi="Courier" w:cs="Trebuchet MS"/>
+          <w:color w:val="000000"/>
+          <w:sz w:val="32"/>
+          <w:szCs w:val="32"/>
+        </w:rPr>
+        <w:t>pubyear</w:t>
+      </w:r>
+      <w:proofErr w:type="spellEnd"/>
+      <w:r>
+        <w:rPr>
+          <w:rFonts w:ascii="Courier" w:hAnsi="Courier" w:cs="Trebuchet MS"/>
+          <w:color w:val="000000"/>
+          <w:sz w:val="32"/>
+          <w:szCs w:val="32"/>
+        </w:rPr>
+        <w:t xml:space="preserve"> :</w:t>
+      </w:r>
+      <w:proofErr w:type="gramEnd"/>
+      <w:r>
+        <w:rPr>
+          <w:rFonts w:ascii="Courier" w:hAnsi="Courier" w:cs="Trebuchet MS"/>
+          <w:color w:val="000000"/>
+          <w:sz w:val="32"/>
+          <w:szCs w:val="32"/>
+        </w:rPr>
+        <w:t>: Number)</w:t>
       </w:r>
     </w:p>
     <w:p>
@@ -13358,17 +14010,37 @@
           <w:sz w:val="32"/>
           <w:szCs w:val="32"/>
         </w:rPr>
-        <w:t>book1 = book(“1984”, “Orwell”, 1949)</w:t>
-      </w:r>
-    </w:p>
-    <w:p>
-      <w:pPr>
+        <w:t xml:space="preserve">book1 = </w:t>
+      </w:r>
+      <w:proofErr w:type="gramStart"/>
+      <w:r>
         <w:rPr>
           <w:rFonts w:ascii="Courier" w:hAnsi="Courier" w:cs="Trebuchet MS"/>
           <w:color w:val="000000"/>
           <w:sz w:val="32"/>
           <w:szCs w:val="32"/>
         </w:rPr>
+        <w:t>book(</w:t>
+      </w:r>
+      <w:proofErr w:type="gramEnd"/>
+      <w:r>
+        <w:rPr>
+          <w:rFonts w:ascii="Courier" w:hAnsi="Courier" w:cs="Trebuchet MS"/>
+          <w:color w:val="000000"/>
+          <w:sz w:val="32"/>
+          <w:szCs w:val="32"/>
+        </w:rPr>
+        <w:t>“1984”, “Orwell”, 1949)</w:t>
+      </w:r>
+    </w:p>
+    <w:p>
+      <w:pPr>
+        <w:rPr>
+          <w:rFonts w:ascii="Courier" w:hAnsi="Courier" w:cs="Trebuchet MS"/>
+          <w:color w:val="000000"/>
+          <w:sz w:val="32"/>
+          <w:szCs w:val="32"/>
+        </w:rPr>
       </w:pPr>
     </w:p>
     <w:p>
@@ -13921,6 +14593,7 @@
         </w:rPr>
         <w:t xml:space="preserve">   </w:t>
       </w:r>
+      <w:proofErr w:type="spellStart"/>
       <w:r>
         <w:rPr>
           <w:rFonts w:ascii="Courier" w:hAnsi="Courier" w:cs="Trebuchet MS"/>
@@ -13931,6 +14604,7 @@
         </w:rPr>
         <w:t>MediaType</w:t>
       </w:r>
+      <w:proofErr w:type="spellEnd"/>
       <w:r>
         <w:rPr>
           <w:rFonts w:ascii="Courier" w:hAnsi="Courier" w:cs="Trebuchet MS"/>
@@ -14931,7 +15605,35 @@
               <w:rPr>
                 <w:rFonts w:ascii="Century Gothic" w:hAnsi="Century Gothic"/>
               </w:rPr>
-              <w:t>(dangerX, score, playerIMG…)</w:t>
+              <w:t>(</w:t>
+            </w:r>
+            <w:proofErr w:type="spellStart"/>
+            <w:r>
+              <w:rPr>
+                <w:rFonts w:ascii="Century Gothic" w:hAnsi="Century Gothic"/>
+              </w:rPr>
+              <w:t>dangerX</w:t>
+            </w:r>
+            <w:proofErr w:type="spellEnd"/>
+            <w:r>
+              <w:rPr>
+                <w:rFonts w:ascii="Century Gothic" w:hAnsi="Century Gothic"/>
+              </w:rPr>
+              <w:t xml:space="preserve">, score, </w:t>
+            </w:r>
+            <w:proofErr w:type="spellStart"/>
+            <w:r>
+              <w:rPr>
+                <w:rFonts w:ascii="Century Gothic" w:hAnsi="Century Gothic"/>
+              </w:rPr>
+              <w:t>playerIMG</w:t>
+            </w:r>
+            <w:proofErr w:type="spellEnd"/>
+            <w:r>
+              <w:rPr>
+                <w:rFonts w:ascii="Century Gothic" w:hAnsi="Century Gothic"/>
+              </w:rPr>
+              <w:t>…)</w:t>
             </w:r>
           </w:p>
         </w:tc>
@@ -15796,6 +16498,7 @@
         </w:rPr>
         <w:t xml:space="preserve">which takes in a </w:t>
       </w:r>
+      <w:proofErr w:type="spellStart"/>
       <w:r>
         <w:rPr>
           <w:rFonts w:ascii="Century Gothic" w:hAnsi="Century Gothic" w:cs="Trebuchet MS"/>
@@ -15804,6 +16507,7 @@
         </w:rPr>
         <w:t>SunsetState</w:t>
       </w:r>
+      <w:proofErr w:type="spellEnd"/>
       <w:r>
         <w:rPr>
           <w:rFonts w:ascii="Century Gothic" w:hAnsi="Century Gothic" w:cs="Trebuchet MS"/>
@@ -15826,22 +16530,58 @@
           <w:sz w:val="28"/>
           <w:szCs w:val="28"/>
         </w:rPr>
-        <w:t>n image In which the sun (a circle) appears at the position given in the</w:t>
-      </w:r>
+        <w:t xml:space="preserve">n image </w:t>
+      </w:r>
+      <w:proofErr w:type="gramStart"/>
       <w:r>
         <w:rPr>
           <w:rFonts w:ascii="Century Gothic" w:hAnsi="Century Gothic" w:cs="Trebuchet MS"/>
           <w:sz w:val="28"/>
           <w:szCs w:val="28"/>
         </w:rPr>
-        <w:t xml:space="preserve"> SunsetState.</w:t>
-      </w:r>
+        <w:t>In</w:t>
+      </w:r>
+      <w:proofErr w:type="gramEnd"/>
       <w:r>
         <w:rPr>
           <w:rFonts w:ascii="Century Gothic" w:hAnsi="Century Gothic" w:cs="Trebuchet MS"/>
           <w:sz w:val="28"/>
           <w:szCs w:val="28"/>
         </w:rPr>
+        <w:t xml:space="preserve"> which the sun (a circle) appears at the position given in the</w:t>
+      </w:r>
+      <w:r>
+        <w:rPr>
+          <w:rFonts w:ascii="Century Gothic" w:hAnsi="Century Gothic" w:cs="Trebuchet MS"/>
+          <w:sz w:val="28"/>
+          <w:szCs w:val="28"/>
+        </w:rPr>
+        <w:t xml:space="preserve"> </w:t>
+      </w:r>
+      <w:proofErr w:type="spellStart"/>
+      <w:r>
+        <w:rPr>
+          <w:rFonts w:ascii="Century Gothic" w:hAnsi="Century Gothic" w:cs="Trebuchet MS"/>
+          <w:sz w:val="28"/>
+          <w:szCs w:val="28"/>
+        </w:rPr>
+        <w:t>SunsetState</w:t>
+      </w:r>
+      <w:proofErr w:type="spellEnd"/>
+      <w:r>
+        <w:rPr>
+          <w:rFonts w:ascii="Century Gothic" w:hAnsi="Century Gothic" w:cs="Trebuchet MS"/>
+          <w:sz w:val="28"/>
+          <w:szCs w:val="28"/>
+        </w:rPr>
+        <w:t>.</w:t>
+      </w:r>
+      <w:r>
+        <w:rPr>
+          <w:rFonts w:ascii="Century Gothic" w:hAnsi="Century Gothic" w:cs="Trebuchet MS"/>
+          <w:sz w:val="28"/>
+          <w:szCs w:val="28"/>
+        </w:rPr>
         <w:t xml:space="preserve"> The sun should be behind the horizon </w:t>
       </w:r>
       <w:r>
@@ -15868,8 +16608,13 @@
           <w:rFonts w:cs="Trebuchet MS"/>
         </w:rPr>
       </w:pPr>
-      <w:r>
-        <w:t>Contract+Purpose Statement</w:t>
+      <w:proofErr w:type="spellStart"/>
+      <w:r>
+        <w:t>Contract+Purpose</w:t>
+      </w:r>
+      <w:proofErr w:type="spellEnd"/>
+      <w:r>
+        <w:t xml:space="preserve"> Statement</w:t>
       </w:r>
     </w:p>
     <w:p>
@@ -16400,6 +17145,7 @@
         </w:rPr>
         <w:t xml:space="preserve">which takes in a </w:t>
       </w:r>
+      <w:proofErr w:type="spellStart"/>
       <w:r>
         <w:rPr>
           <w:rFonts w:ascii="Century Gothic" w:hAnsi="Century Gothic" w:cs="Trebuchet MS"/>
@@ -16408,6 +17154,7 @@
         </w:rPr>
         <w:t>SunsetState</w:t>
       </w:r>
+      <w:proofErr w:type="spellEnd"/>
       <w:r>
         <w:rPr>
           <w:rFonts w:ascii="Century Gothic" w:hAnsi="Century Gothic" w:cs="Trebuchet MS"/>
@@ -16422,7 +17169,61 @@
           <w:sz w:val="28"/>
           <w:szCs w:val="28"/>
         </w:rPr>
-        <w:t>a SunsetState in which the new x-coordinate is 8 pixels larger than in the given SunsetState and the y-coordinate is 4 pixels smaller than in the given SunsetState.</w:t>
+        <w:t xml:space="preserve">a </w:t>
+      </w:r>
+      <w:proofErr w:type="spellStart"/>
+      <w:r>
+        <w:rPr>
+          <w:rFonts w:ascii="Century Gothic" w:hAnsi="Century Gothic" w:cs="Trebuchet MS"/>
+          <w:sz w:val="28"/>
+          <w:szCs w:val="28"/>
+        </w:rPr>
+        <w:t>SunsetState</w:t>
+      </w:r>
+      <w:proofErr w:type="spellEnd"/>
+      <w:r>
+        <w:rPr>
+          <w:rFonts w:ascii="Century Gothic" w:hAnsi="Century Gothic" w:cs="Trebuchet MS"/>
+          <w:sz w:val="28"/>
+          <w:szCs w:val="28"/>
+        </w:rPr>
+        <w:t xml:space="preserve"> in which the new x-coordinate is 8 pixels larger than in the given </w:t>
+      </w:r>
+      <w:proofErr w:type="spellStart"/>
+      <w:r>
+        <w:rPr>
+          <w:rFonts w:ascii="Century Gothic" w:hAnsi="Century Gothic" w:cs="Trebuchet MS"/>
+          <w:sz w:val="28"/>
+          <w:szCs w:val="28"/>
+        </w:rPr>
+        <w:t>SunsetState</w:t>
+      </w:r>
+      <w:proofErr w:type="spellEnd"/>
+      <w:r>
+        <w:rPr>
+          <w:rFonts w:ascii="Century Gothic" w:hAnsi="Century Gothic" w:cs="Trebuchet MS"/>
+          <w:sz w:val="28"/>
+          <w:szCs w:val="28"/>
+        </w:rPr>
+        <w:t xml:space="preserve"> and the y-coordinate is 4 pixels smaller than in the given </w:t>
+      </w:r>
+      <w:proofErr w:type="spellStart"/>
+      <w:r>
+        <w:rPr>
+          <w:rFonts w:ascii="Century Gothic" w:hAnsi="Century Gothic" w:cs="Trebuchet MS"/>
+          <w:sz w:val="28"/>
+          <w:szCs w:val="28"/>
+        </w:rPr>
+        <w:t>SunsetState</w:t>
+      </w:r>
+      <w:proofErr w:type="spellEnd"/>
+      <w:r>
+        <w:rPr>
+          <w:rFonts w:ascii="Century Gothic" w:hAnsi="Century Gothic" w:cs="Trebuchet MS"/>
+          <w:sz w:val="28"/>
+          <w:szCs w:val="28"/>
+        </w:rPr>
+        <w:t>.</w:t>
       </w:r>
     </w:p>
     <w:p>
@@ -16432,8 +17233,13 @@
           <w:rFonts w:cs="Trebuchet MS"/>
         </w:rPr>
       </w:pPr>
-      <w:r>
-        <w:t>Contract+Purpose Statement</w:t>
+      <w:proofErr w:type="spellStart"/>
+      <w:r>
+        <w:t>Contract+Purpose</w:t>
+      </w:r>
+      <w:proofErr w:type="spellEnd"/>
+      <w:r>
+        <w:t xml:space="preserve"> Statement</w:t>
       </w:r>
     </w:p>
     <w:p>
@@ -17597,7 +18403,35 @@
               <w:rPr>
                 <w:rFonts w:ascii="Century Gothic" w:hAnsi="Century Gothic"/>
               </w:rPr>
-              <w:t>(dangerX, score, playerIMG…)</w:t>
+              <w:t>(</w:t>
+            </w:r>
+            <w:proofErr w:type="spellStart"/>
+            <w:r>
+              <w:rPr>
+                <w:rFonts w:ascii="Century Gothic" w:hAnsi="Century Gothic"/>
+              </w:rPr>
+              <w:t>dangerX</w:t>
+            </w:r>
+            <w:proofErr w:type="spellEnd"/>
+            <w:r>
+              <w:rPr>
+                <w:rFonts w:ascii="Century Gothic" w:hAnsi="Century Gothic"/>
+              </w:rPr>
+              <w:t xml:space="preserve">, score, </w:t>
+            </w:r>
+            <w:proofErr w:type="spellStart"/>
+            <w:r>
+              <w:rPr>
+                <w:rFonts w:ascii="Century Gothic" w:hAnsi="Century Gothic"/>
+              </w:rPr>
+              <w:t>playerIMG</w:t>
+            </w:r>
+            <w:proofErr w:type="spellEnd"/>
+            <w:r>
+              <w:rPr>
+                <w:rFonts w:ascii="Century Gothic" w:hAnsi="Century Gothic"/>
+              </w:rPr>
+              <w:t>…)</w:t>
             </w:r>
           </w:p>
         </w:tc>
@@ -18922,7 +19756,35 @@
               <w:rPr>
                 <w:rFonts w:ascii="Century Gothic" w:hAnsi="Century Gothic"/>
               </w:rPr>
-              <w:t>(dangerX, score, playerIMG…)</w:t>
+              <w:t>(</w:t>
+            </w:r>
+            <w:proofErr w:type="spellStart"/>
+            <w:r>
+              <w:rPr>
+                <w:rFonts w:ascii="Century Gothic" w:hAnsi="Century Gothic"/>
+              </w:rPr>
+              <w:t>dangerX</w:t>
+            </w:r>
+            <w:proofErr w:type="spellEnd"/>
+            <w:r>
+              <w:rPr>
+                <w:rFonts w:ascii="Century Gothic" w:hAnsi="Century Gothic"/>
+              </w:rPr>
+              <w:t xml:space="preserve">, score, </w:t>
+            </w:r>
+            <w:proofErr w:type="spellStart"/>
+            <w:r>
+              <w:rPr>
+                <w:rFonts w:ascii="Century Gothic" w:hAnsi="Century Gothic"/>
+              </w:rPr>
+              <w:t>playerIMG</w:t>
+            </w:r>
+            <w:proofErr w:type="spellEnd"/>
+            <w:r>
+              <w:rPr>
+                <w:rFonts w:ascii="Century Gothic" w:hAnsi="Century Gothic"/>
+              </w:rPr>
+              <w:t>…)</w:t>
             </w:r>
           </w:p>
         </w:tc>
@@ -20247,7 +21109,35 @@
               <w:rPr>
                 <w:rFonts w:ascii="Century Gothic" w:hAnsi="Century Gothic"/>
               </w:rPr>
-              <w:t>(dangerX, score, playerIMG…)</w:t>
+              <w:t>(</w:t>
+            </w:r>
+            <w:proofErr w:type="spellStart"/>
+            <w:r>
+              <w:rPr>
+                <w:rFonts w:ascii="Century Gothic" w:hAnsi="Century Gothic"/>
+              </w:rPr>
+              <w:t>dangerX</w:t>
+            </w:r>
+            <w:proofErr w:type="spellEnd"/>
+            <w:r>
+              <w:rPr>
+                <w:rFonts w:ascii="Century Gothic" w:hAnsi="Century Gothic"/>
+              </w:rPr>
+              <w:t xml:space="preserve">, score, </w:t>
+            </w:r>
+            <w:proofErr w:type="spellStart"/>
+            <w:r>
+              <w:rPr>
+                <w:rFonts w:ascii="Century Gothic" w:hAnsi="Century Gothic"/>
+              </w:rPr>
+              <w:t>playerIMG</w:t>
+            </w:r>
+            <w:proofErr w:type="spellEnd"/>
+            <w:r>
+              <w:rPr>
+                <w:rFonts w:ascii="Century Gothic" w:hAnsi="Century Gothic"/>
+              </w:rPr>
+              <w:t>…)</w:t>
             </w:r>
           </w:p>
         </w:tc>
@@ -21584,7 +22474,35 @@
               <w:rPr>
                 <w:rFonts w:ascii="Century Gothic" w:hAnsi="Century Gothic"/>
               </w:rPr>
-              <w:t>(dangerX, score, playerIMG…)</w:t>
+              <w:t>(</w:t>
+            </w:r>
+            <w:proofErr w:type="spellStart"/>
+            <w:r>
+              <w:rPr>
+                <w:rFonts w:ascii="Century Gothic" w:hAnsi="Century Gothic"/>
+              </w:rPr>
+              <w:t>dangerX</w:t>
+            </w:r>
+            <w:proofErr w:type="spellEnd"/>
+            <w:r>
+              <w:rPr>
+                <w:rFonts w:ascii="Century Gothic" w:hAnsi="Century Gothic"/>
+              </w:rPr>
+              <w:t xml:space="preserve">, score, </w:t>
+            </w:r>
+            <w:proofErr w:type="spellStart"/>
+            <w:r>
+              <w:rPr>
+                <w:rFonts w:ascii="Century Gothic" w:hAnsi="Century Gothic"/>
+              </w:rPr>
+              <w:t>playerIMG</w:t>
+            </w:r>
+            <w:proofErr w:type="spellEnd"/>
+            <w:r>
+              <w:rPr>
+                <w:rFonts w:ascii="Century Gothic" w:hAnsi="Century Gothic"/>
+              </w:rPr>
+              <w:t>…)</w:t>
             </w:r>
           </w:p>
         </w:tc>
@@ -22658,7 +23576,25 @@
           <w:sz w:val="28"/>
           <w:szCs w:val="28"/>
         </w:rPr>
-        <w:t>, which consumes a JumperState, and produces a String representing the jumper’s location: either “cliff”, “beach”, “water”, or “air”.</w:t>
+        <w:t xml:space="preserve">, which consumes a </w:t>
+      </w:r>
+      <w:proofErr w:type="spellStart"/>
+      <w:r>
+        <w:rPr>
+          <w:rFonts w:ascii="Century Gothic" w:hAnsi="Century Gothic" w:cs="Trebuchet MS"/>
+          <w:sz w:val="28"/>
+          <w:szCs w:val="28"/>
+        </w:rPr>
+        <w:t>JumperState</w:t>
+      </w:r>
+      <w:proofErr w:type="spellEnd"/>
+      <w:r>
+        <w:rPr>
+          <w:rFonts w:ascii="Century Gothic" w:hAnsi="Century Gothic" w:cs="Trebuchet MS"/>
+          <w:sz w:val="28"/>
+          <w:szCs w:val="28"/>
+        </w:rPr>
+        <w:t>, and produces a String representing the jumper’s location: either “cliff”, “beach”, “water”, or “air”.</w:t>
       </w:r>
     </w:p>
     <w:p>
@@ -22668,8 +23604,13 @@
           <w:rFonts w:cs="Trebuchet MS"/>
         </w:rPr>
       </w:pPr>
-      <w:r>
-        <w:t>Contract+Purpose Statement</w:t>
+      <w:proofErr w:type="spellStart"/>
+      <w:r>
+        <w:t>Contract+Purpose</w:t>
+      </w:r>
+      <w:proofErr w:type="spellEnd"/>
+      <w:r>
+        <w:t xml:space="preserve"> Statement</w:t>
       </w:r>
     </w:p>
     <w:p>
@@ -23860,7 +24801,25 @@
                 <w:sz w:val="24"/>
                 <w:szCs w:val="24"/>
               </w:rPr>
-              <w:t xml:space="preserve"> piecewisefun(n):</w:t>
+              <w:t xml:space="preserve"> </w:t>
+            </w:r>
+            <w:proofErr w:type="spellStart"/>
+            <w:r>
+              <w:rPr>
+                <w:rFonts w:ascii="Courier" w:hAnsi="Courier"/>
+                <w:sz w:val="24"/>
+                <w:szCs w:val="24"/>
+              </w:rPr>
+              <w:t>piecewisefun</w:t>
+            </w:r>
+            <w:proofErr w:type="spellEnd"/>
+            <w:r>
+              <w:rPr>
+                <w:rFonts w:ascii="Courier" w:hAnsi="Courier"/>
+                <w:sz w:val="24"/>
+                <w:szCs w:val="24"/>
+              </w:rPr>
+              <w:t>(n):</w:t>
             </w:r>
           </w:p>
           <w:p>
@@ -24112,7 +25071,25 @@
                 <w:sz w:val="22"/>
                 <w:szCs w:val="22"/>
               </w:rPr>
-              <w:t xml:space="preserve"> string-equal(topping, "pepperoni"): 10.50</w:t>
+              <w:t xml:space="preserve"> string-</w:t>
+            </w:r>
+            <w:proofErr w:type="gramStart"/>
+            <w:r>
+              <w:rPr>
+                <w:rFonts w:ascii="Courier" w:hAnsi="Courier" w:cs="Times"/>
+                <w:sz w:val="22"/>
+                <w:szCs w:val="22"/>
+              </w:rPr>
+              <w:t>equal(</w:t>
+            </w:r>
+            <w:proofErr w:type="gramEnd"/>
+            <w:r>
+              <w:rPr>
+                <w:rFonts w:ascii="Courier" w:hAnsi="Courier" w:cs="Times"/>
+                <w:sz w:val="22"/>
+                <w:szCs w:val="22"/>
+              </w:rPr>
+              <w:t>topping, "pepperoni"): 10.50</w:t>
             </w:r>
           </w:p>
           <w:p>
@@ -24150,7 +25127,25 @@
                 <w:sz w:val="22"/>
                 <w:szCs w:val="22"/>
               </w:rPr>
-              <w:t xml:space="preserve"> string-equal(topping, "cheese"): 9.00</w:t>
+              <w:t xml:space="preserve"> string-</w:t>
+            </w:r>
+            <w:proofErr w:type="gramStart"/>
+            <w:r>
+              <w:rPr>
+                <w:rFonts w:ascii="Courier" w:hAnsi="Courier" w:cs="Times"/>
+                <w:sz w:val="22"/>
+                <w:szCs w:val="22"/>
+              </w:rPr>
+              <w:t>equal(</w:t>
+            </w:r>
+            <w:proofErr w:type="gramEnd"/>
+            <w:r>
+              <w:rPr>
+                <w:rFonts w:ascii="Courier" w:hAnsi="Courier" w:cs="Times"/>
+                <w:sz w:val="22"/>
+                <w:szCs w:val="22"/>
+              </w:rPr>
+              <w:t>topping, "cheese"): 9.00</w:t>
             </w:r>
           </w:p>
           <w:p>
@@ -24188,7 +25183,25 @@
                 <w:sz w:val="22"/>
                 <w:szCs w:val="22"/>
               </w:rPr>
-              <w:t xml:space="preserve"> string-equal(topping, "chicken"): 11.25</w:t>
+              <w:t xml:space="preserve"> string-</w:t>
+            </w:r>
+            <w:proofErr w:type="gramStart"/>
+            <w:r>
+              <w:rPr>
+                <w:rFonts w:ascii="Courier" w:hAnsi="Courier" w:cs="Times"/>
+                <w:sz w:val="22"/>
+                <w:szCs w:val="22"/>
+              </w:rPr>
+              <w:t>equal(</w:t>
+            </w:r>
+            <w:proofErr w:type="gramEnd"/>
+            <w:r>
+              <w:rPr>
+                <w:rFonts w:ascii="Courier" w:hAnsi="Courier" w:cs="Times"/>
+                <w:sz w:val="22"/>
+                <w:szCs w:val="22"/>
+              </w:rPr>
+              <w:t>topping, "chicken"): 11.25</w:t>
             </w:r>
           </w:p>
           <w:p>
@@ -24226,7 +25239,25 @@
                 <w:sz w:val="22"/>
                 <w:szCs w:val="22"/>
               </w:rPr>
-              <w:t xml:space="preserve"> string-equal(topping, "broccoli"): 10.25</w:t>
+              <w:t xml:space="preserve"> string-</w:t>
+            </w:r>
+            <w:proofErr w:type="gramStart"/>
+            <w:r>
+              <w:rPr>
+                <w:rFonts w:ascii="Courier" w:hAnsi="Courier" w:cs="Times"/>
+                <w:sz w:val="22"/>
+                <w:szCs w:val="22"/>
+              </w:rPr>
+              <w:t>equal(</w:t>
+            </w:r>
+            <w:proofErr w:type="gramEnd"/>
+            <w:r>
+              <w:rPr>
+                <w:rFonts w:ascii="Courier" w:hAnsi="Courier" w:cs="Times"/>
+                <w:sz w:val="22"/>
+                <w:szCs w:val="22"/>
+              </w:rPr>
+              <w:t>topping, "broccoli"): 10.25</w:t>
             </w:r>
           </w:p>
           <w:p>
@@ -24436,7 +25467,25 @@
                 <w:sz w:val="24"/>
                 <w:szCs w:val="24"/>
               </w:rPr>
-              <w:t xml:space="preserve"> absolute-value(a b):</w:t>
+              <w:t xml:space="preserve"> absolute-</w:t>
+            </w:r>
+            <w:proofErr w:type="gramStart"/>
+            <w:r>
+              <w:rPr>
+                <w:rFonts w:ascii="Courier" w:hAnsi="Courier" w:cs="Times"/>
+                <w:sz w:val="24"/>
+                <w:szCs w:val="24"/>
+              </w:rPr>
+              <w:t>value(</w:t>
+            </w:r>
+            <w:proofErr w:type="gramEnd"/>
+            <w:r>
+              <w:rPr>
+                <w:rFonts w:ascii="Courier" w:hAnsi="Courier" w:cs="Times"/>
+                <w:sz w:val="24"/>
+                <w:szCs w:val="24"/>
+              </w:rPr>
+              <w:t>a b):</w:t>
             </w:r>
           </w:p>
           <w:p>
@@ -24701,7 +25750,25 @@
                 <w:sz w:val="24"/>
                 <w:szCs w:val="24"/>
               </w:rPr>
-              <w:t xml:space="preserve"> string-equal(f, “blue”):</w:t>
+              <w:t xml:space="preserve"> string-</w:t>
+            </w:r>
+            <w:proofErr w:type="gramStart"/>
+            <w:r>
+              <w:rPr>
+                <w:rFonts w:ascii="Courier" w:hAnsi="Courier" w:cs="Times"/>
+                <w:sz w:val="24"/>
+                <w:szCs w:val="24"/>
+              </w:rPr>
+              <w:t>equal(</w:t>
+            </w:r>
+            <w:proofErr w:type="gramEnd"/>
+            <w:r>
+              <w:rPr>
+                <w:rFonts w:ascii="Courier" w:hAnsi="Courier" w:cs="Times"/>
+                <w:sz w:val="24"/>
+                <w:szCs w:val="24"/>
+              </w:rPr>
+              <w:t>f, “blue”):</w:t>
             </w:r>
           </w:p>
           <w:p>
@@ -24752,7 +25819,25 @@
                 <w:sz w:val="24"/>
                 <w:szCs w:val="24"/>
               </w:rPr>
-              <w:t xml:space="preserve"> string-equal(f, “blue”):</w:t>
+              <w:t xml:space="preserve"> string-</w:t>
+            </w:r>
+            <w:proofErr w:type="gramStart"/>
+            <w:r>
+              <w:rPr>
+                <w:rFonts w:ascii="Courier" w:hAnsi="Courier" w:cs="Times"/>
+                <w:sz w:val="24"/>
+                <w:szCs w:val="24"/>
+              </w:rPr>
+              <w:t>equal(</w:t>
+            </w:r>
+            <w:proofErr w:type="gramEnd"/>
+            <w:r>
+              <w:rPr>
+                <w:rFonts w:ascii="Courier" w:hAnsi="Courier" w:cs="Times"/>
+                <w:sz w:val="24"/>
+                <w:szCs w:val="24"/>
+              </w:rPr>
+              <w:t>f, “blue”):</w:t>
             </w:r>
           </w:p>
           <w:p>
@@ -24803,7 +25888,25 @@
                 <w:sz w:val="24"/>
                 <w:szCs w:val="24"/>
               </w:rPr>
-              <w:t>string-equal(f, “red”):</w:t>
+              <w:t>string-</w:t>
+            </w:r>
+            <w:proofErr w:type="gramStart"/>
+            <w:r>
+              <w:rPr>
+                <w:rFonts w:ascii="Courier" w:hAnsi="Courier" w:cs="Times"/>
+                <w:sz w:val="24"/>
+                <w:szCs w:val="24"/>
+              </w:rPr>
+              <w:t>equal(</w:t>
+            </w:r>
+            <w:proofErr w:type="gramEnd"/>
+            <w:r>
+              <w:rPr>
+                <w:rFonts w:ascii="Courier" w:hAnsi="Courier" w:cs="Times"/>
+                <w:sz w:val="24"/>
+                <w:szCs w:val="24"/>
+              </w:rPr>
+              <w:t>f, “red”):</w:t>
             </w:r>
           </w:p>
           <w:p>
@@ -25505,7 +26608,35 @@
               <w:rPr>
                 <w:rFonts w:ascii="Century Gothic" w:hAnsi="Century Gothic"/>
               </w:rPr>
-              <w:t>(dangerX, score, playerIMG…)</w:t>
+              <w:t>(</w:t>
+            </w:r>
+            <w:proofErr w:type="spellStart"/>
+            <w:r>
+              <w:rPr>
+                <w:rFonts w:ascii="Century Gothic" w:hAnsi="Century Gothic"/>
+              </w:rPr>
+              <w:t>dangerX</w:t>
+            </w:r>
+            <w:proofErr w:type="spellEnd"/>
+            <w:r>
+              <w:rPr>
+                <w:rFonts w:ascii="Century Gothic" w:hAnsi="Century Gothic"/>
+              </w:rPr>
+              <w:t xml:space="preserve">, score, </w:t>
+            </w:r>
+            <w:proofErr w:type="spellStart"/>
+            <w:r>
+              <w:rPr>
+                <w:rFonts w:ascii="Century Gothic" w:hAnsi="Century Gothic"/>
+              </w:rPr>
+              <w:t>playerIMG</w:t>
+            </w:r>
+            <w:proofErr w:type="spellEnd"/>
+            <w:r>
+              <w:rPr>
+                <w:rFonts w:ascii="Century Gothic" w:hAnsi="Century Gothic"/>
+              </w:rPr>
+              <w:t>…)</w:t>
             </w:r>
           </w:p>
         </w:tc>
@@ -26734,7 +27865,15 @@
         <w:pStyle w:val="Heading2"/>
       </w:pPr>
       <w:r>
-        <w:t xml:space="preserve">If you have another function on your To-Do list , write at least one NEW example </w:t>
+        <w:t xml:space="preserve">If you have another function on your To-Do </w:t>
+      </w:r>
+      <w:proofErr w:type="gramStart"/>
+      <w:r>
+        <w:t>list ,</w:t>
+      </w:r>
+      <w:proofErr w:type="gramEnd"/>
+      <w:r>
+        <w:t xml:space="preserve"> write at least one NEW example </w:t>
       </w:r>
     </w:p>
     <w:p>
@@ -26978,7 +28117,25 @@
           <w:sz w:val="28"/>
           <w:szCs w:val="28"/>
         </w:rPr>
-        <w:t xml:space="preserve">a SunsetState, and </w:t>
+        <w:t xml:space="preserve">a </w:t>
+      </w:r>
+      <w:proofErr w:type="spellStart"/>
+      <w:r>
+        <w:rPr>
+          <w:rFonts w:ascii="Century Gothic" w:hAnsi="Century Gothic" w:cs="Trebuchet MS"/>
+          <w:sz w:val="28"/>
+          <w:szCs w:val="28"/>
+        </w:rPr>
+        <w:t>SunsetState</w:t>
+      </w:r>
+      <w:proofErr w:type="spellEnd"/>
+      <w:r>
+        <w:rPr>
+          <w:rFonts w:ascii="Century Gothic" w:hAnsi="Century Gothic" w:cs="Trebuchet MS"/>
+          <w:sz w:val="28"/>
+          <w:szCs w:val="28"/>
+        </w:rPr>
+        <w:t xml:space="preserve">, and </w:t>
       </w:r>
       <w:r>
         <w:rPr>
@@ -27002,14 +28159,32 @@
           <w:sz w:val="28"/>
           <w:szCs w:val="28"/>
         </w:rPr>
-        <w:t xml:space="preserve">sun (a solid, 25 pixel circle), whose color is </w:t>
-      </w:r>
+        <w:t xml:space="preserve">sun (a solid, </w:t>
+      </w:r>
+      <w:proofErr w:type="gramStart"/>
       <w:r>
         <w:rPr>
           <w:rFonts w:ascii="Century Gothic" w:hAnsi="Century Gothic" w:cs="Arial"/>
           <w:sz w:val="28"/>
           <w:szCs w:val="28"/>
         </w:rPr>
+        <w:t>25 pixel</w:t>
+      </w:r>
+      <w:proofErr w:type="gramEnd"/>
+      <w:r>
+        <w:rPr>
+          <w:rFonts w:ascii="Century Gothic" w:hAnsi="Century Gothic" w:cs="Arial"/>
+          <w:sz w:val="28"/>
+          <w:szCs w:val="28"/>
+        </w:rPr>
+        <w:t xml:space="preserve"> circle), whose color is </w:t>
+      </w:r>
+      <w:r>
+        <w:rPr>
+          <w:rFonts w:ascii="Century Gothic" w:hAnsi="Century Gothic" w:cs="Arial"/>
+          <w:sz w:val="28"/>
+          <w:szCs w:val="28"/>
+        </w:rPr>
         <w:t xml:space="preserve">"yellow", </w:t>
       </w:r>
       <w:r>
@@ -27060,8 +28235,13 @@
           <w:rFonts w:cs="Trebuchet MS"/>
         </w:rPr>
       </w:pPr>
-      <w:r>
-        <w:t>Contract+Purpose Statement</w:t>
+      <w:proofErr w:type="spellStart"/>
+      <w:r>
+        <w:t>Contract+Purpose</w:t>
+      </w:r>
+      <w:proofErr w:type="spellEnd"/>
+      <w:r>
+        <w:t xml:space="preserve"> Statement</w:t>
       </w:r>
     </w:p>
     <w:p>
@@ -28788,7 +29968,35 @@
               <w:rPr>
                 <w:rFonts w:ascii="Century Gothic" w:hAnsi="Century Gothic"/>
               </w:rPr>
-              <w:t>(dangerX, score, playerIMG…)</w:t>
+              <w:t>(</w:t>
+            </w:r>
+            <w:proofErr w:type="spellStart"/>
+            <w:r>
+              <w:rPr>
+                <w:rFonts w:ascii="Century Gothic" w:hAnsi="Century Gothic"/>
+              </w:rPr>
+              <w:t>dangerX</w:t>
+            </w:r>
+            <w:proofErr w:type="spellEnd"/>
+            <w:r>
+              <w:rPr>
+                <w:rFonts w:ascii="Century Gothic" w:hAnsi="Century Gothic"/>
+              </w:rPr>
+              <w:t xml:space="preserve">, score, </w:t>
+            </w:r>
+            <w:proofErr w:type="spellStart"/>
+            <w:r>
+              <w:rPr>
+                <w:rFonts w:ascii="Century Gothic" w:hAnsi="Century Gothic"/>
+              </w:rPr>
+              <w:t>playerIMG</w:t>
+            </w:r>
+            <w:proofErr w:type="spellEnd"/>
+            <w:r>
+              <w:rPr>
+                <w:rFonts w:ascii="Century Gothic" w:hAnsi="Century Gothic"/>
+              </w:rPr>
+              <w:t>…)</w:t>
             </w:r>
           </w:p>
         </w:tc>
@@ -29879,13 +31087,23 @@
                                 <w:szCs w:val="32"/>
                               </w:rPr>
                             </w:pPr>
+                            <w:proofErr w:type="gramStart"/>
                             <w:r>
                               <w:rPr>
                                 <w:rFonts w:ascii="Trebuchet MS" w:hAnsi="Trebuchet MS"/>
                                 <w:sz w:val="32"/>
                                 <w:szCs w:val="32"/>
                               </w:rPr>
-                              <w:t>pet(50, 75)</w:t>
+                              <w:t>pet(</w:t>
+                            </w:r>
+                            <w:proofErr w:type="gramEnd"/>
+                            <w:r>
+                              <w:rPr>
+                                <w:rFonts w:ascii="Trebuchet MS" w:hAnsi="Trebuchet MS"/>
+                                <w:sz w:val="32"/>
+                                <w:szCs w:val="32"/>
+                              </w:rPr>
+                              <w:t>50, 75)</w:t>
                             </w:r>
                           </w:p>
                         </w:txbxContent>
@@ -30001,13 +31219,23 @@
                                 <w:szCs w:val="32"/>
                               </w:rPr>
                             </w:pPr>
+                            <w:proofErr w:type="gramStart"/>
                             <w:r>
                               <w:rPr>
                                 <w:rFonts w:ascii="Trebuchet MS" w:hAnsi="Trebuchet MS"/>
                                 <w:sz w:val="32"/>
                                 <w:szCs w:val="32"/>
                               </w:rPr>
-                              <w:t>pet(100, 100)</w:t>
+                              <w:t>pet(</w:t>
+                            </w:r>
+                            <w:proofErr w:type="gramEnd"/>
+                            <w:r>
+                              <w:rPr>
+                                <w:rFonts w:ascii="Trebuchet MS" w:hAnsi="Trebuchet MS"/>
+                                <w:sz w:val="32"/>
+                                <w:szCs w:val="32"/>
+                              </w:rPr>
+                              <w:t>100, 100)</w:t>
                             </w:r>
                           </w:p>
                         </w:txbxContent>
@@ -30059,6 +31287,7 @@
           </mc:Fallback>
         </mc:AlternateContent>
       </w:r>
+      <w:proofErr w:type="gramStart"/>
       <w:r>
         <w:rPr>
           <w:rFonts w:ascii="Century Gothic" w:hAnsi="Century Gothic" w:cs="Courier New"/>
@@ -30085,7 +31314,17 @@
           <w:sz w:val="36"/>
           <w:szCs w:val="36"/>
         </w:rPr>
-        <w:t>= __________________________________</w:t>
+        <w:t>=</w:t>
+      </w:r>
+      <w:proofErr w:type="gramEnd"/>
+      <w:r>
+        <w:rPr>
+          <w:rFonts w:ascii="Century Gothic" w:hAnsi="Century Gothic" w:cs="Courier New"/>
+          <w:color w:val="000000"/>
+          <w:sz w:val="36"/>
+          <w:szCs w:val="36"/>
+        </w:rPr>
+        <w:t xml:space="preserve"> __________________________________</w:t>
       </w:r>
     </w:p>
     <w:p>
@@ -30163,13 +31402,23 @@
                                 <w:szCs w:val="32"/>
                               </w:rPr>
                             </w:pPr>
+                            <w:proofErr w:type="gramStart"/>
                             <w:r>
                               <w:rPr>
                                 <w:rFonts w:ascii="Trebuchet MS" w:hAnsi="Trebuchet MS"/>
                                 <w:sz w:val="32"/>
                                 <w:szCs w:val="32"/>
                               </w:rPr>
-                              <w:t>pet(0, 0)</w:t>
+                              <w:t>pet(</w:t>
+                            </w:r>
+                            <w:proofErr w:type="gramEnd"/>
+                            <w:r>
+                              <w:rPr>
+                                <w:rFonts w:ascii="Trebuchet MS" w:hAnsi="Trebuchet MS"/>
+                                <w:sz w:val="32"/>
+                                <w:szCs w:val="32"/>
+                              </w:rPr>
+                              <w:t>0, 0)</w:t>
                             </w:r>
                           </w:p>
                         </w:txbxContent>
@@ -30414,7 +31663,53 @@
                                 <w:sz w:val="32"/>
                                 <w:szCs w:val="32"/>
                               </w:rPr>
-                              <w:t>next-state-tick(FULLPET) is pet(FULLPET.hunger – 2, FULLPET.sleep – 1)</w:t>
+                              <w:t xml:space="preserve">next-state-tick(FULLPET) is </w:t>
+                            </w:r>
+                            <w:proofErr w:type="gramStart"/>
+                            <w:r>
+                              <w:rPr>
+                                <w:rFonts w:ascii="Trebuchet MS" w:hAnsi="Trebuchet MS"/>
+                                <w:sz w:val="32"/>
+                                <w:szCs w:val="32"/>
+                              </w:rPr>
+                              <w:t>pet(</w:t>
+                            </w:r>
+                            <w:proofErr w:type="spellStart"/>
+                            <w:proofErr w:type="gramEnd"/>
+                            <w:r>
+                              <w:rPr>
+                                <w:rFonts w:ascii="Trebuchet MS" w:hAnsi="Trebuchet MS"/>
+                                <w:sz w:val="32"/>
+                                <w:szCs w:val="32"/>
+                              </w:rPr>
+                              <w:t>FULLPET.hunger</w:t>
+                            </w:r>
+                            <w:proofErr w:type="spellEnd"/>
+                            <w:r>
+                              <w:rPr>
+                                <w:rFonts w:ascii="Trebuchet MS" w:hAnsi="Trebuchet MS"/>
+                                <w:sz w:val="32"/>
+                                <w:szCs w:val="32"/>
+                              </w:rPr>
+                              <w:t xml:space="preserve"> – 2, </w:t>
+                            </w:r>
+                            <w:proofErr w:type="spellStart"/>
+                            <w:r>
+                              <w:rPr>
+                                <w:rFonts w:ascii="Trebuchet MS" w:hAnsi="Trebuchet MS"/>
+                                <w:sz w:val="32"/>
+                                <w:szCs w:val="32"/>
+                              </w:rPr>
+                              <w:t>FULLPET.sleep</w:t>
+                            </w:r>
+                            <w:proofErr w:type="spellEnd"/>
+                            <w:r>
+                              <w:rPr>
+                                <w:rFonts w:ascii="Trebuchet MS" w:hAnsi="Trebuchet MS"/>
+                                <w:sz w:val="32"/>
+                                <w:szCs w:val="32"/>
+                              </w:rPr>
+                              <w:t xml:space="preserve"> – 1)</w:t>
                             </w:r>
                           </w:p>
                         </w:txbxContent>
@@ -30566,7 +31861,53 @@
                                 <w:sz w:val="32"/>
                                 <w:szCs w:val="32"/>
                               </w:rPr>
-                              <w:t>next-state-tick(MIDPET) is pet(MIDPET.hunger – 2, MIDPET.sleep – 1)</w:t>
+                              <w:t xml:space="preserve">next-state-tick(MIDPET) is </w:t>
+                            </w:r>
+                            <w:proofErr w:type="gramStart"/>
+                            <w:r>
+                              <w:rPr>
+                                <w:rFonts w:ascii="Trebuchet MS" w:hAnsi="Trebuchet MS"/>
+                                <w:sz w:val="32"/>
+                                <w:szCs w:val="32"/>
+                              </w:rPr>
+                              <w:t>pet(</w:t>
+                            </w:r>
+                            <w:proofErr w:type="spellStart"/>
+                            <w:proofErr w:type="gramEnd"/>
+                            <w:r>
+                              <w:rPr>
+                                <w:rFonts w:ascii="Trebuchet MS" w:hAnsi="Trebuchet MS"/>
+                                <w:sz w:val="32"/>
+                                <w:szCs w:val="32"/>
+                              </w:rPr>
+                              <w:t>MIDPET.hunger</w:t>
+                            </w:r>
+                            <w:proofErr w:type="spellEnd"/>
+                            <w:r>
+                              <w:rPr>
+                                <w:rFonts w:ascii="Trebuchet MS" w:hAnsi="Trebuchet MS"/>
+                                <w:sz w:val="32"/>
+                                <w:szCs w:val="32"/>
+                              </w:rPr>
+                              <w:t xml:space="preserve"> – 2, </w:t>
+                            </w:r>
+                            <w:proofErr w:type="spellStart"/>
+                            <w:r>
+                              <w:rPr>
+                                <w:rFonts w:ascii="Trebuchet MS" w:hAnsi="Trebuchet MS"/>
+                                <w:sz w:val="32"/>
+                                <w:szCs w:val="32"/>
+                              </w:rPr>
+                              <w:t>MIDPET.sleep</w:t>
+                            </w:r>
+                            <w:proofErr w:type="spellEnd"/>
+                            <w:r>
+                              <w:rPr>
+                                <w:rFonts w:ascii="Trebuchet MS" w:hAnsi="Trebuchet MS"/>
+                                <w:sz w:val="32"/>
+                                <w:szCs w:val="32"/>
+                              </w:rPr>
+                              <w:t xml:space="preserve"> – 1)</w:t>
                             </w:r>
                           </w:p>
                         </w:txbxContent>
@@ -30906,7 +32247,15 @@
         <w:pStyle w:val="Heading2"/>
       </w:pPr>
       <w:r>
-        <w:t xml:space="preserve">If you have another function on your To-Do list , write at least one NEW example </w:t>
+        <w:t xml:space="preserve">If you have another function on your To-Do </w:t>
+      </w:r>
+      <w:proofErr w:type="gramStart"/>
+      <w:r>
+        <w:t>list ,</w:t>
+      </w:r>
+      <w:proofErr w:type="gramEnd"/>
+      <w:r>
+        <w:t xml:space="preserve"> write at least one NEW example </w:t>
       </w:r>
     </w:p>
     <w:p>
@@ -31610,7 +32959,35 @@
               <w:rPr>
                 <w:rFonts w:ascii="Century Gothic" w:hAnsi="Century Gothic"/>
               </w:rPr>
-              <w:t>(dangerX, score, playerIMG…)</w:t>
+              <w:t>(</w:t>
+            </w:r>
+            <w:proofErr w:type="spellStart"/>
+            <w:r>
+              <w:rPr>
+                <w:rFonts w:ascii="Century Gothic" w:hAnsi="Century Gothic"/>
+              </w:rPr>
+              <w:t>dangerX</w:t>
+            </w:r>
+            <w:proofErr w:type="spellEnd"/>
+            <w:r>
+              <w:rPr>
+                <w:rFonts w:ascii="Century Gothic" w:hAnsi="Century Gothic"/>
+              </w:rPr>
+              <w:t xml:space="preserve">, score, </w:t>
+            </w:r>
+            <w:proofErr w:type="spellStart"/>
+            <w:r>
+              <w:rPr>
+                <w:rFonts w:ascii="Century Gothic" w:hAnsi="Century Gothic"/>
+              </w:rPr>
+              <w:t>playerIMG</w:t>
+            </w:r>
+            <w:proofErr w:type="spellEnd"/>
+            <w:r>
+              <w:rPr>
+                <w:rFonts w:ascii="Century Gothic" w:hAnsi="Century Gothic"/>
+              </w:rPr>
+              <w:t>…)</w:t>
             </w:r>
           </w:p>
         </w:tc>
@@ -32839,7 +34216,15 @@
         <w:pStyle w:val="Heading2"/>
       </w:pPr>
       <w:r>
-        <w:t xml:space="preserve">If you have another function on your To-Do list , write at least one NEW example </w:t>
+        <w:t xml:space="preserve">If you have another function on your To-Do </w:t>
+      </w:r>
+      <w:proofErr w:type="gramStart"/>
+      <w:r>
+        <w:t>list ,</w:t>
+      </w:r>
+      <w:proofErr w:type="gramEnd"/>
+      <w:r>
+        <w:t xml:space="preserve"> write at least one NEW example </w:t>
       </w:r>
     </w:p>
     <w:p>
@@ -33513,7 +34898,35 @@
               <w:rPr>
                 <w:rFonts w:ascii="Century Gothic" w:hAnsi="Century Gothic"/>
               </w:rPr>
-              <w:t>(dangerX, score, playerIMG…)</w:t>
+              <w:t>(</w:t>
+            </w:r>
+            <w:proofErr w:type="spellStart"/>
+            <w:r>
+              <w:rPr>
+                <w:rFonts w:ascii="Century Gothic" w:hAnsi="Century Gothic"/>
+              </w:rPr>
+              <w:t>dangerX</w:t>
+            </w:r>
+            <w:proofErr w:type="spellEnd"/>
+            <w:r>
+              <w:rPr>
+                <w:rFonts w:ascii="Century Gothic" w:hAnsi="Century Gothic"/>
+              </w:rPr>
+              <w:t xml:space="preserve">, score, </w:t>
+            </w:r>
+            <w:proofErr w:type="spellStart"/>
+            <w:r>
+              <w:rPr>
+                <w:rFonts w:ascii="Century Gothic" w:hAnsi="Century Gothic"/>
+              </w:rPr>
+              <w:t>playerIMG</w:t>
+            </w:r>
+            <w:proofErr w:type="spellEnd"/>
+            <w:r>
+              <w:rPr>
+                <w:rFonts w:ascii="Century Gothic" w:hAnsi="Century Gothic"/>
+              </w:rPr>
+              <w:t>…)</w:t>
             </w:r>
           </w:p>
         </w:tc>
@@ -34742,7 +36155,15 @@
         <w:pStyle w:val="Heading2"/>
       </w:pPr>
       <w:r>
-        <w:t xml:space="preserve">If you have another function on your To-Do list , write at least one NEW example </w:t>
+        <w:t xml:space="preserve">If you have another function on your To-Do </w:t>
+      </w:r>
+      <w:proofErr w:type="gramStart"/>
+      <w:r>
+        <w:t>list ,</w:t>
+      </w:r>
+      <w:proofErr w:type="gramEnd"/>
+      <w:r>
+        <w:t xml:space="preserve"> write at least one NEW example </w:t>
       </w:r>
     </w:p>
     <w:p>
@@ -35613,7 +37034,35 @@
               <w:rPr>
                 <w:rFonts w:ascii="Century Gothic" w:hAnsi="Century Gothic"/>
               </w:rPr>
-              <w:t>(dangerX, score, playerIMG…)</w:t>
+              <w:t>(</w:t>
+            </w:r>
+            <w:proofErr w:type="spellStart"/>
+            <w:r>
+              <w:rPr>
+                <w:rFonts w:ascii="Century Gothic" w:hAnsi="Century Gothic"/>
+              </w:rPr>
+              <w:t>dangerX</w:t>
+            </w:r>
+            <w:proofErr w:type="spellEnd"/>
+            <w:r>
+              <w:rPr>
+                <w:rFonts w:ascii="Century Gothic" w:hAnsi="Century Gothic"/>
+              </w:rPr>
+              <w:t xml:space="preserve">, score, </w:t>
+            </w:r>
+            <w:proofErr w:type="spellStart"/>
+            <w:r>
+              <w:rPr>
+                <w:rFonts w:ascii="Century Gothic" w:hAnsi="Century Gothic"/>
+              </w:rPr>
+              <w:t>playerIMG</w:t>
+            </w:r>
+            <w:proofErr w:type="spellEnd"/>
+            <w:r>
+              <w:rPr>
+                <w:rFonts w:ascii="Century Gothic" w:hAnsi="Century Gothic"/>
+              </w:rPr>
+              <w:t>…)</w:t>
             </w:r>
           </w:p>
         </w:tc>
@@ -37645,14 +39094,14 @@
                         </a:ln>
                         <a:extLst>
                           <a:ext uri="{909E8E84-426E-40dd-AFC4-6F175D3DCCD1}">
-                            <a14:hiddenFill xmlns:a14="http://schemas.microsoft.com/office/drawing/2010/main" xmlns:w="http://schemas.openxmlformats.org/wordprocessingml/2006/main" xmlns:w10="urn:schemas-microsoft-com:office:word" xmlns:v="urn:schemas-microsoft-com:vml" xmlns:o="urn:schemas-microsoft-com:office:office" xmlns="">
+                            <a14:hiddenFill xmlns="" xmlns:o="urn:schemas-microsoft-com:office:office" xmlns:v="urn:schemas-microsoft-com:vml" xmlns:w10="urn:schemas-microsoft-com:office:word" xmlns:w="http://schemas.openxmlformats.org/wordprocessingml/2006/main" xmlns:a14="http://schemas.microsoft.com/office/drawing/2010/main">
                               <a:solidFill>
                                 <a:srgbClr val="FFFFFF"/>
                               </a:solidFill>
                             </a14:hiddenFill>
                           </a:ext>
                           <a:ext uri="{91240B29-F687-4f45-9708-019B960494DF}">
-                            <a14:hiddenLine xmlns:a14="http://schemas.microsoft.com/office/drawing/2010/main" xmlns:w="http://schemas.openxmlformats.org/wordprocessingml/2006/main" xmlns:w10="urn:schemas-microsoft-com:office:word" xmlns:v="urn:schemas-microsoft-com:vml" xmlns:o="urn:schemas-microsoft-com:office:office" xmlns="" w="9525">
+                            <a14:hiddenLine xmlns="" xmlns:o="urn:schemas-microsoft-com:office:office" xmlns:v="urn:schemas-microsoft-com:vml" xmlns:w10="urn:schemas-microsoft-com:office:word" xmlns:w="http://schemas.openxmlformats.org/wordprocessingml/2006/main" xmlns:a14="http://schemas.microsoft.com/office/drawing/2010/main" w="9525">
                               <a:solidFill>
                                 <a:srgbClr val="000000"/>
                               </a:solidFill>
@@ -37666,9 +39115,11 @@
                       <wps:txbx>
                         <w:txbxContent>
                           <w:p>
+                            <w:proofErr w:type="spellStart"/>
                             <w:r>
                               <w:t>num-sqr</w:t>
                             </w:r>
+                            <w:proofErr w:type="spellEnd"/>
                           </w:p>
                         </w:txbxContent>
                       </wps:txbx>
@@ -37784,7 +39235,7 @@
                         <a:effectLst/>
                         <a:extLst>
                           <a:ext uri="{909E8E84-426E-40dd-AFC4-6F175D3DCCD1}">
-                            <a14:hiddenFill xmlns:a14="http://schemas.microsoft.com/office/drawing/2010/main" xmlns:w="http://schemas.openxmlformats.org/wordprocessingml/2006/main" xmlns:w10="urn:schemas-microsoft-com:office:word" xmlns:v="urn:schemas-microsoft-com:vml" xmlns:o="urn:schemas-microsoft-com:office:office" xmlns="">
+                            <a14:hiddenFill xmlns="" xmlns:o="urn:schemas-microsoft-com:office:office" xmlns:v="urn:schemas-microsoft-com:vml" xmlns:w10="urn:schemas-microsoft-com:office:word" xmlns:w="http://schemas.openxmlformats.org/wordprocessingml/2006/main" xmlns:a14="http://schemas.microsoft.com/office/drawing/2010/main">
                               <a:gradFill rotWithShape="1">
                                 <a:gsLst>
                                   <a:gs pos="0">
@@ -37799,7 +39250,7 @@
                             </a14:hiddenFill>
                           </a:ext>
                           <a:ext uri="{AF507438-7753-43e0-B8FC-AC1667EBCBE1}">
-                            <a14:hiddenEffects xmlns:a14="http://schemas.microsoft.com/office/drawing/2010/main" xmlns:w="http://schemas.openxmlformats.org/wordprocessingml/2006/main" xmlns:w10="urn:schemas-microsoft-com:office:word" xmlns:v="urn:schemas-microsoft-com:vml" xmlns:o="urn:schemas-microsoft-com:office:office" xmlns="">
+                            <a14:hiddenEffects xmlns="" xmlns:o="urn:schemas-microsoft-com:office:office" xmlns:v="urn:schemas-microsoft-com:vml" xmlns:w10="urn:schemas-microsoft-com:office:word" xmlns:w="http://schemas.openxmlformats.org/wordprocessingml/2006/main" xmlns:a14="http://schemas.microsoft.com/office/drawing/2010/main">
                               <a:effectLst>
                                 <a:outerShdw blurRad="40000" dist="23000" dir="5400000" rotWithShape="0">
                                   <a:srgbClr val="000000">
@@ -37891,14 +39342,14 @@
                         </a:ln>
                         <a:extLst>
                           <a:ext uri="{909E8E84-426E-40dd-AFC4-6F175D3DCCD1}">
-                            <a14:hiddenFill xmlns:a14="http://schemas.microsoft.com/office/drawing/2010/main" xmlns:w="http://schemas.openxmlformats.org/wordprocessingml/2006/main" xmlns:w10="urn:schemas-microsoft-com:office:word" xmlns:v="urn:schemas-microsoft-com:vml" xmlns:o="urn:schemas-microsoft-com:office:office" xmlns="">
+                            <a14:hiddenFill xmlns="" xmlns:o="urn:schemas-microsoft-com:office:office" xmlns:v="urn:schemas-microsoft-com:vml" xmlns:w10="urn:schemas-microsoft-com:office:word" xmlns:w="http://schemas.openxmlformats.org/wordprocessingml/2006/main" xmlns:a14="http://schemas.microsoft.com/office/drawing/2010/main">
                               <a:solidFill>
                                 <a:srgbClr val="FFFFFF"/>
                               </a:solidFill>
                             </a14:hiddenFill>
                           </a:ext>
                           <a:ext uri="{91240B29-F687-4f45-9708-019B960494DF}">
-                            <a14:hiddenLine xmlns:a14="http://schemas.microsoft.com/office/drawing/2010/main" xmlns:w="http://schemas.openxmlformats.org/wordprocessingml/2006/main" xmlns:w10="urn:schemas-microsoft-com:office:word" xmlns:v="urn:schemas-microsoft-com:vml" xmlns:o="urn:schemas-microsoft-com:office:office" xmlns="" w="9525">
+                            <a14:hiddenLine xmlns="" xmlns:o="urn:schemas-microsoft-com:office:office" xmlns:v="urn:schemas-microsoft-com:vml" xmlns:w10="urn:schemas-microsoft-com:office:word" xmlns:w="http://schemas.openxmlformats.org/wordprocessingml/2006/main" xmlns:a14="http://schemas.microsoft.com/office/drawing/2010/main" w="9525">
                               <a:solidFill>
                                 <a:srgbClr val="000000"/>
                               </a:solidFill>
@@ -38037,7 +39488,7 @@
                         <a:effectLst/>
                         <a:extLst>
                           <a:ext uri="{909E8E84-426E-40dd-AFC4-6F175D3DCCD1}">
-                            <a14:hiddenFill xmlns:a14="http://schemas.microsoft.com/office/drawing/2010/main" xmlns:w="http://schemas.openxmlformats.org/wordprocessingml/2006/main" xmlns:w10="urn:schemas-microsoft-com:office:word" xmlns:v="urn:schemas-microsoft-com:vml" xmlns:o="urn:schemas-microsoft-com:office:office" xmlns="">
+                            <a14:hiddenFill xmlns="" xmlns:o="urn:schemas-microsoft-com:office:office" xmlns:v="urn:schemas-microsoft-com:vml" xmlns:w10="urn:schemas-microsoft-com:office:word" xmlns:w="http://schemas.openxmlformats.org/wordprocessingml/2006/main" xmlns:a14="http://schemas.microsoft.com/office/drawing/2010/main">
                               <a:gradFill rotWithShape="1">
                                 <a:gsLst>
                                   <a:gs pos="0">
@@ -38052,7 +39503,7 @@
                             </a14:hiddenFill>
                           </a:ext>
                           <a:ext uri="{AF507438-7753-43e0-B8FC-AC1667EBCBE1}">
-                            <a14:hiddenEffects xmlns:a14="http://schemas.microsoft.com/office/drawing/2010/main" xmlns:w="http://schemas.openxmlformats.org/wordprocessingml/2006/main" xmlns:w10="urn:schemas-microsoft-com:office:word" xmlns:v="urn:schemas-microsoft-com:vml" xmlns:o="urn:schemas-microsoft-com:office:office" xmlns="">
+                            <a14:hiddenEffects xmlns="" xmlns:o="urn:schemas-microsoft-com:office:office" xmlns:v="urn:schemas-microsoft-com:vml" xmlns:w10="urn:schemas-microsoft-com:office:word" xmlns:w="http://schemas.openxmlformats.org/wordprocessingml/2006/main" xmlns:a14="http://schemas.microsoft.com/office/drawing/2010/main">
                               <a:effectLst>
                                 <a:outerShdw blurRad="40000" dist="23000" dir="5400000" rotWithShape="0">
                                   <a:srgbClr val="000000">
@@ -38136,12 +39587,12 @@
                         <a:effectLst/>
                         <a:extLst>
                           <a:ext uri="{909E8E84-426E-40dd-AFC4-6F175D3DCCD1}">
-                            <a14:hiddenFill xmlns:a14="http://schemas.microsoft.com/office/drawing/2010/main" xmlns:w="http://schemas.openxmlformats.org/wordprocessingml/2006/main" xmlns:w10="urn:schemas-microsoft-com:office:word" xmlns:v="urn:schemas-microsoft-com:vml" xmlns:o="urn:schemas-microsoft-com:office:office" xmlns="">
+                            <a14:hiddenFill xmlns="" xmlns:o="urn:schemas-microsoft-com:office:office" xmlns:v="urn:schemas-microsoft-com:vml" xmlns:w10="urn:schemas-microsoft-com:office:word" xmlns:w="http://schemas.openxmlformats.org/wordprocessingml/2006/main" xmlns:a14="http://schemas.microsoft.com/office/drawing/2010/main">
                               <a:noFill/>
                             </a14:hiddenFill>
                           </a:ext>
                           <a:ext uri="{AF507438-7753-43e0-B8FC-AC1667EBCBE1}">
-                            <a14:hiddenEffects xmlns:a14="http://schemas.microsoft.com/office/drawing/2010/main" xmlns:w="http://schemas.openxmlformats.org/wordprocessingml/2006/main" xmlns:w10="urn:schemas-microsoft-com:office:word" xmlns:v="urn:schemas-microsoft-com:vml" xmlns:o="urn:schemas-microsoft-com:office:office" xmlns="">
+                            <a14:hiddenEffects xmlns="" xmlns:o="urn:schemas-microsoft-com:office:office" xmlns:v="urn:schemas-microsoft-com:vml" xmlns:w10="urn:schemas-microsoft-com:office:word" xmlns:w="http://schemas.openxmlformats.org/wordprocessingml/2006/main" xmlns:a14="http://schemas.microsoft.com/office/drawing/2010/main">
                               <a:effectLst>
                                 <a:outerShdw blurRad="40000" dist="20000" dir="5400000" rotWithShape="0">
                                   <a:srgbClr val="000000">
@@ -38243,12 +39694,12 @@
                         <a:effectLst/>
                         <a:extLst>
                           <a:ext uri="{909E8E84-426E-40dd-AFC4-6F175D3DCCD1}">
-                            <a14:hiddenFill xmlns:a14="http://schemas.microsoft.com/office/drawing/2010/main" xmlns:w="http://schemas.openxmlformats.org/wordprocessingml/2006/main" xmlns:w10="urn:schemas-microsoft-com:office:word" xmlns:v="urn:schemas-microsoft-com:vml" xmlns:o="urn:schemas-microsoft-com:office:office" xmlns="">
+                            <a14:hiddenFill xmlns="" xmlns:o="urn:schemas-microsoft-com:office:office" xmlns:v="urn:schemas-microsoft-com:vml" xmlns:w10="urn:schemas-microsoft-com:office:word" xmlns:w="http://schemas.openxmlformats.org/wordprocessingml/2006/main" xmlns:a14="http://schemas.microsoft.com/office/drawing/2010/main">
                               <a:noFill/>
                             </a14:hiddenFill>
                           </a:ext>
                           <a:ext uri="{AF507438-7753-43e0-B8FC-AC1667EBCBE1}">
-                            <a14:hiddenEffects xmlns:a14="http://schemas.microsoft.com/office/drawing/2010/main" xmlns:w="http://schemas.openxmlformats.org/wordprocessingml/2006/main" xmlns:w10="urn:schemas-microsoft-com:office:word" xmlns:v="urn:schemas-microsoft-com:vml" xmlns:o="urn:schemas-microsoft-com:office:office" xmlns="">
+                            <a14:hiddenEffects xmlns="" xmlns:o="urn:schemas-microsoft-com:office:office" xmlns:v="urn:schemas-microsoft-com:vml" xmlns:w10="urn:schemas-microsoft-com:office:word" xmlns:w="http://schemas.openxmlformats.org/wordprocessingml/2006/main" xmlns:a14="http://schemas.microsoft.com/office/drawing/2010/main">
                               <a:effectLst>
                                 <a:outerShdw blurRad="40000" dist="20000" dir="5400000" rotWithShape="0">
                                   <a:srgbClr val="000000">
@@ -38333,14 +39784,14 @@
                         </a:ln>
                         <a:extLst>
                           <a:ext uri="{909E8E84-426E-40dd-AFC4-6F175D3DCCD1}">
-                            <a14:hiddenFill xmlns:a14="http://schemas.microsoft.com/office/drawing/2010/main" xmlns:w="http://schemas.openxmlformats.org/wordprocessingml/2006/main" xmlns:w10="urn:schemas-microsoft-com:office:word" xmlns:v="urn:schemas-microsoft-com:vml" xmlns:o="urn:schemas-microsoft-com:office:office" xmlns="">
+                            <a14:hiddenFill xmlns="" xmlns:o="urn:schemas-microsoft-com:office:office" xmlns:v="urn:schemas-microsoft-com:vml" xmlns:w10="urn:schemas-microsoft-com:office:word" xmlns:w="http://schemas.openxmlformats.org/wordprocessingml/2006/main" xmlns:a14="http://schemas.microsoft.com/office/drawing/2010/main">
                               <a:solidFill>
                                 <a:srgbClr val="FFFFFF"/>
                               </a:solidFill>
                             </a14:hiddenFill>
                           </a:ext>
                           <a:ext uri="{91240B29-F687-4f45-9708-019B960494DF}">
-                            <a14:hiddenLine xmlns:a14="http://schemas.microsoft.com/office/drawing/2010/main" xmlns:w="http://schemas.openxmlformats.org/wordprocessingml/2006/main" xmlns:w10="urn:schemas-microsoft-com:office:word" xmlns:v="urn:schemas-microsoft-com:vml" xmlns:o="urn:schemas-microsoft-com:office:office" xmlns="" w="9525">
+                            <a14:hiddenLine xmlns="" xmlns:o="urn:schemas-microsoft-com:office:office" xmlns:v="urn:schemas-microsoft-com:vml" xmlns:w10="urn:schemas-microsoft-com:office:word" xmlns:w="http://schemas.openxmlformats.org/wordprocessingml/2006/main" xmlns:a14="http://schemas.microsoft.com/office/drawing/2010/main" w="9525">
                               <a:solidFill>
                                 <a:srgbClr val="000000"/>
                               </a:solidFill>
@@ -38421,7 +39872,25 @@
           <w:sz w:val="24"/>
           <w:szCs w:val="24"/>
         </w:rPr>
-        <w:t>Convert it into Pyret code:</w:t>
+        <w:t xml:space="preserve">Convert it into </w:t>
+      </w:r>
+      <w:proofErr w:type="spellStart"/>
+      <w:r>
+        <w:rPr>
+          <w:rFonts w:ascii="Trebuchet MS" w:hAnsi="Trebuchet MS" w:cs="Trebuchet MS"/>
+          <w:sz w:val="24"/>
+          <w:szCs w:val="24"/>
+        </w:rPr>
+        <w:t>Pyret</w:t>
+      </w:r>
+      <w:proofErr w:type="spellEnd"/>
+      <w:r>
+        <w:rPr>
+          <w:rFonts w:ascii="Trebuchet MS" w:hAnsi="Trebuchet MS" w:cs="Trebuchet MS"/>
+          <w:sz w:val="24"/>
+          <w:szCs w:val="24"/>
+        </w:rPr>
+        <w:t xml:space="preserve"> code:</w:t>
       </w:r>
     </w:p>
     <w:p>
@@ -38594,6 +40063,7 @@
           <w:szCs w:val="22"/>
         </w:rPr>
       </w:pPr>
+      <w:proofErr w:type="spellStart"/>
       <w:r>
         <w:rPr>
           <w:rFonts w:ascii="Trebuchet MS" w:hAnsi="Trebuchet MS" w:cs="Trebuchet MS"/>
@@ -38601,7 +40071,17 @@
           <w:sz w:val="22"/>
           <w:szCs w:val="22"/>
         </w:rPr>
-        <w:t>px: The x-coordinate of the player</w:t>
+        <w:t>px</w:t>
+      </w:r>
+      <w:proofErr w:type="spellEnd"/>
+      <w:r>
+        <w:rPr>
+          <w:rFonts w:ascii="Trebuchet MS" w:hAnsi="Trebuchet MS" w:cs="Trebuchet MS"/>
+          <w:i/>
+          <w:sz w:val="22"/>
+          <w:szCs w:val="22"/>
+        </w:rPr>
+        <w:t>: The x-coordinate of the player</w:t>
       </w:r>
     </w:p>
     <w:p>
@@ -38617,6 +40097,7 @@
           <w:szCs w:val="22"/>
         </w:rPr>
       </w:pPr>
+      <w:proofErr w:type="spellStart"/>
       <w:r>
         <w:rPr>
           <w:rFonts w:ascii="Trebuchet MS" w:hAnsi="Trebuchet MS" w:cs="Trebuchet MS"/>
@@ -38624,7 +40105,17 @@
           <w:sz w:val="22"/>
           <w:szCs w:val="22"/>
         </w:rPr>
-        <w:t>py: The y-coordinate of the player</w:t>
+        <w:t>py</w:t>
+      </w:r>
+      <w:proofErr w:type="spellEnd"/>
+      <w:r>
+        <w:rPr>
+          <w:rFonts w:ascii="Trebuchet MS" w:hAnsi="Trebuchet MS" w:cs="Trebuchet MS"/>
+          <w:i/>
+          <w:sz w:val="22"/>
+          <w:szCs w:val="22"/>
+        </w:rPr>
+        <w:t>: The y-coordinate of the player</w:t>
       </w:r>
     </w:p>
     <w:p>
@@ -38748,15 +40239,35 @@
           <w:sz w:val="28"/>
           <w:szCs w:val="28"/>
         </w:rPr>
-        <w:t xml:space="preserve"> =  (</w:t>
-      </w:r>
+        <w:t xml:space="preserve"> </w:t>
+      </w:r>
+      <w:proofErr w:type="gramStart"/>
       <w:r>
         <w:rPr>
           <w:rFonts w:ascii="Trebuchet MS" w:hAnsi="Trebuchet MS" w:cs="Trebuchet MS"/>
           <w:sz w:val="28"/>
           <w:szCs w:val="28"/>
         </w:rPr>
-        <w:t xml:space="preserve">px </w:t>
+        <w:t>=  (</w:t>
+      </w:r>
+      <w:proofErr w:type="spellStart"/>
+      <w:proofErr w:type="gramEnd"/>
+      <w:r>
+        <w:rPr>
+          <w:rFonts w:ascii="Trebuchet MS" w:hAnsi="Trebuchet MS" w:cs="Trebuchet MS"/>
+          <w:sz w:val="28"/>
+          <w:szCs w:val="28"/>
+        </w:rPr>
+        <w:t>px</w:t>
+      </w:r>
+      <w:proofErr w:type="spellEnd"/>
+      <w:r>
+        <w:rPr>
+          <w:rFonts w:ascii="Trebuchet MS" w:hAnsi="Trebuchet MS" w:cs="Trebuchet MS"/>
+          <w:sz w:val="28"/>
+          <w:szCs w:val="28"/>
+        </w:rPr>
+        <w:t xml:space="preserve"> </w:t>
       </w:r>
       <w:r>
         <w:rPr>
@@ -38791,6 +40302,7 @@
         </w:rPr>
         <w:t xml:space="preserve"> + (</w:t>
       </w:r>
+      <w:proofErr w:type="spellStart"/>
       <w:r>
         <w:rPr>
           <w:rFonts w:ascii="Trebuchet MS" w:hAnsi="Trebuchet MS" w:cs="Trebuchet MS"/>
@@ -38799,6 +40311,7 @@
         </w:rPr>
         <w:t>py</w:t>
       </w:r>
+      <w:proofErr w:type="spellEnd"/>
       <w:r>
         <w:rPr>
           <w:rFonts w:ascii="Trebuchet MS" w:hAnsi="Trebuchet MS" w:cs="Trebuchet MS"/>
@@ -38840,8 +40353,13 @@
           <w:rFonts w:cs="Trebuchet MS"/>
         </w:rPr>
       </w:pPr>
-      <w:r>
-        <w:t>Contract+Purpose Statement</w:t>
+      <w:proofErr w:type="spellStart"/>
+      <w:r>
+        <w:t>Contract+Purpose</w:t>
+      </w:r>
+      <w:proofErr w:type="spellEnd"/>
+      <w:r>
+        <w:t xml:space="preserve"> Statement</w:t>
       </w:r>
     </w:p>
     <w:p>
@@ -39354,6 +40872,7 @@
           <w:sz w:val="28"/>
         </w:rPr>
       </w:pPr>
+      <w:proofErr w:type="gramStart"/>
       <w:r>
         <w:rPr>
           <w:rFonts w:ascii="Courier New" w:hAnsi="Courier New" w:cs="Courier New"/>
@@ -39373,7 +40892,15 @@
           <w:rFonts w:ascii="Trebuchet MS" w:hAnsi="Trebuchet MS" w:cs="Trebuchet MS"/>
           <w:sz w:val="28"/>
         </w:rPr>
-        <w:t>___________________(__________________) :</w:t>
+        <w:t>_</w:t>
+      </w:r>
+      <w:proofErr w:type="gramEnd"/>
+      <w:r>
+        <w:rPr>
+          <w:rFonts w:ascii="Trebuchet MS" w:hAnsi="Trebuchet MS" w:cs="Trebuchet MS"/>
+          <w:sz w:val="28"/>
+        </w:rPr>
+        <w:t>__________________(__________________) :</w:t>
       </w:r>
     </w:p>
     <w:p>
@@ -39528,13 +41055,23 @@
           <w:szCs w:val="22"/>
         </w:rPr>
       </w:pPr>
+      <w:proofErr w:type="spellStart"/>
       <w:r>
         <w:rPr>
           <w:rFonts w:ascii="Century Gothic" w:hAnsi="Century Gothic" w:cs="Trebuchet MS"/>
           <w:sz w:val="22"/>
           <w:szCs w:val="22"/>
         </w:rPr>
-        <w:t>px: The x-coordinate of the player</w:t>
+        <w:t>px</w:t>
+      </w:r>
+      <w:proofErr w:type="spellEnd"/>
+      <w:r>
+        <w:rPr>
+          <w:rFonts w:ascii="Century Gothic" w:hAnsi="Century Gothic" w:cs="Trebuchet MS"/>
+          <w:sz w:val="22"/>
+          <w:szCs w:val="22"/>
+        </w:rPr>
+        <w:t>: The x-coordinate of the player</w:t>
       </w:r>
     </w:p>
     <w:p>
@@ -39549,13 +41086,23 @@
           <w:szCs w:val="22"/>
         </w:rPr>
       </w:pPr>
+      <w:proofErr w:type="spellStart"/>
       <w:r>
         <w:rPr>
           <w:rFonts w:ascii="Century Gothic" w:hAnsi="Century Gothic" w:cs="Trebuchet MS"/>
           <w:sz w:val="22"/>
           <w:szCs w:val="22"/>
         </w:rPr>
-        <w:t>py: The y-coordinate of the player</w:t>
+        <w:t>py</w:t>
+      </w:r>
+      <w:proofErr w:type="spellEnd"/>
+      <w:r>
+        <w:rPr>
+          <w:rFonts w:ascii="Century Gothic" w:hAnsi="Century Gothic" w:cs="Trebuchet MS"/>
+          <w:sz w:val="22"/>
+          <w:szCs w:val="22"/>
+        </w:rPr>
+        <w:t>: The y-coordinate of the player</w:t>
       </w:r>
     </w:p>
     <w:p>
@@ -39681,8 +41228,13 @@
           <w:rFonts w:cs="Trebuchet MS"/>
         </w:rPr>
       </w:pPr>
-      <w:r>
-        <w:t>Contract+Purpose Statement</w:t>
+      <w:proofErr w:type="spellStart"/>
+      <w:r>
+        <w:t>Contract+Purpose</w:t>
+      </w:r>
+      <w:proofErr w:type="spellEnd"/>
+      <w:r>
+        <w:t xml:space="preserve"> Statement</w:t>
       </w:r>
     </w:p>
     <w:p>
@@ -40313,6 +41865,7 @@
           <w:sz w:val="28"/>
         </w:rPr>
       </w:pPr>
+      <w:proofErr w:type="gramStart"/>
       <w:r>
         <w:rPr>
           <w:rFonts w:ascii="Courier New" w:hAnsi="Courier New" w:cs="Courier New"/>
@@ -40332,7 +41885,15 @@
           <w:rFonts w:ascii="Trebuchet MS" w:hAnsi="Trebuchet MS" w:cs="Trebuchet MS"/>
           <w:sz w:val="28"/>
         </w:rPr>
-        <w:t>___________________(__________________) :</w:t>
+        <w:t>_</w:t>
+      </w:r>
+      <w:proofErr w:type="gramEnd"/>
+      <w:r>
+        <w:rPr>
+          <w:rFonts w:ascii="Trebuchet MS" w:hAnsi="Trebuchet MS" w:cs="Trebuchet MS"/>
+          <w:sz w:val="28"/>
+        </w:rPr>
+        <w:t>__________________(__________________) :</w:t>
       </w:r>
     </w:p>
     <w:p>
@@ -40486,8 +42047,13 @@
           <w:rFonts w:cs="Trebuchet MS"/>
         </w:rPr>
       </w:pPr>
-      <w:r>
-        <w:t>Contract+Purpose Statement</w:t>
+      <w:proofErr w:type="spellStart"/>
+      <w:r>
+        <w:t>Contract+Purpose</w:t>
+      </w:r>
+      <w:proofErr w:type="spellEnd"/>
+      <w:r>
+        <w:t xml:space="preserve"> Statement</w:t>
       </w:r>
     </w:p>
     <w:p>
@@ -41208,6 +42774,7 @@
           <w:sz w:val="28"/>
         </w:rPr>
       </w:pPr>
+      <w:proofErr w:type="gramStart"/>
       <w:r>
         <w:rPr>
           <w:rFonts w:ascii="Courier New" w:hAnsi="Courier New" w:cs="Courier New"/>
@@ -41227,7 +42794,15 @@
           <w:rFonts w:ascii="Trebuchet MS" w:hAnsi="Trebuchet MS" w:cs="Trebuchet MS"/>
           <w:sz w:val="28"/>
         </w:rPr>
-        <w:t>___________________(__________________) :</w:t>
+        <w:t>_</w:t>
+      </w:r>
+      <w:proofErr w:type="gramEnd"/>
+      <w:r>
+        <w:rPr>
+          <w:rFonts w:ascii="Trebuchet MS" w:hAnsi="Trebuchet MS" w:cs="Trebuchet MS"/>
+          <w:sz w:val="28"/>
+        </w:rPr>
+        <w:t>__________________(__________________) :</w:t>
       </w:r>
     </w:p>
     <w:p>
@@ -41355,8 +42930,13 @@
           <w:rFonts w:cs="Trebuchet MS"/>
         </w:rPr>
       </w:pPr>
-      <w:r>
-        <w:t>Contract+Purpose Statement</w:t>
+      <w:proofErr w:type="spellStart"/>
+      <w:r>
+        <w:t>Contract+Purpose</w:t>
+      </w:r>
+      <w:proofErr w:type="spellEnd"/>
+      <w:r>
+        <w:t xml:space="preserve"> Statement</w:t>
       </w:r>
     </w:p>
     <w:p>
@@ -41957,8 +43537,6 @@
         </w:rPr>
         <w:t xml:space="preserve"> </w:t>
       </w:r>
-      <w:bookmarkStart w:id="0" w:name="_GoBack"/>
-      <w:bookmarkEnd w:id="0"/>
       <w:r>
         <w:rPr>
           <w:rFonts w:ascii="Courier" w:hAnsi="Courier"/>
@@ -42080,6 +43658,7 @@
           <w:sz w:val="28"/>
         </w:rPr>
       </w:pPr>
+      <w:proofErr w:type="gramStart"/>
       <w:r>
         <w:rPr>
           <w:rFonts w:ascii="Courier New" w:hAnsi="Courier New" w:cs="Courier New"/>
@@ -42099,7 +43678,15 @@
           <w:rFonts w:ascii="Trebuchet MS" w:hAnsi="Trebuchet MS" w:cs="Trebuchet MS"/>
           <w:sz w:val="28"/>
         </w:rPr>
-        <w:t>___________________(__________________) :</w:t>
+        <w:t>_</w:t>
+      </w:r>
+      <w:proofErr w:type="gramEnd"/>
+      <w:r>
+        <w:rPr>
+          <w:rFonts w:ascii="Trebuchet MS" w:hAnsi="Trebuchet MS" w:cs="Trebuchet MS"/>
+          <w:sz w:val="28"/>
+        </w:rPr>
+        <w:t>__________________(__________________) :</w:t>
       </w:r>
     </w:p>
     <w:p>
@@ -42695,7 +44282,35 @@
               <w:rPr>
                 <w:rFonts w:ascii="Century Gothic" w:hAnsi="Century Gothic"/>
               </w:rPr>
-              <w:t>(dangerX, score, playerIMG…)</w:t>
+              <w:t>(</w:t>
+            </w:r>
+            <w:proofErr w:type="spellStart"/>
+            <w:r>
+              <w:rPr>
+                <w:rFonts w:ascii="Century Gothic" w:hAnsi="Century Gothic"/>
+              </w:rPr>
+              <w:t>dangerX</w:t>
+            </w:r>
+            <w:proofErr w:type="spellEnd"/>
+            <w:r>
+              <w:rPr>
+                <w:rFonts w:ascii="Century Gothic" w:hAnsi="Century Gothic"/>
+              </w:rPr>
+              <w:t xml:space="preserve">, score, </w:t>
+            </w:r>
+            <w:proofErr w:type="spellStart"/>
+            <w:r>
+              <w:rPr>
+                <w:rFonts w:ascii="Century Gothic" w:hAnsi="Century Gothic"/>
+              </w:rPr>
+              <w:t>playerIMG</w:t>
+            </w:r>
+            <w:proofErr w:type="spellEnd"/>
+            <w:r>
+              <w:rPr>
+                <w:rFonts w:ascii="Century Gothic" w:hAnsi="Century Gothic"/>
+              </w:rPr>
+              <w:t>…)</w:t>
             </w:r>
           </w:p>
         </w:tc>
@@ -44669,7 +46284,35 @@
               <w:rPr>
                 <w:rFonts w:ascii="Century Gothic" w:hAnsi="Century Gothic"/>
               </w:rPr>
-              <w:t>(dangerX, score, playerIMG…)</w:t>
+              <w:t>(</w:t>
+            </w:r>
+            <w:proofErr w:type="spellStart"/>
+            <w:r>
+              <w:rPr>
+                <w:rFonts w:ascii="Century Gothic" w:hAnsi="Century Gothic"/>
+              </w:rPr>
+              <w:t>dangerX</w:t>
+            </w:r>
+            <w:proofErr w:type="spellEnd"/>
+            <w:r>
+              <w:rPr>
+                <w:rFonts w:ascii="Century Gothic" w:hAnsi="Century Gothic"/>
+              </w:rPr>
+              <w:t xml:space="preserve">, score, </w:t>
+            </w:r>
+            <w:proofErr w:type="spellStart"/>
+            <w:r>
+              <w:rPr>
+                <w:rFonts w:ascii="Century Gothic" w:hAnsi="Century Gothic"/>
+              </w:rPr>
+              <w:t>playerIMG</w:t>
+            </w:r>
+            <w:proofErr w:type="spellEnd"/>
+            <w:r>
+              <w:rPr>
+                <w:rFonts w:ascii="Century Gothic" w:hAnsi="Century Gothic"/>
+              </w:rPr>
+              <w:t>…)</w:t>
             </w:r>
           </w:p>
         </w:tc>
@@ -46646,7 +48289,35 @@
               <w:rPr>
                 <w:rFonts w:ascii="Century Gothic" w:hAnsi="Century Gothic"/>
               </w:rPr>
-              <w:t>(dangerX, score, playerIMG…)</w:t>
+              <w:t>(</w:t>
+            </w:r>
+            <w:proofErr w:type="spellStart"/>
+            <w:r>
+              <w:rPr>
+                <w:rFonts w:ascii="Century Gothic" w:hAnsi="Century Gothic"/>
+              </w:rPr>
+              <w:t>dangerX</w:t>
+            </w:r>
+            <w:proofErr w:type="spellEnd"/>
+            <w:r>
+              <w:rPr>
+                <w:rFonts w:ascii="Century Gothic" w:hAnsi="Century Gothic"/>
+              </w:rPr>
+              <w:t xml:space="preserve">, score, </w:t>
+            </w:r>
+            <w:proofErr w:type="spellStart"/>
+            <w:r>
+              <w:rPr>
+                <w:rFonts w:ascii="Century Gothic" w:hAnsi="Century Gothic"/>
+              </w:rPr>
+              <w:t>playerIMG</w:t>
+            </w:r>
+            <w:proofErr w:type="spellEnd"/>
+            <w:r>
+              <w:rPr>
+                <w:rFonts w:ascii="Century Gothic" w:hAnsi="Century Gothic"/>
+              </w:rPr>
+              <w:t>…)</w:t>
             </w:r>
           </w:p>
         </w:tc>
@@ -48598,7 +50269,35 @@
               <w:rPr>
                 <w:rFonts w:ascii="Century Gothic" w:hAnsi="Century Gothic"/>
               </w:rPr>
-              <w:t>(dangerX, score, playerIMG…)</w:t>
+              <w:t>(</w:t>
+            </w:r>
+            <w:proofErr w:type="spellStart"/>
+            <w:r>
+              <w:rPr>
+                <w:rFonts w:ascii="Century Gothic" w:hAnsi="Century Gothic"/>
+              </w:rPr>
+              <w:t>dangerX</w:t>
+            </w:r>
+            <w:proofErr w:type="spellEnd"/>
+            <w:r>
+              <w:rPr>
+                <w:rFonts w:ascii="Century Gothic" w:hAnsi="Century Gothic"/>
+              </w:rPr>
+              <w:t xml:space="preserve">, score, </w:t>
+            </w:r>
+            <w:proofErr w:type="spellStart"/>
+            <w:r>
+              <w:rPr>
+                <w:rFonts w:ascii="Century Gothic" w:hAnsi="Century Gothic"/>
+              </w:rPr>
+              <w:t>playerIMG</w:t>
+            </w:r>
+            <w:proofErr w:type="spellEnd"/>
+            <w:r>
+              <w:rPr>
+                <w:rFonts w:ascii="Century Gothic" w:hAnsi="Century Gothic"/>
+              </w:rPr>
+              <w:t>…)</w:t>
             </w:r>
           </w:p>
         </w:tc>
@@ -49822,7 +51521,15 @@
         <w:pStyle w:val="Heading2"/>
       </w:pPr>
       <w:r>
-        <w:t xml:space="preserve">If you have another function on your To-Do list , write at least one NEW example </w:t>
+        <w:t xml:space="preserve">If you have another function on your To-Do </w:t>
+      </w:r>
+      <w:proofErr w:type="gramStart"/>
+      <w:r>
+        <w:t>list ,</w:t>
+      </w:r>
+      <w:proofErr w:type="gramEnd"/>
+      <w:r>
+        <w:t xml:space="preserve"> write at least one NEW example </w:t>
       </w:r>
     </w:p>
     <w:p>
@@ -50504,7 +52211,35 @@
               <w:rPr>
                 <w:rFonts w:ascii="Century Gothic" w:hAnsi="Century Gothic"/>
               </w:rPr>
-              <w:t>(dangerX, score, playerIMG…)</w:t>
+              <w:t>(</w:t>
+            </w:r>
+            <w:proofErr w:type="spellStart"/>
+            <w:r>
+              <w:rPr>
+                <w:rFonts w:ascii="Century Gothic" w:hAnsi="Century Gothic"/>
+              </w:rPr>
+              <w:t>dangerX</w:t>
+            </w:r>
+            <w:proofErr w:type="spellEnd"/>
+            <w:r>
+              <w:rPr>
+                <w:rFonts w:ascii="Century Gothic" w:hAnsi="Century Gothic"/>
+              </w:rPr>
+              <w:t xml:space="preserve">, score, </w:t>
+            </w:r>
+            <w:proofErr w:type="spellStart"/>
+            <w:r>
+              <w:rPr>
+                <w:rFonts w:ascii="Century Gothic" w:hAnsi="Century Gothic"/>
+              </w:rPr>
+              <w:t>playerIMG</w:t>
+            </w:r>
+            <w:proofErr w:type="spellEnd"/>
+            <w:r>
+              <w:rPr>
+                <w:rFonts w:ascii="Century Gothic" w:hAnsi="Century Gothic"/>
+              </w:rPr>
+              <w:t>…)</w:t>
             </w:r>
           </w:p>
         </w:tc>
@@ -51728,7 +53463,15 @@
         <w:pStyle w:val="Heading2"/>
       </w:pPr>
       <w:r>
-        <w:t xml:space="preserve">If you have another function on your To-Do list , write at least one NEW example </w:t>
+        <w:t xml:space="preserve">If you have another function on your To-Do </w:t>
+      </w:r>
+      <w:proofErr w:type="gramStart"/>
+      <w:r>
+        <w:t>list ,</w:t>
+      </w:r>
+      <w:proofErr w:type="gramEnd"/>
+      <w:r>
+        <w:t xml:space="preserve"> write at least one NEW example </w:t>
       </w:r>
     </w:p>
     <w:p>
@@ -51895,17 +53638,17 @@
         <w:br w:type="page"/>
       </w:r>
     </w:p>
-    <w:p/>
     <w:p>
       <w:r>
         <w:rPr>
           <w:noProof/>
         </w:rPr>
+        <w:lastRenderedPageBreak/>
         <w:drawing>
-          <wp:inline distT="0" distB="0" distL="0" distR="0" wp14:anchorId="650678CE" wp14:editId="445566EE">
-            <wp:extent cx="6323330" cy="8242300"/>
-            <wp:effectExtent l="0" t="0" r="0" b="0"/>
-            <wp:docPr id="2" name="Picture 2" descr="Screenshot 2015-08-09 16"/>
+          <wp:inline distT="0" distB="0" distL="0" distR="0" wp14:anchorId="377C86E7" wp14:editId="2877D84C">
+            <wp:extent cx="8514596" cy="6653839"/>
+            <wp:effectExtent l="0" t="9525" r="10795" b="10795"/>
+            <wp:docPr id="6" name="Picture 6" descr="../../../../../../Desktop/Screen%20Shot%202017-07-31%20at%201"/>
             <wp:cNvGraphicFramePr>
               <a:graphicFrameLocks xmlns:a="http://schemas.openxmlformats.org/drawingml/2006/main" noChangeAspect="1"/>
             </wp:cNvGraphicFramePr>
@@ -51913,7 +53656,7 @@
               <a:graphicData uri="http://schemas.openxmlformats.org/drawingml/2006/picture">
                 <pic:pic xmlns:pic="http://schemas.openxmlformats.org/drawingml/2006/picture">
                   <pic:nvPicPr>
-                    <pic:cNvPr id="0" name="Picture 2" descr="Screenshot 2015-08-09 16"/>
+                    <pic:cNvPr id="0" name="Picture 1" descr="../../../../../../Desktop/Screen%20Shot%202017-07-31%20at%201"/>
                     <pic:cNvPicPr>
                       <a:picLocks noChangeAspect="1" noChangeArrowheads="1"/>
                     </pic:cNvPicPr>
@@ -51932,9 +53675,9 @@
                     </a:stretch>
                   </pic:blipFill>
                   <pic:spPr bwMode="auto">
-                    <a:xfrm>
+                    <a:xfrm rot="16200000">
                       <a:off x="0" y="0"/>
-                      <a:ext cx="6323330" cy="8242300"/>
+                      <a:ext cx="8548568" cy="6680387"/>
                     </a:xfrm>
                     <a:prstGeom prst="rect">
                       <a:avLst/>
@@ -51950,16 +53693,18 @@
           </wp:inline>
         </w:drawing>
       </w:r>
+    </w:p>
+    <w:p>
       <w:r>
         <w:rPr>
           <w:noProof/>
         </w:rPr>
         <w:lastRenderedPageBreak/>
         <w:drawing>
-          <wp:inline distT="0" distB="0" distL="0" distR="0" wp14:anchorId="1B5A881D" wp14:editId="7B24773B">
-            <wp:extent cx="6323330" cy="8242300"/>
-            <wp:effectExtent l="0" t="0" r="0" b="0"/>
-            <wp:docPr id="3" name="Picture 3" descr="Screenshot 2015-08-09 16"/>
+          <wp:inline distT="0" distB="0" distL="0" distR="0" wp14:anchorId="5CD5E547" wp14:editId="2636AC95">
+            <wp:extent cx="8482081" cy="6628524"/>
+            <wp:effectExtent l="12383" t="0" r="0" b="0"/>
+            <wp:docPr id="7" name="Picture 7" descr="../../../../../../Desktop/Screen%20Shot%202017-07-31%20at%201"/>
             <wp:cNvGraphicFramePr>
               <a:graphicFrameLocks xmlns:a="http://schemas.openxmlformats.org/drawingml/2006/main" noChangeAspect="1"/>
             </wp:cNvGraphicFramePr>
@@ -51967,7 +53712,7 @@
               <a:graphicData uri="http://schemas.openxmlformats.org/drawingml/2006/picture">
                 <pic:pic xmlns:pic="http://schemas.openxmlformats.org/drawingml/2006/picture">
                   <pic:nvPicPr>
-                    <pic:cNvPr id="0" name="Picture 3" descr="Screenshot 2015-08-09 16"/>
+                    <pic:cNvPr id="0" name="Picture 1" descr="../../../../../../Desktop/Screen%20Shot%202017-07-31%20at%201"/>
                     <pic:cNvPicPr>
                       <a:picLocks noChangeAspect="1" noChangeArrowheads="1"/>
                     </pic:cNvPicPr>
@@ -51986,9 +53731,9 @@
                     </a:stretch>
                   </pic:blipFill>
                   <pic:spPr bwMode="auto">
-                    <a:xfrm>
+                    <a:xfrm rot="16200000">
                       <a:off x="0" y="0"/>
-                      <a:ext cx="6323330" cy="8242300"/>
+                      <a:ext cx="8497237" cy="6640368"/>
                     </a:xfrm>
                     <a:prstGeom prst="rect">
                       <a:avLst/>
@@ -52004,6 +53749,8 @@
           </wp:inline>
         </w:drawing>
       </w:r>
+      <w:bookmarkStart w:id="0" w:name="_GoBack"/>
+      <w:bookmarkEnd w:id="0"/>
     </w:p>
     <w:sectPr>
       <w:footerReference w:type="default" r:id="rId18"/>
@@ -52121,7 +53868,7 @@
         <w:rStyle w:val="PageNumber"/>
         <w:noProof/>
       </w:rPr>
-      <w:t>61</w:t>
+      <w:t>63</w:t>
     </w:r>
     <w:r>
       <w:rPr>
@@ -53915,7 +55662,7 @@
 </file>
 
 <file path=customXml/itemProps1.xml><?xml version="1.0" encoding="utf-8"?>
-<ds:datastoreItem xmlns:ds="http://schemas.openxmlformats.org/officeDocument/2006/customXml" ds:itemID="{522C85B4-8B62-F840-BF8B-BB59E611709D}">
+<ds:datastoreItem xmlns:ds="http://schemas.openxmlformats.org/officeDocument/2006/customXml" ds:itemID="{69699858-6782-B443-B28C-FF9CE7A41F11}">
   <ds:schemaRefs>
     <ds:schemaRef ds:uri="http://schemas.openxmlformats.org/officeDocument/2006/bibliography"/>
   </ds:schemaRefs>

</xml_diff>